<commit_message>
first skeleton chapter 7, and update website
</commit_message>
<xml_diff>
--- a/docx/chapter-7.docx
+++ b/docx/chapter-7.docx
@@ -80,7 +80,7 @@
         </w:p>
       </w:sdtContent>
     </w:sdt>
-    <w:bookmarkStart w:id="20" w:name="chapter-7"/>
+    <w:bookmarkStart w:id="26" w:name="chapter-7"/>
     <w:p>
       <w:pPr>
         <w:pStyle w:val="Heading1"/>
@@ -100,14 +100,257 @@
     </w:p>
     <w:p>
       <w:pPr>
+        <w:pStyle w:val="SourceCode"/>
+      </w:pPr>
+      <w:r>
+        <w:rPr>
+          <w:rStyle w:val="VerbatimChar"/>
+        </w:rPr>
+        <w:t xml:space="preserve">"The world is working exactly as designed. And it's not working very well. Which means we need to do a better job of designing it." ——_Mike Monteiro, author of 'Ruined by Design'_</w:t>
+      </w:r>
+    </w:p>
+    <w:p>
+      <w:pPr>
         <w:pStyle w:val="FirstParagraph"/>
       </w:pPr>
       <w:r>
-        <w:t xml:space="preserve">[Target x words]</w:t>
+        <w:t xml:space="preserve">[target 300 words]</w:t>
+      </w:r>
+    </w:p>
+    <w:p>
+      <w:pPr>
+        <w:pStyle w:val="BodyText"/>
+      </w:pPr>
+      <w:r>
+        <w:t xml:space="preserve">In this chapter, which kicks off the second part of this thesis, I build upon the newfound understanding of the better human-data relations that people need and start to consider</w:t>
+      </w:r>
+      <w:r>
+        <w:t xml:space="preserve"> </w:t>
+      </w:r>
+      <w:r>
+        <w:rPr>
+          <w:i/>
+        </w:rPr>
+        <w:t xml:space="preserve">how</w:t>
+      </w:r>
+      <w:r>
+        <w:t xml:space="preserve"> </w:t>
+      </w:r>
+      <w:r>
+        <w:t xml:space="preserve">these goals might be achieved in practice. This second part of the thesis aims to answer the third sub-research question RQ3:</w:t>
+      </w:r>
+      <w:r>
+        <w:t xml:space="preserve"> </w:t>
+      </w:r>
+      <w:r>
+        <w:rPr>
+          <w:i/>
+        </w:rPr>
+        <w:t xml:space="preserve">‘</w:t>
+      </w:r>
+      <w:r>
+        <w:rPr>
+          <w:i/>
+        </w:rPr>
+        <w:t xml:space="preserve">What challenges and opportunities exist for improving human data relations in practice?</w:t>
+      </w:r>
+      <w:r>
+        <w:rPr>
+          <w:i/>
+        </w:rPr>
+        <w:t xml:space="preserve">’</w:t>
+      </w:r>
+      <w:r>
+        <w:t xml:space="preserve">. While the exploration of this question has also been informed throughout the PhD by other research activities including my work within the SILVER project (see 3.4.1.1 and 3.4.3.2) and my work on web augmentation (3.4.3.2), RQ3 is largely and substantively examined through my third PhD Case Study, introduced below, in which I was remotely embedded for three months within a full-time internship into the British Broadcasting Corporation (BBC)</w:t>
+      </w:r>
+      <w:r>
+        <w:t xml:space="preserve">‘</w:t>
+      </w:r>
+      <w:r>
+        <w:t xml:space="preserve">s Research and Development department, working with specialists, designers, researchers and developers on an exploratory research project codenamed ’Cornmarket</w:t>
+      </w:r>
+      <w:r>
+        <w:t xml:space="preserve">’</w:t>
+      </w:r>
+      <w:r>
+        <w:t xml:space="preserve"> </w:t>
+      </w:r>
+      <w:r>
+        <w:t xml:space="preserve">during the summer of 2021. I continued this involvement as a part-time research consultant and critical friend for a further 5 months after the conclusion of the initial three-month placement.</w:t>
+      </w:r>
+    </w:p>
+    <w:p>
+      <w:pPr>
+        <w:pStyle w:val="BodyText"/>
+      </w:pPr>
+      <w:r>
+        <w:t xml:space="preserve">In section 7.1 I….</w:t>
+      </w:r>
+    </w:p>
+    <w:bookmarkStart w:id="20" w:name="X161bdfc1ae8361c48677c1758f8a3c70ba95c8e"/>
+    <w:p>
+      <w:pPr>
+        <w:pStyle w:val="Heading2"/>
+      </w:pPr>
+      <w:r>
+        <w:rPr>
+          <w:rStyle w:val="SectionNumber"/>
+        </w:rPr>
+        <w:t xml:space="preserve">1.1</w:t>
+      </w:r>
+      <w:r>
+        <w:tab/>
+      </w:r>
+      <w:r>
+        <w:t xml:space="preserve">Context: Designing and Building a Personal Data Store with BBC R&amp;D</w:t>
+      </w:r>
+    </w:p>
+    <w:p>
+      <w:pPr>
+        <w:pStyle w:val="FirstParagraph"/>
+      </w:pPr>
+      <w:r>
+        <w:t xml:space="preserve">[target 600 words]</w:t>
       </w:r>
     </w:p>
     <w:bookmarkEnd w:id="20"/>
-    <w:bookmarkStart w:id="21" w:name="bibliography"/>
+    <w:bookmarkStart w:id="21" w:name="the-internship"/>
+    <w:p>
+      <w:pPr>
+        <w:pStyle w:val="Heading2"/>
+      </w:pPr>
+      <w:r>
+        <w:rPr>
+          <w:rStyle w:val="SectionNumber"/>
+        </w:rPr>
+        <w:t xml:space="preserve">1.2</w:t>
+      </w:r>
+      <w:r>
+        <w:tab/>
+      </w:r>
+      <w:r>
+        <w:t xml:space="preserve">The Internship</w:t>
+      </w:r>
+    </w:p>
+    <w:p>
+      <w:pPr>
+        <w:pStyle w:val="FirstParagraph"/>
+      </w:pPr>
+      <w:r>
+        <w:t xml:space="preserve">[target 700 words]</w:t>
+      </w:r>
+    </w:p>
+    <w:bookmarkEnd w:id="21"/>
+    <w:bookmarkStart w:id="22" w:name="background-strong-concepts"/>
+    <w:p>
+      <w:pPr>
+        <w:pStyle w:val="Heading2"/>
+      </w:pPr>
+      <w:r>
+        <w:rPr>
+          <w:rStyle w:val="SectionNumber"/>
+        </w:rPr>
+        <w:t xml:space="preserve">1.3</w:t>
+      </w:r>
+      <w:r>
+        <w:tab/>
+      </w:r>
+      <w:r>
+        <w:t xml:space="preserve">Background: Strong Concepts</w:t>
+      </w:r>
+    </w:p>
+    <w:p>
+      <w:pPr>
+        <w:pStyle w:val="FirstParagraph"/>
+      </w:pPr>
+      <w:r>
+        <w:t xml:space="preserve">[target 900 words]</w:t>
+      </w:r>
+    </w:p>
+    <w:bookmarkEnd w:id="22"/>
+    <w:bookmarkStart w:id="23" w:name="insights-from-rd-practice"/>
+    <w:p>
+      <w:pPr>
+        <w:pStyle w:val="Heading2"/>
+      </w:pPr>
+      <w:r>
+        <w:rPr>
+          <w:rStyle w:val="SectionNumber"/>
+        </w:rPr>
+        <w:t xml:space="preserve">1.4</w:t>
+      </w:r>
+      <w:r>
+        <w:tab/>
+      </w:r>
+      <w:r>
+        <w:t xml:space="preserve">Insights From R&amp;D Practice</w:t>
+      </w:r>
+    </w:p>
+    <w:p>
+      <w:pPr>
+        <w:pStyle w:val="FirstParagraph"/>
+      </w:pPr>
+      <w:r>
+        <w:t xml:space="preserve">[target 4,000 words]</w:t>
+      </w:r>
+    </w:p>
+    <w:bookmarkEnd w:id="23"/>
+    <w:bookmarkStart w:id="24" w:name="discussion-strengthening-the-concepts"/>
+    <w:p>
+      <w:pPr>
+        <w:pStyle w:val="Heading2"/>
+      </w:pPr>
+      <w:r>
+        <w:rPr>
+          <w:rStyle w:val="SectionNumber"/>
+        </w:rPr>
+        <w:t xml:space="preserve">1.5</w:t>
+      </w:r>
+      <w:r>
+        <w:tab/>
+      </w:r>
+      <w:r>
+        <w:t xml:space="preserve">Discussion: Strengthening the Concepts</w:t>
+      </w:r>
+    </w:p>
+    <w:p>
+      <w:pPr>
+        <w:pStyle w:val="FirstParagraph"/>
+      </w:pPr>
+      <w:r>
+        <w:t xml:space="preserve">[target 4,000 words]</w:t>
+      </w:r>
+    </w:p>
+    <w:bookmarkEnd w:id="24"/>
+    <w:bookmarkStart w:id="25" w:name="X5c5fd71577a833ad3f195863145982332317e2a"/>
+    <w:p>
+      <w:pPr>
+        <w:pStyle w:val="Heading2"/>
+      </w:pPr>
+      <w:r>
+        <w:rPr>
+          <w:rStyle w:val="SectionNumber"/>
+        </w:rPr>
+        <w:t xml:space="preserve">1.6</w:t>
+      </w:r>
+      <w:r>
+        <w:tab/>
+      </w:r>
+      <w:r>
+        <w:t xml:space="preserve">Conclusion: Applying the Concepts; Implications for Future Work</w:t>
+      </w:r>
+    </w:p>
+    <w:p>
+      <w:pPr>
+        <w:pStyle w:val="FirstParagraph"/>
+      </w:pPr>
+      <w:r>
+        <w:t xml:space="preserve">[target 600 words]</w:t>
+      </w:r>
+    </w:p>
+    <w:bookmarkEnd w:id="25"/>
+    <w:bookmarkEnd w:id="26"/>
+    <w:bookmarkStart w:id="27" w:name="bibliography"/>
     <w:p>
       <w:pPr>
         <w:pStyle w:val="Heading1"/>
@@ -116,7 +359,7 @@
         <w:t xml:space="preserve">Bibliography</w:t>
       </w:r>
     </w:p>
-    <w:bookmarkEnd w:id="21"/>
+    <w:bookmarkEnd w:id="27"/>
     <w:sectPr/>
   </w:body>
 </w:document>

</xml_diff>

<commit_message>
improving c7 structural notes
</commit_message>
<xml_diff>
--- a/docx/chapter-7.docx
+++ b/docx/chapter-7.docx
@@ -80,7 +80,7 @@
         </w:p>
       </w:sdtContent>
     </w:sdt>
-    <w:bookmarkStart w:id="47" w:name="chapter-7"/>
+    <w:bookmarkStart w:id="49" w:name="chapter-7"/>
     <w:p>
       <w:pPr>
         <w:pStyle w:val="Heading1"/>
@@ -95,7 +95,7 @@
         <w:tab/>
       </w:r>
       <w:r>
-        <w:t xml:space="preserve">Discussion II: Designing and Pursuing Human Data Relations</w:t>
+        <w:t xml:space="preserve">Discussion II: Designing and Pursuing Better Human Data Relations</w:t>
       </w:r>
     </w:p>
     <w:bookmarkStart w:id="22" w:name="chapter-overview"/>
@@ -179,7 +179,7 @@
     </w:p>
     <w:bookmarkEnd w:id="21"/>
     <w:bookmarkEnd w:id="22"/>
-    <w:bookmarkStart w:id="25" w:name="X5000bd1c361db046e31151bba3bb72435dccec7"/>
+    <w:bookmarkStart w:id="28" w:name="X0f1a21919416fdb947a76193d979bbeb722c552"/>
     <w:p>
       <w:pPr>
         <w:pStyle w:val="Heading2"/>
@@ -194,6 +194,81 @@
         <w:tab/>
       </w:r>
       <w:r>
+        <w:t xml:space="preserve">Expanding the Concept of Human Data Relations</w:t>
+      </w:r>
+    </w:p>
+    <w:bookmarkStart w:id="23" w:name="Xfb77fc7f0915ea66f187ce638b31c0d5847c0fd"/>
+    <w:p>
+      <w:pPr>
+        <w:pStyle w:val="Heading3"/>
+      </w:pPr>
+      <w:r>
+        <w:rPr>
+          <w:rStyle w:val="SectionNumber"/>
+        </w:rPr>
+        <w:t xml:space="preserve">1.2.1</w:t>
+      </w:r>
+      <w:r>
+        <w:tab/>
+      </w:r>
+      <w:r>
+        <w:t xml:space="preserve">Human Data Interaction or Human Information Interaction?</w:t>
+      </w:r>
+    </w:p>
+    <w:p>
+      <w:pPr>
+        <w:pStyle w:val="FirstParagraph"/>
+      </w:pPr>
+      <w:r>
+        <w:t xml:space="preserve">[unpacking the important differences between managing data (which is optimised for use by computer systems) and understanding / being informed by information</w:t>
+      </w:r>
+      <w:r>
+        <w:t xml:space="preserve"> </w:t>
+      </w:r>
+      <w:r>
+        <w:rPr>
+          <w:i/>
+        </w:rPr>
+        <w:t xml:space="preserve">within</w:t>
+      </w:r>
+      <w:r>
+        <w:t xml:space="preserve"> </w:t>
+      </w:r>
+      <w:r>
+        <w:t xml:space="preserve">and</w:t>
+      </w:r>
+      <w:r>
+        <w:t xml:space="preserve"> </w:t>
+      </w:r>
+      <w:r>
+        <w:rPr>
+          <w:i/>
+        </w:rPr>
+        <w:t xml:space="preserve">about</w:t>
+      </w:r>
+      <w:r>
+        <w:t xml:space="preserve"> </w:t>
+      </w:r>
+      <w:r>
+        <w:t xml:space="preserve">data.. leads to role below]</w:t>
+      </w:r>
+    </w:p>
+    <w:bookmarkEnd w:id="23"/>
+    <w:bookmarkStart w:id="26" w:name="X5000bd1c361db046e31151bba3bb72435dccec7"/>
+    <w:p>
+      <w:pPr>
+        <w:pStyle w:val="Heading3"/>
+      </w:pPr>
+      <w:r>
+        <w:rPr>
+          <w:rStyle w:val="SectionNumber"/>
+        </w:rPr>
+        <w:t xml:space="preserve">1.2.2</w:t>
+      </w:r>
+      <w:r>
+        <w:tab/>
+      </w:r>
+      <w:r>
         <w:t xml:space="preserve">The Two Distinct Purposes of Human Data Relations</w:t>
       </w:r>
     </w:p>
@@ -205,16 +280,16 @@
         <w:t xml:space="preserve">[Diagram]</w:t>
       </w:r>
     </w:p>
-    <w:bookmarkStart w:id="23" w:name="life-information-utilisation"/>
-    <w:p>
-      <w:pPr>
-        <w:pStyle w:val="Heading3"/>
+    <w:bookmarkStart w:id="24" w:name="life-information-utilisation"/>
+    <w:p>
+      <w:pPr>
+        <w:pStyle w:val="Heading4"/>
       </w:pPr>
       <w:r>
         <w:rPr>
           <w:rStyle w:val="SectionNumber"/>
         </w:rPr>
-        <w:t xml:space="preserve">1.2.1</w:t>
+        <w:t xml:space="preserve">1.2.2.1</w:t>
       </w:r>
       <w:r>
         <w:tab/>
@@ -236,17 +311,17 @@
         </w:r>
       </w:hyperlink>
     </w:p>
-    <w:bookmarkEnd w:id="23"/>
-    <w:bookmarkStart w:id="24" w:name="personal-data-ecosystem-control"/>
-    <w:p>
-      <w:pPr>
-        <w:pStyle w:val="Heading3"/>
+    <w:bookmarkEnd w:id="24"/>
+    <w:bookmarkStart w:id="25" w:name="personal-data-ecosystem-control"/>
+    <w:p>
+      <w:pPr>
+        <w:pStyle w:val="Heading4"/>
       </w:pPr>
       <w:r>
         <w:rPr>
           <w:rStyle w:val="SectionNumber"/>
         </w:rPr>
-        <w:t xml:space="preserve">1.2.2</w:t>
+        <w:t xml:space="preserve">1.2.2.2</w:t>
       </w:r>
       <w:r>
         <w:tab/>
@@ -268,9 +343,45 @@
         </w:r>
       </w:hyperlink>
     </w:p>
-    <w:bookmarkEnd w:id="24"/>
     <w:bookmarkEnd w:id="25"/>
-    <w:bookmarkStart w:id="44" w:name="Xd2d522fe11bae1c82ce00324f8a54cd676d0f20"/>
+    <w:bookmarkEnd w:id="26"/>
+    <w:bookmarkStart w:id="27" w:name="the-role-of-personal-data"/>
+    <w:p>
+      <w:pPr>
+        <w:pStyle w:val="Heading3"/>
+      </w:pPr>
+      <w:r>
+        <w:rPr>
+          <w:rStyle w:val="SectionNumber"/>
+        </w:rPr>
+        <w:t xml:space="preserve">1.2.3</w:t>
+      </w:r>
+      <w:r>
+        <w:tab/>
+      </w:r>
+      <w:r>
+        <w:t xml:space="preserve">The Role of Personal Data</w:t>
+      </w:r>
+    </w:p>
+    <w:p>
+      <w:pPr>
+        <w:pStyle w:val="FirstParagraph"/>
+      </w:pPr>
+      <w:r>
+        <w:t xml:space="preserve">[Data as property, self, insight, medium, currency, expression, …]</w:t>
+      </w:r>
+    </w:p>
+    <w:p>
+      <w:pPr>
+        <w:pStyle w:val="BodyText"/>
+      </w:pPr>
+      <w:r>
+        <w:t xml:space="preserve">[Data has a role in informing people about themselves, Data has a role in informing people about the actions of others that affect them, Data has a role as a tool for changing self, Data has a role for monitoring influences and actions of others]</w:t>
+      </w:r>
+    </w:p>
+    <w:bookmarkEnd w:id="27"/>
+    <w:bookmarkEnd w:id="28"/>
+    <w:bookmarkStart w:id="46" w:name="Xd2d522fe11bae1c82ce00324f8a54cd676d0f20"/>
     <w:p>
       <w:pPr>
         <w:pStyle w:val="Heading2"/>
@@ -296,7 +407,7 @@
         <w:t xml:space="preserve">[What challenges and opportunities are relevant when attempting to meet the six wants of human data relations? - How the six wants fit into these two purposes]</w:t>
       </w:r>
     </w:p>
-    <w:bookmarkStart w:id="26" w:name="the-role-of-personal-data"/>
+    <w:bookmarkStart w:id="37" w:name="X45560f2f789d0fc064236fdb4d6ef3118598669"/>
     <w:p>
       <w:pPr>
         <w:pStyle w:val="Heading3"/>
@@ -311,7 +422,43 @@
         <w:tab/>
       </w:r>
       <w:r>
-        <w:t xml:space="preserve">The Role of Personal Data</w:t>
+        <w:t xml:space="preserve">Challenges and Opportunities in Life Information Utilisation</w:t>
+      </w:r>
+    </w:p>
+    <w:bookmarkStart w:id="31" w:name="understandable-data"/>
+    <w:p>
+      <w:pPr>
+        <w:pStyle w:val="Heading4"/>
+      </w:pPr>
+      <w:r>
+        <w:rPr>
+          <w:rStyle w:val="SectionNumber"/>
+        </w:rPr>
+        <w:t xml:space="preserve">1.3.1.1</w:t>
+      </w:r>
+      <w:r>
+        <w:tab/>
+      </w:r>
+      <w:r>
+        <w:t xml:space="preserve">Understandable Data</w:t>
+      </w:r>
+    </w:p>
+    <w:bookmarkStart w:id="29" w:name="obstacles-to-data-understandability"/>
+    <w:p>
+      <w:pPr>
+        <w:pStyle w:val="Heading5"/>
+      </w:pPr>
+      <w:r>
+        <w:rPr>
+          <w:rStyle w:val="SectionNumber"/>
+        </w:rPr>
+        <w:t xml:space="preserve">1.3.1.1.1</w:t>
+      </w:r>
+      <w:r>
+        <w:tab/>
+      </w:r>
+      <w:r>
+        <w:t xml:space="preserve">Obstacles to Data Understandability</w:t>
       </w:r>
     </w:p>
     <w:p>
@@ -319,11 +466,298 @@
         <w:pStyle w:val="FirstParagraph"/>
       </w:pPr>
       <w:r>
-        <w:t xml:space="preserve">[Data as property, self, insight, medium, currency, expression, …]</w:t>
-      </w:r>
-    </w:p>
-    <w:bookmarkEnd w:id="26"/>
-    <w:bookmarkStart w:id="35" w:name="X45560f2f789d0fc064236fdb4d6ef3118598669"/>
+        <w:t xml:space="preserve">[Meaningfulness / relatability -&gt; relate it to people/places/events]</w:t>
+      </w:r>
+    </w:p>
+    <w:p>
+      <w:pPr>
+        <w:pStyle w:val="BodyText"/>
+      </w:pPr>
+      <w:r>
+        <w:t xml:space="preserve">[Context - Life - &gt; need life interfaces]</w:t>
+      </w:r>
+    </w:p>
+    <w:p>
+      <w:pPr>
+        <w:pStyle w:val="BodyText"/>
+      </w:pPr>
+      <w:r>
+        <w:t xml:space="preserve">[Information within Data -&gt; Lack of Visualisations and Tools]</w:t>
+      </w:r>
+    </w:p>
+    <w:p>
+      <w:pPr>
+        <w:pStyle w:val="BodyText"/>
+      </w:pPr>
+      <w:r>
+        <w:t xml:space="preserve">[Scatteredness -&gt; holistic/unification, place to centralise]</w:t>
+      </w:r>
+    </w:p>
+    <w:p>
+      <w:pPr>
+        <w:pStyle w:val="BodyText"/>
+      </w:pPr>
+      <w:r>
+        <w:t xml:space="preserve">[Complexity -&gt; common formats/abstractions/summarisations]</w:t>
+      </w:r>
+    </w:p>
+    <w:bookmarkEnd w:id="29"/>
+    <w:bookmarkStart w:id="30" w:name="improving-data-understandability"/>
+    <w:p>
+      <w:pPr>
+        <w:pStyle w:val="Heading5"/>
+      </w:pPr>
+      <w:r>
+        <w:rPr>
+          <w:rStyle w:val="SectionNumber"/>
+        </w:rPr>
+        <w:t xml:space="preserve">1.3.1.1.2</w:t>
+      </w:r>
+      <w:r>
+        <w:tab/>
+      </w:r>
+      <w:r>
+        <w:t xml:space="preserve">Improving Data Understandability</w:t>
+      </w:r>
+    </w:p>
+    <w:p>
+      <w:pPr>
+        <w:pStyle w:val="FirstParagraph"/>
+      </w:pPr>
+      <w:r>
+        <w:t xml:space="preserve">[Personal data Stores as place to put stuff]</w:t>
+      </w:r>
+    </w:p>
+    <w:p>
+      <w:pPr>
+        <w:pStyle w:val="BodyText"/>
+      </w:pPr>
+      <w:r>
+        <w:t xml:space="preserve">[Build systems to extract meaning - interpreting and combining signals]</w:t>
+      </w:r>
+    </w:p>
+    <w:p>
+      <w:pPr>
+        <w:pStyle w:val="BodyText"/>
+      </w:pPr>
+      <w:r>
+        <w:t xml:space="preserve">[Use standards &amp; semantics to convert data to life information]</w:t>
+      </w:r>
+    </w:p>
+    <w:p>
+      <w:pPr>
+        <w:pStyle w:val="BodyText"/>
+      </w:pPr>
+      <w:r>
+        <w:t xml:space="preserve">[presenting and visualising life information]</w:t>
+      </w:r>
+    </w:p>
+    <w:bookmarkEnd w:id="30"/>
+    <w:bookmarkEnd w:id="31"/>
+    <w:bookmarkStart w:id="36" w:name="useable-data13"/>
+    <w:p>
+      <w:pPr>
+        <w:pStyle w:val="Heading4"/>
+      </w:pPr>
+      <w:r>
+        <w:rPr>
+          <w:rStyle w:val="SectionNumber"/>
+        </w:rPr>
+        <w:t xml:space="preserve">1.3.1.2</w:t>
+      </w:r>
+      <w:r>
+        <w:tab/>
+      </w:r>
+      <w:r>
+        <w:t xml:space="preserve">Useable Data</w:t>
+      </w:r>
+      <w:r>
+        <w:rPr>
+          <w:rStyle w:val="FootnoteReference"/>
+        </w:rPr>
+        <w:footnoteReference w:id="32"/>
+      </w:r>
+    </w:p>
+    <w:bookmarkStart w:id="33" w:name="obstacles-to-data-useability"/>
+    <w:p>
+      <w:pPr>
+        <w:pStyle w:val="Heading5"/>
+      </w:pPr>
+      <w:r>
+        <w:rPr>
+          <w:rStyle w:val="SectionNumber"/>
+        </w:rPr>
+        <w:t xml:space="preserve">1.3.1.2.1</w:t>
+      </w:r>
+      <w:r>
+        <w:tab/>
+      </w:r>
+      <w:r>
+        <w:t xml:space="preserve">Obstacles to Data Useability</w:t>
+      </w:r>
+    </w:p>
+    <w:p>
+      <w:pPr>
+        <w:pStyle w:val="FirstParagraph"/>
+      </w:pPr>
+      <w:r>
+        <w:t xml:space="preserve">[Trapped Data -&gt; Force unlocking of data through technical means or regulatory influence]</w:t>
+      </w:r>
+    </w:p>
+    <w:p>
+      <w:pPr>
+        <w:pStyle w:val="BodyText"/>
+      </w:pPr>
+      <w:r>
+        <w:t xml:space="preserve">[Integration challenges -&gt; Need to be able to bring data together and connect and combine]</w:t>
+      </w:r>
+    </w:p>
+    <w:p>
+      <w:pPr>
+        <w:pStyle w:val="BodyText"/>
+      </w:pPr>
+      <w:r>
+        <w:t xml:space="preserve">[Lack of malleability -&gt; need to be able to slice/group/view from different perspectives]</w:t>
+      </w:r>
+    </w:p>
+    <w:p>
+      <w:pPr>
+        <w:pStyle w:val="BodyText"/>
+      </w:pPr>
+      <w:r>
+        <w:t xml:space="preserve">[inability to investigate -&gt; enable questions, comparisons, investigations etc]</w:t>
+      </w:r>
+    </w:p>
+    <w:bookmarkEnd w:id="33"/>
+    <w:bookmarkStart w:id="34" w:name="improving-data-useability"/>
+    <w:p>
+      <w:pPr>
+        <w:pStyle w:val="Heading5"/>
+      </w:pPr>
+      <w:r>
+        <w:rPr>
+          <w:rStyle w:val="SectionNumber"/>
+        </w:rPr>
+        <w:t xml:space="preserve">1.3.1.2.2</w:t>
+      </w:r>
+      <w:r>
+        <w:tab/>
+      </w:r>
+      <w:r>
+        <w:t xml:space="preserve">Improving Data Useability</w:t>
+      </w:r>
+    </w:p>
+    <w:p>
+      <w:pPr>
+        <w:pStyle w:val="FirstParagraph"/>
+      </w:pPr>
+      <w:r>
+        <w:t xml:space="preserve">[supporting useful actions on data - filtering, referencing, cross referencing, conjecturing/whatiffing - data action verbs]</w:t>
+      </w:r>
+    </w:p>
+    <w:p>
+      <w:pPr>
+        <w:pStyle w:val="BodyText"/>
+      </w:pPr>
+      <w:r>
+        <w:t xml:space="preserve">[data as material, interface features as tools to use that material]</w:t>
+      </w:r>
+    </w:p>
+    <w:p>
+      <w:pPr>
+        <w:pStyle w:val="BodyText"/>
+      </w:pPr>
+      <w:r>
+        <w:t xml:space="preserve">[supporting appropriation, annotation, organisation, curation, use &amp; re-use]</w:t>
+      </w:r>
+    </w:p>
+    <w:p>
+      <w:pPr>
+        <w:pStyle w:val="BodyText"/>
+      </w:pPr>
+      <w:r>
+        <w:t xml:space="preserve">[temporal, entity-based/relational and geographical exploration]</w:t>
+      </w:r>
+    </w:p>
+    <w:p>
+      <w:pPr>
+        <w:pStyle w:val="BodyText"/>
+      </w:pPr>
+      <w:r>
+        <w:t xml:space="preserve">[support goal setting, tracking and reflection]</w:t>
+      </w:r>
+    </w:p>
+    <w:p>
+      <w:pPr>
+        <w:pStyle w:val="BodyText"/>
+      </w:pPr>
+      <w:r>
+        <w:t xml:space="preserve">[an information operating system]</w:t>
+      </w:r>
+    </w:p>
+    <w:p>
+      <w:pPr>
+        <w:pStyle w:val="BodyText"/>
+      </w:pPr>
+      <w:r>
+        <w:t xml:space="preserve">[asking tools rather than answers or insights]</w:t>
+      </w:r>
+    </w:p>
+    <w:bookmarkEnd w:id="34"/>
+    <w:bookmarkStart w:id="35" w:name="X5c81e21949359bb4129e62bf618740968ad771d"/>
+    <w:p>
+      <w:pPr>
+        <w:pStyle w:val="Heading5"/>
+      </w:pPr>
+      <w:r>
+        <w:rPr>
+          <w:rStyle w:val="SectionNumber"/>
+        </w:rPr>
+        <w:t xml:space="preserve">1.3.1.2.3</w:t>
+      </w:r>
+      <w:r>
+        <w:tab/>
+      </w:r>
+      <w:r>
+        <w:t xml:space="preserve">Other Factors in Life Information Utilisation</w:t>
+      </w:r>
+    </w:p>
+    <w:p>
+      <w:pPr>
+        <w:pStyle w:val="FirstParagraph"/>
+      </w:pPr>
+      <w:r>
+        <w:t xml:space="preserve">[Motivation -&gt; Showing the potential]</w:t>
+      </w:r>
+    </w:p>
+    <w:p>
+      <w:pPr>
+        <w:pStyle w:val="BodyText"/>
+      </w:pPr>
+      <w:r>
+        <w:t xml:space="preserve">[Effort -&gt; doing as much as possible automatically, conjecture and assertion over blank pages. training rather than meticulous instructution.]</w:t>
+      </w:r>
+    </w:p>
+    <w:p>
+      <w:pPr>
+        <w:pStyle w:val="BodyText"/>
+      </w:pPr>
+      <w:r>
+        <w:t xml:space="preserve">[how the other wants fit in, visibility as it pertains to Life info, transparency/oversight/involvement etc]</w:t>
+      </w:r>
+    </w:p>
+    <w:p>
+      <w:pPr>
+        <w:pStyle w:val="BodyText"/>
+      </w:pPr>
+      <w:r>
+        <w:t xml:space="preserve">[agency over trapped data (by tech or by companies (lead into next)]</w:t>
+      </w:r>
+    </w:p>
+    <w:bookmarkEnd w:id="35"/>
+    <w:bookmarkEnd w:id="36"/>
+    <w:bookmarkEnd w:id="37"/>
+    <w:bookmarkStart w:id="45" w:name="X9c976b937306d4e6132bd27faef2722dda94b09"/>
     <w:p>
       <w:pPr>
         <w:pStyle w:val="Heading3"/>
@@ -338,10 +772,10 @@
         <w:tab/>
       </w:r>
       <w:r>
-        <w:t xml:space="preserve">Challenges and Opportunities in Life Information Utilisation</w:t>
-      </w:r>
-    </w:p>
-    <w:bookmarkStart w:id="29" w:name="understandable-data"/>
+        <w:t xml:space="preserve">Challenges and Opportunities in Personal Data Ecosystem Control</w:t>
+      </w:r>
+    </w:p>
+    <w:bookmarkStart w:id="40" w:name="data-visibility-and-process-transparency"/>
     <w:p>
       <w:pPr>
         <w:pStyle w:val="Heading4"/>
@@ -356,10 +790,10 @@
         <w:tab/>
       </w:r>
       <w:r>
-        <w:t xml:space="preserve">Understandable Data</w:t>
-      </w:r>
-    </w:p>
-    <w:bookmarkStart w:id="27" w:name="obstacles-to-data-understandability"/>
+        <w:t xml:space="preserve">Data Visibility and Process Transparency</w:t>
+      </w:r>
+    </w:p>
+    <w:bookmarkStart w:id="38" w:name="X7b9022baef1826d517fa6433b96c7a14bcf8091"/>
     <w:p>
       <w:pPr>
         <w:pStyle w:val="Heading5"/>
@@ -374,7 +808,7 @@
         <w:tab/>
       </w:r>
       <w:r>
-        <w:t xml:space="preserve">Obstacles to Data Understandability</w:t>
+        <w:t xml:space="preserve">Obstacles to Data Visibility and Process Transparency</w:t>
       </w:r>
     </w:p>
     <w:p>
@@ -382,43 +816,50 @@
         <w:pStyle w:val="FirstParagraph"/>
       </w:pPr>
       <w:r>
-        <w:t xml:space="preserve">[Meaningfulness / relatability -&gt; relate it to people/places/events]</w:t>
-      </w:r>
-    </w:p>
-    <w:p>
-      <w:pPr>
-        <w:pStyle w:val="BodyText"/>
-      </w:pPr>
-      <w:r>
-        <w:t xml:space="preserve">[Context - Life - &gt; need life interfaces]</w:t>
-      </w:r>
-    </w:p>
-    <w:p>
-      <w:pPr>
-        <w:pStyle w:val="BodyText"/>
-      </w:pPr>
-      <w:r>
-        <w:t xml:space="preserve">[Information within Data -&gt; Lack of Visualisations and Tools]</w:t>
-      </w:r>
-    </w:p>
-    <w:p>
-      <w:pPr>
-        <w:pStyle w:val="BodyText"/>
-      </w:pPr>
-      <w:r>
-        <w:t xml:space="preserve">[Scatteredness -&gt; holistic/unification, place to centralise]</w:t>
-      </w:r>
-    </w:p>
-    <w:p>
-      <w:pPr>
-        <w:pStyle w:val="BodyText"/>
-      </w:pPr>
-      <w:r>
-        <w:t xml:space="preserve">[Complexity -&gt; common formats/abstractions/summarisations]</w:t>
-      </w:r>
-    </w:p>
-    <w:bookmarkEnd w:id="27"/>
-    <w:bookmarkStart w:id="28" w:name="improving-data-understandability"/>
+        <w:t xml:space="preserve">[hidden data and closed processes -&gt; closed by default thinking -&gt; encourage or legislate for openness.. e.g. data portability/access rights, rights to explanatione etc, but more needed]</w:t>
+      </w:r>
+    </w:p>
+    <w:p>
+      <w:pPr>
+        <w:pStyle w:val="BodyText"/>
+      </w:pPr>
+      <w:r>
+        <w:t xml:space="preserve">[silos and motives towards closed proprietary systems -&gt; highlight the pains]</w:t>
+      </w:r>
+    </w:p>
+    <w:p>
+      <w:pPr>
+        <w:pStyle w:val="BodyText"/>
+      </w:pPr>
+      <w:r>
+        <w:t xml:space="preserve">[lack of information</w:t>
+      </w:r>
+      <w:r>
+        <w:t xml:space="preserve"> </w:t>
+      </w:r>
+      <w:r>
+        <w:rPr>
+          <w:i/>
+        </w:rPr>
+        <w:t xml:space="preserve">about</w:t>
+      </w:r>
+      <w:r>
+        <w:t xml:space="preserve"> </w:t>
+      </w:r>
+      <w:r>
+        <w:t xml:space="preserve">our data -&gt; awareness and accountability even where access is difficult -&gt; ]</w:t>
+      </w:r>
+    </w:p>
+    <w:p>
+      <w:pPr>
+        <w:pStyle w:val="BodyText"/>
+      </w:pPr>
+      <w:r>
+        <w:t xml:space="preserve">[lack of standards, motivations against interoperability -&gt; motivate standards and unconver opportunities for interoperability]</w:t>
+      </w:r>
+    </w:p>
+    <w:bookmarkEnd w:id="38"/>
+    <w:bookmarkStart w:id="39" w:name="X8ce636e44469fb3e638e66b324e0e162b0fbce9"/>
     <w:p>
       <w:pPr>
         <w:pStyle w:val="Heading5"/>
@@ -433,7 +874,7 @@
         <w:tab/>
       </w:r>
       <w:r>
-        <w:t xml:space="preserve">Improving Data Understandability</w:t>
+        <w:t xml:space="preserve">Improving Data Visibility and Process Transparency</w:t>
       </w:r>
     </w:p>
     <w:p>
@@ -441,36 +882,62 @@
         <w:pStyle w:val="FirstParagraph"/>
       </w:pPr>
       <w:r>
-        <w:t xml:space="preserve">[Personal data Stores as place to put stuff]</w:t>
-      </w:r>
-    </w:p>
-    <w:p>
-      <w:pPr>
-        <w:pStyle w:val="BodyText"/>
-      </w:pPr>
-      <w:r>
-        <w:t xml:space="preserve">[Build systems to extract meaning - interpreting and combining signals]</w:t>
-      </w:r>
-    </w:p>
-    <w:p>
-      <w:pPr>
-        <w:pStyle w:val="BodyText"/>
-      </w:pPr>
-      <w:r>
-        <w:t xml:space="preserve">[Use standards &amp; semantics to convert data to life information]</w:t>
-      </w:r>
-    </w:p>
-    <w:p>
-      <w:pPr>
-        <w:pStyle w:val="BodyText"/>
-      </w:pPr>
-      <w:r>
-        <w:t xml:space="preserve">[presenting and visualising life information]</w:t>
-      </w:r>
-    </w:p>
-    <w:bookmarkEnd w:id="28"/>
-    <w:bookmarkEnd w:id="29"/>
-    <w:bookmarkStart w:id="34" w:name="useable-data13"/>
+        <w:t xml:space="preserve">[ecosystem visualisation and overviews]</w:t>
+      </w:r>
+    </w:p>
+    <w:p>
+      <w:pPr>
+        <w:pStyle w:val="BodyText"/>
+      </w:pPr>
+      <w:r>
+        <w:t xml:space="preserve">[exploiting the seams - the battle for the seams]</w:t>
+      </w:r>
+    </w:p>
+    <w:p>
+      <w:pPr>
+        <w:pStyle w:val="BodyText"/>
+      </w:pPr>
+      <w:r>
+        <w:t xml:space="preserve">[standards creation and the benefits of enabling a</w:t>
+      </w:r>
+      <w:r>
+        <w:t xml:space="preserve"> </w:t>
+      </w:r>
+      <w:r>
+        <w:t xml:space="preserve">‘</w:t>
+      </w:r>
+      <w:r>
+        <w:t xml:space="preserve">data understanding</w:t>
+      </w:r>
+      <w:r>
+        <w:t xml:space="preserve">’</w:t>
+      </w:r>
+      <w:r>
+        <w:t xml:space="preserve"> </w:t>
+      </w:r>
+      <w:r>
+        <w:t xml:space="preserve">industry]</w:t>
+      </w:r>
+    </w:p>
+    <w:p>
+      <w:pPr>
+        <w:pStyle w:val="BodyText"/>
+      </w:pPr>
+      <w:r>
+        <w:t xml:space="preserve">[regulation - forcing openness transparency and interop. DSA ? ]</w:t>
+      </w:r>
+    </w:p>
+    <w:p>
+      <w:pPr>
+        <w:pStyle w:val="BodyText"/>
+      </w:pPr>
+      <w:r>
+        <w:t xml:space="preserve">[collectives - as a means to exert individual power]</w:t>
+      </w:r>
+    </w:p>
+    <w:bookmarkEnd w:id="39"/>
+    <w:bookmarkEnd w:id="40"/>
+    <w:bookmarkStart w:id="44" w:name="ecosystem-negotiability"/>
     <w:p>
       <w:pPr>
         <w:pStyle w:val="Heading4"/>
@@ -485,16 +952,10 @@
         <w:tab/>
       </w:r>
       <w:r>
-        <w:t xml:space="preserve">Useable Data</w:t>
-      </w:r>
-      <w:r>
-        <w:rPr>
-          <w:rStyle w:val="FootnoteReference"/>
-        </w:rPr>
-        <w:footnoteReference w:id="30"/>
-      </w:r>
-    </w:p>
-    <w:bookmarkStart w:id="31" w:name="obstacles-to-data-useability"/>
+        <w:t xml:space="preserve">Ecosystem Negotiability</w:t>
+      </w:r>
+    </w:p>
+    <w:bookmarkStart w:id="41" w:name="obstacles-to-ecosystem-negotiability"/>
     <w:p>
       <w:pPr>
         <w:pStyle w:val="Heading5"/>
@@ -509,7 +970,7 @@
         <w:tab/>
       </w:r>
       <w:r>
-        <w:t xml:space="preserve">Obstacles to Data Useability</w:t>
+        <w:t xml:space="preserve">Obstacles to Ecosystem Negotiability</w:t>
       </w:r>
     </w:p>
     <w:p>
@@ -517,19 +978,35 @@
         <w:pStyle w:val="FirstParagraph"/>
       </w:pPr>
       <w:r>
-        <w:t xml:space="preserve">[Trapped Data -&gt; Force unlocking of data through technical means or regulatory influence]</w:t>
-      </w:r>
-    </w:p>
-    <w:p>
-      <w:pPr>
-        <w:pStyle w:val="BodyText"/>
-      </w:pPr>
-      <w:r>
-        <w:t xml:space="preserve">[Insufficient versatility -&gt; enable questions, comparisons, investigations etc]</w:t>
-      </w:r>
-    </w:p>
-    <w:bookmarkEnd w:id="31"/>
-    <w:bookmarkStart w:id="32" w:name="improving-data-useability"/>
+        <w:t xml:space="preserve">[structural power, resource control, centralisation etc -&gt; uneven landscape -&gt; awareness as first step and systemic change needed to change. ]</w:t>
+      </w:r>
+    </w:p>
+    <w:p>
+      <w:pPr>
+        <w:pStyle w:val="BodyText"/>
+      </w:pPr>
+      <w:r>
+        <w:t xml:space="preserve">[the four levers of infrastructural power. accumulation of info/surveillance as power. changing available information/actions as power]</w:t>
+      </w:r>
+    </w:p>
+    <w:p>
+      <w:pPr>
+        <w:pStyle w:val="BodyText"/>
+      </w:pPr>
+      <w:r>
+        <w:t xml:space="preserve">[data self affects you but cannot see (proxy for involvement, unseen inferences etc)- &gt; find a way to produce better digital selves]</w:t>
+      </w:r>
+    </w:p>
+    <w:p>
+      <w:pPr>
+        <w:pStyle w:val="BodyText"/>
+      </w:pPr>
+      <w:r>
+        <w:t xml:space="preserve">[Controlling the landscape of what is knowable, and what is do-able -&gt; recognise the importance of free information landscapes, and make them happen through tech or through regulation]</w:t>
+      </w:r>
+    </w:p>
+    <w:bookmarkEnd w:id="41"/>
+    <w:bookmarkStart w:id="42" w:name="improving-ecosystem-negotiability"/>
     <w:p>
       <w:pPr>
         <w:pStyle w:val="Heading5"/>
@@ -544,7 +1021,7 @@
         <w:tab/>
       </w:r>
       <w:r>
-        <w:t xml:space="preserve">Improving Data Useability</w:t>
+        <w:t xml:space="preserve">Improving Ecosystem Negotiability</w:t>
       </w:r>
     </w:p>
     <w:p>
@@ -552,59 +1029,43 @@
         <w:pStyle w:val="FirstParagraph"/>
       </w:pPr>
       <w:r>
-        <w:t xml:space="preserve">[supporting useful actions on data - filtering, referencing, cross referencing, conjecturing/whatiffing]</w:t>
-      </w:r>
-    </w:p>
-    <w:p>
-      <w:pPr>
-        <w:pStyle w:val="BodyText"/>
-      </w:pPr>
-      <w:r>
-        <w:t xml:space="preserve">[data as material, interface features as tools to use that material]</w:t>
-      </w:r>
-    </w:p>
-    <w:p>
-      <w:pPr>
-        <w:pStyle w:val="BodyText"/>
-      </w:pPr>
-      <w:r>
-        <w:t xml:space="preserve">[supporting appropriation, annotation, organisation, curation, use &amp; re-use]</w:t>
-      </w:r>
-    </w:p>
-    <w:p>
-      <w:pPr>
-        <w:pStyle w:val="BodyText"/>
-      </w:pPr>
-      <w:r>
-        <w:t xml:space="preserve">[temporal, entity-based/relational and geographical exploration]</w:t>
-      </w:r>
-    </w:p>
-    <w:p>
-      <w:pPr>
-        <w:pStyle w:val="BodyText"/>
-      </w:pPr>
-      <w:r>
-        <w:t xml:space="preserve">[support goal setting, tracking and reflection]</w:t>
-      </w:r>
-    </w:p>
-    <w:p>
-      <w:pPr>
-        <w:pStyle w:val="BodyText"/>
-      </w:pPr>
-      <w:r>
-        <w:t xml:space="preserve">[an information operating system]</w:t>
-      </w:r>
-    </w:p>
-    <w:p>
-      <w:pPr>
-        <w:pStyle w:val="BodyText"/>
-      </w:pPr>
-      <w:r>
-        <w:t xml:space="preserve">[asking tools rather than answers or insights]</w:t>
-      </w:r>
-    </w:p>
-    <w:bookmarkEnd w:id="32"/>
-    <w:bookmarkStart w:id="33" w:name="X5c81e21949359bb4129e62bf618740968ad771d"/>
+        <w:t xml:space="preserve">[better digital selves -&gt; people as source of data. profiles and curated as better representation of self, ref past calls in C4&amp;5 for stewardship, user-contributed data etc]</w:t>
+      </w:r>
+    </w:p>
+    <w:p>
+      <w:pPr>
+        <w:pStyle w:val="BodyText"/>
+      </w:pPr>
+      <w:r>
+        <w:t xml:space="preserve">[collectives, supported by policy [uber, ref GDPR guidelines?]]</w:t>
+      </w:r>
+    </w:p>
+    <w:p>
+      <w:pPr>
+        <w:pStyle w:val="BodyText"/>
+      </w:pPr>
+      <w:r>
+        <w:t xml:space="preserve">[the battle for landscape control - RSS, API, 3P interfaces, etc, Defending The Seams And Protecting Interface Freedom]</w:t>
+      </w:r>
+    </w:p>
+    <w:p>
+      <w:pPr>
+        <w:pStyle w:val="BodyText"/>
+      </w:pPr>
+      <w:r>
+        <w:t xml:space="preserve">[-&gt; exploiting the seams in order to produce new information presentations… ref JE paper (+colin?) -&gt; web aug, firefox containers. Taking Back Power In The Browser, resist moves to apps]</w:t>
+      </w:r>
+    </w:p>
+    <w:p>
+      <w:pPr>
+        <w:pStyle w:val="BodyText"/>
+      </w:pPr>
+      <w:r>
+        <w:t xml:space="preserve">[-&gt; better policies to protect the information landscape? DSA?]</w:t>
+      </w:r>
+    </w:p>
+    <w:bookmarkEnd w:id="42"/>
+    <w:bookmarkStart w:id="43" w:name="Xc0b14a81cfced0348eec7b57aa04da5af0077d7"/>
     <w:p>
       <w:pPr>
         <w:pStyle w:val="Heading5"/>
@@ -619,7 +1080,7 @@
         <w:tab/>
       </w:r>
       <w:r>
-        <w:t xml:space="preserve">Other Factors in Life Information Utilisation</w:t>
+        <w:t xml:space="preserve">Other Factors in Personal Data Ecosystem Control</w:t>
       </w:r>
     </w:p>
     <w:p>
@@ -627,367 +1088,46 @@
         <w:pStyle w:val="FirstParagraph"/>
       </w:pPr>
       <w:r>
-        <w:t xml:space="preserve">[Motivation -&gt; Showing the potential]</w:t>
-      </w:r>
-    </w:p>
-    <w:p>
-      <w:pPr>
-        <w:pStyle w:val="BodyText"/>
-      </w:pPr>
-      <w:r>
-        <w:t xml:space="preserve">[Effort -&gt; doing as much as possible automatically, conjecture and assertion over blank pages. training rather than meticulous instructution.]</w:t>
-      </w:r>
-    </w:p>
-    <w:p>
-      <w:pPr>
-        <w:pStyle w:val="BodyText"/>
-      </w:pPr>
-      <w:r>
-        <w:t xml:space="preserve">[how the other wants fit in, visibility as it pertains to Life info, transparency/oversight/involvement etc]</w:t>
-      </w:r>
-    </w:p>
-    <w:p>
-      <w:pPr>
-        <w:pStyle w:val="BodyText"/>
-      </w:pPr>
-      <w:r>
-        <w:t xml:space="preserve">[agency over trapped data (by tech or by companies (lead into next)]</w:t>
-      </w:r>
-    </w:p>
-    <w:bookmarkEnd w:id="33"/>
-    <w:bookmarkEnd w:id="34"/>
-    <w:bookmarkEnd w:id="35"/>
-    <w:bookmarkStart w:id="43" w:name="X9c976b937306d4e6132bd27faef2722dda94b09"/>
-    <w:p>
-      <w:pPr>
-        <w:pStyle w:val="Heading3"/>
-      </w:pPr>
-      <w:r>
-        <w:rPr>
-          <w:rStyle w:val="SectionNumber"/>
-        </w:rPr>
-        <w:t xml:space="preserve">1.3.3</w:t>
-      </w:r>
-      <w:r>
-        <w:tab/>
-      </w:r>
-      <w:r>
-        <w:t xml:space="preserve">Challenges and Opportunities in Personal Data Ecosystem Control</w:t>
-      </w:r>
-    </w:p>
-    <w:bookmarkStart w:id="38" w:name="data-visibility-and-process-transparency"/>
-    <w:p>
-      <w:pPr>
-        <w:pStyle w:val="Heading4"/>
-      </w:pPr>
-      <w:r>
-        <w:rPr>
-          <w:rStyle w:val="SectionNumber"/>
-        </w:rPr>
-        <w:t xml:space="preserve">1.3.3.1</w:t>
-      </w:r>
-      <w:r>
-        <w:tab/>
-      </w:r>
-      <w:r>
-        <w:t xml:space="preserve">Data Visibility and Process Transparency</w:t>
-      </w:r>
-    </w:p>
-    <w:bookmarkStart w:id="36" w:name="X7b9022baef1826d517fa6433b96c7a14bcf8091"/>
-    <w:p>
-      <w:pPr>
-        <w:pStyle w:val="Heading5"/>
-      </w:pPr>
-      <w:r>
-        <w:rPr>
-          <w:rStyle w:val="SectionNumber"/>
-        </w:rPr>
-        <w:t xml:space="preserve">1.3.3.1.1</w:t>
-      </w:r>
-      <w:r>
-        <w:tab/>
-      </w:r>
-      <w:r>
-        <w:t xml:space="preserve">Obstacles to Data Visibility and Process Transparency</w:t>
-      </w:r>
-    </w:p>
-    <w:p>
-      <w:pPr>
-        <w:pStyle w:val="FirstParagraph"/>
-      </w:pPr>
-      <w:r>
-        <w:t xml:space="preserve">[hidden data and closed processes -&gt; closed by default thinking -&gt; encourage or legislate for openness.. e.g. data portability/access rights, rights to explanatione etc, but more needed]</w:t>
-      </w:r>
-    </w:p>
-    <w:p>
-      <w:pPr>
-        <w:pStyle w:val="BodyText"/>
-      </w:pPr>
-      <w:r>
-        <w:t xml:space="preserve">[silos and motives towards closed proprietary systems -&gt; highlight the pains]</w:t>
-      </w:r>
-    </w:p>
-    <w:p>
-      <w:pPr>
-        <w:pStyle w:val="BodyText"/>
-      </w:pPr>
-      <w:r>
-        <w:t xml:space="preserve">[lack of information</w:t>
-      </w:r>
-      <w:r>
-        <w:t xml:space="preserve"> </w:t>
-      </w:r>
-      <w:r>
-        <w:rPr>
-          <w:i/>
-        </w:rPr>
-        <w:t xml:space="preserve">about</w:t>
-      </w:r>
-      <w:r>
-        <w:t xml:space="preserve"> </w:t>
-      </w:r>
-      <w:r>
-        <w:t xml:space="preserve">our data -&gt; awareness and accountability even where access is difficult -&gt; ]</w:t>
-      </w:r>
-    </w:p>
-    <w:p>
-      <w:pPr>
-        <w:pStyle w:val="BodyText"/>
-      </w:pPr>
-      <w:r>
-        <w:t xml:space="preserve">[lack of standards, motivations against interoperability -&gt; motivate standards and unconver opportunities for interoperability]</w:t>
-      </w:r>
-    </w:p>
-    <w:bookmarkEnd w:id="36"/>
-    <w:bookmarkStart w:id="37" w:name="X8ce636e44469fb3e638e66b324e0e162b0fbce9"/>
-    <w:p>
-      <w:pPr>
-        <w:pStyle w:val="Heading5"/>
-      </w:pPr>
-      <w:r>
-        <w:rPr>
-          <w:rStyle w:val="SectionNumber"/>
-        </w:rPr>
-        <w:t xml:space="preserve">1.3.3.1.2</w:t>
-      </w:r>
-      <w:r>
-        <w:tab/>
-      </w:r>
-      <w:r>
-        <w:t xml:space="preserve">Improving Data Visibility and Process Transparency</w:t>
-      </w:r>
-    </w:p>
-    <w:p>
-      <w:pPr>
-        <w:pStyle w:val="FirstParagraph"/>
-      </w:pPr>
-      <w:r>
-        <w:t xml:space="preserve">[ecosystem visualisation and overviews]</w:t>
-      </w:r>
-    </w:p>
-    <w:p>
-      <w:pPr>
-        <w:pStyle w:val="BodyText"/>
-      </w:pPr>
-      <w:r>
-        <w:t xml:space="preserve">[exploiting the seams - the battle for the seams]</w:t>
-      </w:r>
-    </w:p>
-    <w:p>
-      <w:pPr>
-        <w:pStyle w:val="BodyText"/>
-      </w:pPr>
-      <w:r>
-        <w:t xml:space="preserve">[standards creation and the benefits of enabling a</w:t>
-      </w:r>
-      <w:r>
-        <w:t xml:space="preserve"> </w:t>
-      </w:r>
-      <w:r>
-        <w:t xml:space="preserve">‘</w:t>
-      </w:r>
-      <w:r>
-        <w:t xml:space="preserve">data understanding</w:t>
-      </w:r>
-      <w:r>
-        <w:t xml:space="preserve">’</w:t>
-      </w:r>
-      <w:r>
-        <w:t xml:space="preserve"> </w:t>
-      </w:r>
-      <w:r>
-        <w:t xml:space="preserve">industry]</w:t>
-      </w:r>
-    </w:p>
-    <w:p>
-      <w:pPr>
-        <w:pStyle w:val="BodyText"/>
-      </w:pPr>
-      <w:r>
-        <w:t xml:space="preserve">[regulation - forcing openness transparency and interop. DSA ? ]</w:t>
-      </w:r>
-    </w:p>
-    <w:p>
-      <w:pPr>
-        <w:pStyle w:val="BodyText"/>
-      </w:pPr>
-      <w:r>
-        <w:t xml:space="preserve">[collectives - as a means to exert individual power]</w:t>
-      </w:r>
-    </w:p>
-    <w:bookmarkEnd w:id="37"/>
-    <w:bookmarkEnd w:id="38"/>
-    <w:bookmarkStart w:id="42" w:name="ecosystem-negotiability"/>
-    <w:p>
-      <w:pPr>
-        <w:pStyle w:val="Heading4"/>
-      </w:pPr>
-      <w:r>
-        <w:rPr>
-          <w:rStyle w:val="SectionNumber"/>
-        </w:rPr>
-        <w:t xml:space="preserve">1.3.3.2</w:t>
-      </w:r>
-      <w:r>
-        <w:tab/>
-      </w:r>
-      <w:r>
-        <w:t xml:space="preserve">Ecosystem Negotiability</w:t>
-      </w:r>
-    </w:p>
-    <w:bookmarkStart w:id="39" w:name="obstacles-to-ecosystem-negotiability"/>
-    <w:p>
-      <w:pPr>
-        <w:pStyle w:val="Heading5"/>
-      </w:pPr>
-      <w:r>
-        <w:rPr>
-          <w:rStyle w:val="SectionNumber"/>
-        </w:rPr>
-        <w:t xml:space="preserve">1.3.3.2.1</w:t>
-      </w:r>
-      <w:r>
-        <w:tab/>
-      </w:r>
-      <w:r>
-        <w:t xml:space="preserve">Obstacles to Ecosystem Negotiability</w:t>
-      </w:r>
-    </w:p>
-    <w:p>
-      <w:pPr>
-        <w:pStyle w:val="FirstParagraph"/>
-      </w:pPr>
-      <w:r>
-        <w:t xml:space="preserve">[structural power, resource control, centralisation etc -&gt; uneven landscape -&gt; awareness as first step and systemic change needed to change. ]</w:t>
-      </w:r>
-    </w:p>
-    <w:p>
-      <w:pPr>
-        <w:pStyle w:val="BodyText"/>
-      </w:pPr>
-      <w:r>
-        <w:t xml:space="preserve">[the four levers of infrastructural power. accumulation of info/surveillance as power. changing available information/actions as power]</w:t>
-      </w:r>
-    </w:p>
-    <w:p>
-      <w:pPr>
-        <w:pStyle w:val="BodyText"/>
-      </w:pPr>
-      <w:r>
-        <w:t xml:space="preserve">[data self affects you but cannot see (proxy for involvement, unseen inferences etc)- &gt; find a way to produce better digital selves]</w:t>
-      </w:r>
-    </w:p>
-    <w:p>
-      <w:pPr>
-        <w:pStyle w:val="BodyText"/>
-      </w:pPr>
-      <w:r>
-        <w:t xml:space="preserve">[Controlling the landscape of what is knowable, and what is do-able -&gt; recognise the importance of free information landscapes, and make them happen through tech or through regulation]</w:t>
-      </w:r>
-    </w:p>
-    <w:bookmarkEnd w:id="39"/>
-    <w:bookmarkStart w:id="40" w:name="improving-ecosystem-negotiability"/>
-    <w:p>
-      <w:pPr>
-        <w:pStyle w:val="Heading5"/>
-      </w:pPr>
-      <w:r>
-        <w:rPr>
-          <w:rStyle w:val="SectionNumber"/>
-        </w:rPr>
-        <w:t xml:space="preserve">1.3.3.2.2</w:t>
-      </w:r>
-      <w:r>
-        <w:tab/>
-      </w:r>
-      <w:r>
-        <w:t xml:space="preserve">Improving Ecosystem Negotiability</w:t>
-      </w:r>
-    </w:p>
-    <w:p>
-      <w:pPr>
-        <w:pStyle w:val="FirstParagraph"/>
-      </w:pPr>
-      <w:r>
-        <w:t xml:space="preserve">[better digital selves -&gt; people as source of data. profiles and curated as better representation of self, ref past calls in C4&amp;5 for stewardship, user-contributed data etc]</w:t>
-      </w:r>
-    </w:p>
-    <w:p>
-      <w:pPr>
-        <w:pStyle w:val="BodyText"/>
-      </w:pPr>
-      <w:r>
-        <w:t xml:space="preserve">[collectives, supported by policy [uber, ref GDPR guidelines?]]</w:t>
-      </w:r>
-    </w:p>
-    <w:p>
-      <w:pPr>
-        <w:pStyle w:val="BodyText"/>
-      </w:pPr>
-      <w:r>
-        <w:t xml:space="preserve">[the battle for landscape control]</w:t>
-      </w:r>
-    </w:p>
-    <w:p>
-      <w:pPr>
-        <w:pStyle w:val="BodyText"/>
-      </w:pPr>
-      <w:r>
-        <w:t xml:space="preserve">[-&gt; exploiting the seams in order to produce new information presentations… ref JE paper (+colin?) -&gt; web aug, firefox containers]</w:t>
-      </w:r>
-    </w:p>
-    <w:p>
-      <w:pPr>
-        <w:pStyle w:val="BodyText"/>
-      </w:pPr>
-      <w:r>
-        <w:t xml:space="preserve">[-&gt; better policies? DSA?]</w:t>
-      </w:r>
-    </w:p>
-    <w:bookmarkEnd w:id="40"/>
-    <w:bookmarkStart w:id="41" w:name="Xc0b14a81cfced0348eec7b57aa04da5af0077d7"/>
-    <w:p>
-      <w:pPr>
-        <w:pStyle w:val="Heading5"/>
-      </w:pPr>
-      <w:r>
-        <w:rPr>
-          <w:rStyle w:val="SectionNumber"/>
-        </w:rPr>
-        <w:t xml:space="preserve">1.3.3.2.3</w:t>
-      </w:r>
-      <w:r>
-        <w:tab/>
-      </w:r>
-      <w:r>
-        <w:t xml:space="preserve">Other Factors in Personal Data Ecosystem Control</w:t>
-      </w:r>
-    </w:p>
-    <w:bookmarkEnd w:id="41"/>
-    <w:bookmarkEnd w:id="42"/>
+        <w:t xml:space="preserve">[complex data ecoystems]</w:t>
+      </w:r>
+    </w:p>
+    <w:p>
+      <w:pPr>
+        <w:pStyle w:val="BodyText"/>
+      </w:pPr>
+      <w:r>
+        <w:t xml:space="preserve">[Inconsistent and difficult data rights offerings]</w:t>
+      </w:r>
+    </w:p>
+    <w:p>
+      <w:pPr>
+        <w:pStyle w:val="BodyText"/>
+      </w:pPr>
+      <w:r>
+        <w:t xml:space="preserve">[Lack of up to date insights / delay]</w:t>
+      </w:r>
+    </w:p>
+    <w:p>
+      <w:pPr>
+        <w:pStyle w:val="BodyText"/>
+      </w:pPr>
+      <w:r>
+        <w:t xml:space="preserve">[data literacy and rights awareness - you should teach this in schools]</w:t>
+      </w:r>
+    </w:p>
+    <w:p>
+      <w:pPr>
+        <w:pStyle w:val="BodyText"/>
+      </w:pPr>
+      <w:r>
+        <w:t xml:space="preserve">[Feeds and flows that loop in the data subject (default not opt in)]</w:t>
+      </w:r>
+    </w:p>
     <w:bookmarkEnd w:id="43"/>
     <w:bookmarkEnd w:id="44"/>
-    <w:bookmarkStart w:id="45" w:name="Xfe9424e58f19c10bbfbc456201641e27869bfe8"/>
+    <w:bookmarkEnd w:id="45"/>
+    <w:bookmarkEnd w:id="46"/>
+    <w:bookmarkStart w:id="47" w:name="Xfe9424e58f19c10bbfbc456201641e27869bfe8"/>
     <w:p>
       <w:pPr>
         <w:pStyle w:val="Heading2"/>
@@ -1013,8 +1153,8 @@
         <w:t xml:space="preserve">[the four change quadrants for each of the two purposes. diagrams to work out].</w:t>
       </w:r>
     </w:p>
-    <w:bookmarkEnd w:id="45"/>
-    <w:bookmarkStart w:id="46" w:name="thesis-conclusion"/>
+    <w:bookmarkEnd w:id="47"/>
+    <w:bookmarkStart w:id="48" w:name="thesis-conclusion"/>
     <w:p>
       <w:pPr>
         <w:pStyle w:val="Heading2"/>
@@ -1037,15 +1177,15 @@
         <w:pStyle w:val="FirstParagraph"/>
       </w:pPr>
       <w:r>
-        <w:t xml:space="preserve">[reiterate the answer to the question - the key role, capabilities and approaches needed for better human data relations]</w:t>
-      </w:r>
-    </w:p>
-    <w:p>
-      <w:pPr>
-        <w:pStyle w:val="BodyText"/>
-      </w:pPr>
-      <w:r>
-        <w:t xml:space="preserve">[clarify the contribution of the thesis, with backreferences]</w:t>
+        <w:t xml:space="preserve">[reiterate the answer to the question - the key 4 roles, 3 capabilities and N approaches needed for better human data relations]</w:t>
+      </w:r>
+    </w:p>
+    <w:p>
+      <w:pPr>
+        <w:pStyle w:val="BodyText"/>
+      </w:pPr>
+      <w:r>
+        <w:t xml:space="preserve">[clarify the contribution of the thesis, with backreferences - 2 case studies, RQ answers, and the HDR roadmap]</w:t>
       </w:r>
     </w:p>
     <w:p>
@@ -1056,9 +1196,9 @@
         <w:t xml:space="preserve">[highlight future value/societal implications of the work]</w:t>
       </w:r>
     </w:p>
-    <w:bookmarkEnd w:id="46"/>
-    <w:bookmarkEnd w:id="47"/>
-    <w:bookmarkStart w:id="57" w:name="bibliography"/>
+    <w:bookmarkEnd w:id="48"/>
+    <w:bookmarkEnd w:id="49"/>
+    <w:bookmarkStart w:id="61" w:name="bibliography"/>
     <w:p>
       <w:pPr>
         <w:pStyle w:val="Heading1"/>
@@ -1067,8 +1207,8 @@
         <w:t xml:space="preserve">Bibliography</w:t>
       </w:r>
     </w:p>
-    <w:bookmarkStart w:id="56" w:name="refs"/>
-    <w:bookmarkStart w:id="49" w:name="ref-dictUseability"/>
+    <w:bookmarkStart w:id="60" w:name="refs"/>
+    <w:bookmarkStart w:id="51" w:name="ref-dictUseability"/>
     <w:p>
       <w:pPr>
         <w:pStyle w:val="Bibliography"/>
@@ -1079,7 +1219,7 @@
       <w:r>
         <w:t xml:space="preserve"> </w:t>
       </w:r>
-      <w:hyperlink r:id="rId48">
+      <w:hyperlink r:id="rId50">
         <w:r>
           <w:rPr>
             <w:rStyle w:val="Hyperlink"/>
@@ -1091,8 +1231,8 @@
         <w:t xml:space="preserve">.</w:t>
       </w:r>
     </w:p>
-    <w:bookmarkEnd w:id="49"/>
-    <w:bookmarkStart w:id="51" w:name="ref-dictUseable"/>
+    <w:bookmarkEnd w:id="51"/>
+    <w:bookmarkStart w:id="53" w:name="ref-dictUseable"/>
     <w:p>
       <w:pPr>
         <w:pStyle w:val="Bibliography"/>
@@ -1103,7 +1243,7 @@
       <w:r>
         <w:t xml:space="preserve"> </w:t>
       </w:r>
-      <w:hyperlink r:id="rId50">
+      <w:hyperlink r:id="rId52">
         <w:r>
           <w:rPr>
             <w:rStyle w:val="Hyperlink"/>
@@ -1115,8 +1255,8 @@
         <w:t xml:space="preserve">.</w:t>
       </w:r>
     </w:p>
-    <w:bookmarkEnd w:id="51"/>
-    <w:bookmarkStart w:id="53" w:name="ref-dictUsability"/>
+    <w:bookmarkEnd w:id="53"/>
+    <w:bookmarkStart w:id="55" w:name="ref-dictUsability"/>
     <w:p>
       <w:pPr>
         <w:pStyle w:val="Bibliography"/>
@@ -1127,7 +1267,7 @@
       <w:r>
         <w:t xml:space="preserve"> </w:t>
       </w:r>
-      <w:hyperlink r:id="rId52">
+      <w:hyperlink r:id="rId54">
         <w:r>
           <w:rPr>
             <w:rStyle w:val="Hyperlink"/>
@@ -1139,8 +1279,8 @@
         <w:t xml:space="preserve">.</w:t>
       </w:r>
     </w:p>
-    <w:bookmarkEnd w:id="53"/>
-    <w:bookmarkStart w:id="55" w:name="ref-dictUsable"/>
+    <w:bookmarkEnd w:id="55"/>
+    <w:bookmarkStart w:id="57" w:name="ref-dictUsable"/>
     <w:p>
       <w:pPr>
         <w:pStyle w:val="Bibliography"/>
@@ -1151,7 +1291,7 @@
       <w:r>
         <w:t xml:space="preserve"> </w:t>
       </w:r>
-      <w:hyperlink r:id="rId54">
+      <w:hyperlink r:id="rId56">
         <w:r>
           <w:rPr>
             <w:rStyle w:val="Hyperlink"/>
@@ -1163,9 +1303,33 @@
         <w:t xml:space="preserve">.</w:t>
       </w:r>
     </w:p>
-    <w:bookmarkEnd w:id="55"/>
-    <w:bookmarkEnd w:id="56"/>
     <w:bookmarkEnd w:id="57"/>
+    <w:bookmarkStart w:id="59" w:name="ref-nielsen2012"/>
+    <w:p>
+      <w:pPr>
+        <w:pStyle w:val="Bibliography"/>
+      </w:pPr>
+      <w:r>
+        <w:t xml:space="preserve">Nielsen, J. (2012) ‘Usability 101: Introduction to Usability’. Available at:</w:t>
+      </w:r>
+      <w:r>
+        <w:t xml:space="preserve"> </w:t>
+      </w:r>
+      <w:hyperlink r:id="rId58">
+        <w:r>
+          <w:rPr>
+            <w:rStyle w:val="Hyperlink"/>
+          </w:rPr>
+          <w:t xml:space="preserve">https://www.nngroup.com/articles/usability-101-introduction-to-usability/</w:t>
+        </w:r>
+      </w:hyperlink>
+      <w:r>
+        <w:t xml:space="preserve">.</w:t>
+      </w:r>
+    </w:p>
+    <w:bookmarkEnd w:id="59"/>
+    <w:bookmarkEnd w:id="60"/>
+    <w:bookmarkEnd w:id="61"/>
     <w:sectPr/>
   </w:body>
 </w:document>
@@ -1191,7 +1355,7 @@
       </w:r>
     </w:p>
   </w:footnote>
-  <w:footnote w:id="30">
+  <w:footnote w:id="32">
     <w:p>
       <w:pPr>
         <w:pStyle w:val="FootnoteText"/>
@@ -1275,7 +1439,30 @@
         <w:t xml:space="preserve">’</w:t>
       </w:r>
       <w:r>
-        <w:t xml:space="preserve">) most commonly refer to a judgement of the degree to which a website or user interface is easy to use. Throughout this thesis, I deliberately use the alternative word spellings of</w:t>
+        <w:t xml:space="preserve">) most commonly refer to a judgement of the degree to which a website or user interface is easy to use</w:t>
+      </w:r>
+      <w:r>
+        <w:t xml:space="preserve"> </w:t>
+      </w:r>
+      <w:r>
+        <w:t xml:space="preserve">(Nielsen,</w:t>
+      </w:r>
+      <w:r>
+        <w:t xml:space="preserve"> </w:t>
+      </w:r>
+      <w:hyperlink w:anchor="ref-nielsen2012">
+        <w:r>
+          <w:rPr>
+            <w:rStyle w:val="Hyperlink"/>
+          </w:rPr>
+          <w:t xml:space="preserve">2012</w:t>
+        </w:r>
+      </w:hyperlink>
+      <w:r>
+        <w:t xml:space="preserve">)</w:t>
+      </w:r>
+      <w:r>
+        <w:t xml:space="preserve">. Throughout this thesis, I deliberately use the alternative word spellings of</w:t>
       </w:r>
       <w:r>
         <w:t xml:space="preserve"> </w:t>

</xml_diff>

<commit_message>
intro section of chapter 7, update website
</commit_message>
<xml_diff>
--- a/docx/chapter-7.docx
+++ b/docx/chapter-7.docx
@@ -121,7 +121,51 @@
         <w:pStyle w:val="FirstParagraph"/>
       </w:pPr>
       <w:r>
-        <w:t xml:space="preserve">[Introduction/Chapter Objectives]</w:t>
+        <w:t xml:space="preserve">Through the Case Studies (Chapter 4 &amp; 5) and the discussion in Chapter 6, a clear understanding of what people want from direct and indirect data relations (RQ1 &amp; RQ2) has been established. In this chapter, we turn our attention from theory to practice, from what is needed to</w:t>
+      </w:r>
+      <w:r>
+        <w:t xml:space="preserve"> </w:t>
+      </w:r>
+      <w:r>
+        <w:rPr>
+          <w:i/>
+        </w:rPr>
+        <w:t xml:space="preserve">what is possible</w:t>
+      </w:r>
+      <w:r>
+        <w:t xml:space="preserve">. Specifically, this chapter will answer RQ3, which asks the practical question</w:t>
+      </w:r>
+      <w:r>
+        <w:t xml:space="preserve"> </w:t>
+      </w:r>
+      <w:r>
+        <w:rPr>
+          <w:i/>
+        </w:rPr>
+        <w:t xml:space="preserve">‘</w:t>
+      </w:r>
+      <w:r>
+        <w:rPr>
+          <w:i/>
+        </w:rPr>
+        <w:t xml:space="preserve">What challenges and opportunities are relevant when pursuing better Human Data Relations?</w:t>
+      </w:r>
+      <w:r>
+        <w:rPr>
+          <w:i/>
+        </w:rPr>
+        <w:t xml:space="preserve">’</w:t>
+      </w:r>
+      <w:r>
+        <w:t xml:space="preserve">. Throughout Context Three (3.4.3), which consists of my embedded work in four industrial and academic research projects during the course of my PhD, I have been able to explore how better Human Data Relations can be pursued in practice. This chapter aims to provide a roadmap, illustrated with real world insights and activities, and building upon the theoretical insights from the Case Studies to inform the design of future research, innovation and policy.</w:t>
+      </w:r>
+    </w:p>
+    <w:p>
+      <w:pPr>
+        <w:pStyle w:val="BodyText"/>
+      </w:pPr>
+      <w:r>
+        <w:t xml:space="preserve">In section 7.2, the concept of Human Data Relations is expanded to identify two key purposes for Human Data Relations, which are used in section 7.3 as a framing to present identified obstacles and opportunities. Section 7.4 summarises the roadmap in a Theory of Change context, and section 7.5 concludes the thesis, summarising its contributions and answering the overall research question.</w:t>
       </w:r>
     </w:p>
     <w:bookmarkStart w:id="20" w:name="practical-research-contexts-used"/>
@@ -147,7 +191,87 @@
         <w:pStyle w:val="FirstParagraph"/>
       </w:pPr>
       <w:r>
-        <w:t xml:space="preserve">[Context Recaps esp Hestia &amp; BBC]</w:t>
+        <w:t xml:space="preserve">The majority of examples and learnings shared in this chapter come from my participation as an expert researcher in two industrial research projects:</w:t>
+      </w:r>
+    </w:p>
+    <w:p>
+      <w:pPr>
+        <w:numPr>
+          <w:ilvl w:val="0"/>
+          <w:numId w:val="1001"/>
+        </w:numPr>
+        <w:pStyle w:val="Compact"/>
+      </w:pPr>
+      <w:r>
+        <w:rPr>
+          <w:i/>
+        </w:rPr>
+        <w:t xml:space="preserve">BBC R&amp;D’s Cornmarket Project</w:t>
+      </w:r>
+      <w:r>
+        <w:t xml:space="preserve">, which explored through UX design and participatory research, how individuals might interact with data through a Personal Data Store interface (see 3.4.3.3)</w:t>
+      </w:r>
+    </w:p>
+    <w:p>
+      <w:pPr>
+        <w:numPr>
+          <w:ilvl w:val="0"/>
+          <w:numId w:val="1001"/>
+        </w:numPr>
+        <w:pStyle w:val="Compact"/>
+      </w:pPr>
+      <w:r>
+        <w:rPr>
+          <w:i/>
+        </w:rPr>
+        <w:t xml:space="preserve">Sitra/Hestia.ai’s #digipower Project</w:t>
+      </w:r>
+      <w:r>
+        <w:t xml:space="preserve">, a successor to Case Study Two, in which European politicians examined companies’ data practices through data rights and technical audits (see 3.4.3.4)</w:t>
+      </w:r>
+    </w:p>
+    <w:p>
+      <w:pPr>
+        <w:pStyle w:val="FirstParagraph"/>
+      </w:pPr>
+      <w:r>
+        <w:t xml:space="preserve">In addition, my participation as an interface designer and front-end software developer in the following two academic research projects contributes secondarily to this chapter:</w:t>
+      </w:r>
+    </w:p>
+    <w:p>
+      <w:pPr>
+        <w:numPr>
+          <w:ilvl w:val="0"/>
+          <w:numId w:val="1002"/>
+        </w:numPr>
+        <w:pStyle w:val="Compact"/>
+      </w:pPr>
+      <w:r>
+        <w:rPr>
+          <w:i/>
+        </w:rPr>
+        <w:t xml:space="preserve">Connected Health Cities (CHC)’s SILVER Project</w:t>
+      </w:r>
+      <w:r>
+        <w:t xml:space="preserve">, where I, along with a backend developer and a team of researchers, developed a health data viewing interface for Early Help support workers (see 3.4.3.1).</w:t>
+      </w:r>
+    </w:p>
+    <w:p>
+      <w:pPr>
+        <w:numPr>
+          <w:ilvl w:val="0"/>
+          <w:numId w:val="1002"/>
+        </w:numPr>
+        <w:pStyle w:val="Compact"/>
+      </w:pPr>
+      <w:r>
+        <w:rPr>
+          <w:i/>
+        </w:rPr>
+        <w:t xml:space="preserve">Digital Economy Research Centre (DERC)’s Healthy Eating Web Augmentation Project</w:t>
+      </w:r>
+      <w:r>
+        <w:t xml:space="preserve">, which explored the use of web augmentation techniques to modify the user interface of takeaway service Just Eat in support of healthy eating (see 3.4.3.2).</w:t>
       </w:r>
     </w:p>
     <w:bookmarkEnd w:id="20"/>
@@ -174,7 +298,63 @@
         <w:pStyle w:val="FirstParagraph"/>
       </w:pPr>
       <w:r>
-        <w:t xml:space="preserve">[Explaining collaborative nature of work in this chapter]</w:t>
+        <w:t xml:space="preserve">Many of the details, theories and ideas presented in this chapter arose through close collaboration, discussion and ideation with other researchers, most noticeably:</w:t>
+      </w:r>
+    </w:p>
+    <w:p>
+      <w:pPr>
+        <w:numPr>
+          <w:ilvl w:val="0"/>
+          <w:numId w:val="1003"/>
+        </w:numPr>
+        <w:pStyle w:val="Compact"/>
+      </w:pPr>
+      <w:r>
+        <w:t xml:space="preserve">Paul-Olivier Dehaye and Jessica Pidoux at Hestia.ai;</w:t>
+      </w:r>
+    </w:p>
+    <w:p>
+      <w:pPr>
+        <w:numPr>
+          <w:ilvl w:val="0"/>
+          <w:numId w:val="1003"/>
+        </w:numPr>
+        <w:pStyle w:val="Compact"/>
+      </w:pPr>
+      <w:r>
+        <w:t xml:space="preserve">Jasmine Cox, Suzanne Clarke, Tim Broom and Alex Ballantyne at BBC R&amp;D;</w:t>
+      </w:r>
+    </w:p>
+    <w:p>
+      <w:pPr>
+        <w:numPr>
+          <w:ilvl w:val="0"/>
+          <w:numId w:val="1003"/>
+        </w:numPr>
+        <w:pStyle w:val="Compact"/>
+      </w:pPr>
+      <w:r>
+        <w:t xml:space="preserve">Stuart Wheater of Arjuna Technologies and Kyle Montague of Open Lab during the SILVER project; and</w:t>
+      </w:r>
+    </w:p>
+    <w:p>
+      <w:pPr>
+        <w:numPr>
+          <w:ilvl w:val="0"/>
+          <w:numId w:val="1003"/>
+        </w:numPr>
+        <w:pStyle w:val="Compact"/>
+      </w:pPr>
+      <w:r>
+        <w:t xml:space="preserve">Louis Goffe of Open Lab on the DERC project</w:t>
+      </w:r>
+    </w:p>
+    <w:p>
+      <w:pPr>
+        <w:pStyle w:val="FirstParagraph"/>
+      </w:pPr>
+      <w:r>
+        <w:t xml:space="preserve">Due to the ongoing and parallel nature of all of these projects to my PhD research, it is impossible to precisely delineate the origin of each idea or insight. In practice, ideas from my developing thesis and own thinking informed each project’s trajectory and thinking, and vice-versa. These ideas would not have emerged in this form without my participation, so they are not the sole intellectual property of others, but equally I would not have reached the same conclusions alone, so the ideas are not solely my own either. All diagrams and illustrations were produced by me, except where specified, and the overall synthesis and framing presented in this chapter is my own original work. Where this chapter includes material from the four projects, that material is either already public, or permission has been obtained from the corresponding project teams.</w:t>
       </w:r>
     </w:p>
     <w:bookmarkEnd w:id="21"/>
@@ -1791,8 +1971,398 @@
       </w:pPr>
     </w:lvl>
   </w:abstractNum>
+  <w:abstractNum w:abstractNumId="99411">
+    <w:nsid w:val="ea454b4c"/>
+    <w:multiLevelType w:val="multilevel"/>
+    <w:lvl w:ilvl="0">
+      <w:start w:val="1"/>
+      <w:numFmt w:val="decimal"/>
+      <w:lvlText w:val="%1."/>
+      <w:lvlJc w:val="left"/>
+      <w:pPr>
+        <w:tabs>
+          <w:tab w:val="num" w:pos="0"/>
+        </w:tabs>
+        <w:ind w:left="480" w:hanging="480"/>
+      </w:pPr>
+    </w:lvl>
+    <w:lvl w:ilvl="1">
+      <w:start w:val="1"/>
+      <w:numFmt w:val="decimal"/>
+      <w:lvlText w:val="%2."/>
+      <w:lvlJc w:val="left"/>
+      <w:pPr>
+        <w:tabs>
+          <w:tab w:val="num" w:pos="720"/>
+        </w:tabs>
+        <w:ind w:left="1200" w:hanging="480"/>
+      </w:pPr>
+    </w:lvl>
+    <w:lvl w:ilvl="2">
+      <w:start w:val="1"/>
+      <w:numFmt w:val="decimal"/>
+      <w:lvlText w:val="%3."/>
+      <w:lvlJc w:val="left"/>
+      <w:pPr>
+        <w:tabs>
+          <w:tab w:val="num" w:pos="1440"/>
+        </w:tabs>
+        <w:ind w:left="1920" w:hanging="480"/>
+      </w:pPr>
+    </w:lvl>
+    <w:lvl w:ilvl="3">
+      <w:start w:val="1"/>
+      <w:numFmt w:val="decimal"/>
+      <w:lvlText w:val="%4."/>
+      <w:lvlJc w:val="left"/>
+      <w:pPr>
+        <w:tabs>
+          <w:tab w:val="num" w:pos="2160"/>
+        </w:tabs>
+        <w:ind w:left="2640" w:hanging="480"/>
+      </w:pPr>
+    </w:lvl>
+    <w:lvl w:ilvl="4">
+      <w:start w:val="1"/>
+      <w:numFmt w:val="decimal"/>
+      <w:lvlText w:val="%5."/>
+      <w:lvlJc w:val="left"/>
+      <w:pPr>
+        <w:tabs>
+          <w:tab w:val="num" w:pos="2880"/>
+        </w:tabs>
+        <w:ind w:left="3360" w:hanging="480"/>
+      </w:pPr>
+    </w:lvl>
+    <w:lvl w:ilvl="5">
+      <w:start w:val="1"/>
+      <w:numFmt w:val="decimal"/>
+      <w:lvlText w:val="%6."/>
+      <w:lvlJc w:val="left"/>
+      <w:pPr>
+        <w:tabs>
+          <w:tab w:val="num" w:pos="3600"/>
+        </w:tabs>
+        <w:ind w:left="4080" w:hanging="480"/>
+      </w:pPr>
+    </w:lvl>
+    <w:lvl w:ilvl="6">
+      <w:start w:val="1"/>
+      <w:numFmt w:val="decimal"/>
+      <w:lvlText w:val="%7."/>
+      <w:lvlJc w:val="left"/>
+      <w:pPr>
+        <w:tabs>
+          <w:tab w:val="num" w:pos="4320"/>
+        </w:tabs>
+        <w:ind w:left="4800" w:hanging="480"/>
+      </w:pPr>
+    </w:lvl>
+    <w:lvl w:ilvl="7">
+      <w:start w:val="1"/>
+      <w:numFmt w:val="decimal"/>
+      <w:lvlText w:val="%8."/>
+      <w:lvlJc w:val="left"/>
+      <w:pPr>
+        <w:tabs>
+          <w:tab w:val="num" w:pos="5040"/>
+        </w:tabs>
+        <w:ind w:left="5520" w:hanging="480"/>
+      </w:pPr>
+    </w:lvl>
+    <w:lvl w:ilvl="8">
+      <w:start w:val="1"/>
+      <w:numFmt w:val="decimal"/>
+      <w:lvlText w:val="%9."/>
+      <w:lvlJc w:val="left"/>
+      <w:pPr>
+        <w:tabs>
+          <w:tab w:val="num" w:pos="5760"/>
+        </w:tabs>
+        <w:ind w:left="6240" w:hanging="480"/>
+      </w:pPr>
+    </w:lvl>
+  </w:abstractNum>
+  <w:abstractNum w:abstractNumId="99413">
+    <w:nsid w:val="71315dca"/>
+    <w:multiLevelType w:val="multilevel"/>
+    <w:lvl w:ilvl="0">
+      <w:start w:val="3"/>
+      <w:numFmt w:val="decimal"/>
+      <w:lvlText w:val="%1."/>
+      <w:lvlJc w:val="left"/>
+      <w:pPr>
+        <w:tabs>
+          <w:tab w:val="num" w:pos="0"/>
+        </w:tabs>
+        <w:ind w:left="480" w:hanging="480"/>
+      </w:pPr>
+    </w:lvl>
+    <w:lvl w:ilvl="1">
+      <w:start w:val="3"/>
+      <w:numFmt w:val="decimal"/>
+      <w:lvlText w:val="%2."/>
+      <w:lvlJc w:val="left"/>
+      <w:pPr>
+        <w:tabs>
+          <w:tab w:val="num" w:pos="720"/>
+        </w:tabs>
+        <w:ind w:left="1200" w:hanging="480"/>
+      </w:pPr>
+    </w:lvl>
+    <w:lvl w:ilvl="2">
+      <w:start w:val="3"/>
+      <w:numFmt w:val="decimal"/>
+      <w:lvlText w:val="%3."/>
+      <w:lvlJc w:val="left"/>
+      <w:pPr>
+        <w:tabs>
+          <w:tab w:val="num" w:pos="1440"/>
+        </w:tabs>
+        <w:ind w:left="1920" w:hanging="480"/>
+      </w:pPr>
+    </w:lvl>
+    <w:lvl w:ilvl="3">
+      <w:start w:val="3"/>
+      <w:numFmt w:val="decimal"/>
+      <w:lvlText w:val="%4."/>
+      <w:lvlJc w:val="left"/>
+      <w:pPr>
+        <w:tabs>
+          <w:tab w:val="num" w:pos="2160"/>
+        </w:tabs>
+        <w:ind w:left="2640" w:hanging="480"/>
+      </w:pPr>
+    </w:lvl>
+    <w:lvl w:ilvl="4">
+      <w:start w:val="3"/>
+      <w:numFmt w:val="decimal"/>
+      <w:lvlText w:val="%5."/>
+      <w:lvlJc w:val="left"/>
+      <w:pPr>
+        <w:tabs>
+          <w:tab w:val="num" w:pos="2880"/>
+        </w:tabs>
+        <w:ind w:left="3360" w:hanging="480"/>
+      </w:pPr>
+    </w:lvl>
+    <w:lvl w:ilvl="5">
+      <w:start w:val="3"/>
+      <w:numFmt w:val="decimal"/>
+      <w:lvlText w:val="%6."/>
+      <w:lvlJc w:val="left"/>
+      <w:pPr>
+        <w:tabs>
+          <w:tab w:val="num" w:pos="3600"/>
+        </w:tabs>
+        <w:ind w:left="4080" w:hanging="480"/>
+      </w:pPr>
+    </w:lvl>
+    <w:lvl w:ilvl="6">
+      <w:start w:val="3"/>
+      <w:numFmt w:val="decimal"/>
+      <w:lvlText w:val="%7."/>
+      <w:lvlJc w:val="left"/>
+      <w:pPr>
+        <w:tabs>
+          <w:tab w:val="num" w:pos="4320"/>
+        </w:tabs>
+        <w:ind w:left="4800" w:hanging="480"/>
+      </w:pPr>
+    </w:lvl>
+    <w:lvl w:ilvl="7">
+      <w:start w:val="3"/>
+      <w:numFmt w:val="decimal"/>
+      <w:lvlText w:val="%8."/>
+      <w:lvlJc w:val="left"/>
+      <w:pPr>
+        <w:tabs>
+          <w:tab w:val="num" w:pos="5040"/>
+        </w:tabs>
+        <w:ind w:left="5520" w:hanging="480"/>
+      </w:pPr>
+    </w:lvl>
+    <w:lvl w:ilvl="8">
+      <w:start w:val="3"/>
+      <w:numFmt w:val="decimal"/>
+      <w:lvlText w:val="%9."/>
+      <w:lvlJc w:val="left"/>
+      <w:pPr>
+        <w:tabs>
+          <w:tab w:val="num" w:pos="5760"/>
+        </w:tabs>
+        <w:ind w:left="6240" w:hanging="480"/>
+      </w:pPr>
+    </w:lvl>
+  </w:abstractNum>
+  <w:abstractNum w:abstractNumId="991">
+    <w:nsid w:val="47261bad"/>
+    <w:multiLevelType w:val="multilevel"/>
+    <w:lvl w:ilvl="0">
+      <w:numFmt w:val="bullet"/>
+      <w:lvlText w:val="•"/>
+      <w:lvlJc w:val="left"/>
+      <w:pPr>
+        <w:tabs>
+          <w:tab w:val="num" w:pos="0"/>
+        </w:tabs>
+        <w:ind w:left="480" w:hanging="480"/>
+      </w:pPr>
+    </w:lvl>
+    <w:lvl w:ilvl="1">
+      <w:numFmt w:val="bullet"/>
+      <w:lvlText w:val="–"/>
+      <w:lvlJc w:val="left"/>
+      <w:pPr>
+        <w:tabs>
+          <w:tab w:val="num" w:pos="720"/>
+        </w:tabs>
+        <w:ind w:left="1200" w:hanging="480"/>
+      </w:pPr>
+    </w:lvl>
+    <w:lvl w:ilvl="2">
+      <w:numFmt w:val="bullet"/>
+      <w:lvlText w:val="•"/>
+      <w:lvlJc w:val="left"/>
+      <w:pPr>
+        <w:tabs>
+          <w:tab w:val="num" w:pos="1440"/>
+        </w:tabs>
+        <w:ind w:left="1920" w:hanging="480"/>
+      </w:pPr>
+    </w:lvl>
+    <w:lvl w:ilvl="3">
+      <w:numFmt w:val="bullet"/>
+      <w:lvlText w:val="–"/>
+      <w:lvlJc w:val="left"/>
+      <w:pPr>
+        <w:tabs>
+          <w:tab w:val="num" w:pos="2160"/>
+        </w:tabs>
+        <w:ind w:left="2640" w:hanging="480"/>
+      </w:pPr>
+    </w:lvl>
+    <w:lvl w:ilvl="4">
+      <w:numFmt w:val="bullet"/>
+      <w:lvlText w:val="•"/>
+      <w:lvlJc w:val="left"/>
+      <w:pPr>
+        <w:tabs>
+          <w:tab w:val="num" w:pos="2880"/>
+        </w:tabs>
+        <w:ind w:left="3360" w:hanging="480"/>
+      </w:pPr>
+    </w:lvl>
+    <w:lvl w:ilvl="5">
+      <w:numFmt w:val="bullet"/>
+      <w:lvlText w:val="–"/>
+      <w:lvlJc w:val="left"/>
+      <w:pPr>
+        <w:tabs>
+          <w:tab w:val="num" w:pos="3600"/>
+        </w:tabs>
+        <w:ind w:left="4080" w:hanging="480"/>
+      </w:pPr>
+    </w:lvl>
+    <w:lvl w:ilvl="6">
+      <w:numFmt w:val="bullet"/>
+      <w:lvlText w:val="•"/>
+      <w:lvlJc w:val="left"/>
+      <w:pPr>
+        <w:tabs>
+          <w:tab w:val="num" w:pos="4320"/>
+        </w:tabs>
+        <w:ind w:left="4800" w:hanging="480"/>
+      </w:pPr>
+    </w:lvl>
+    <w:lvl w:ilvl="7">
+      <w:numFmt w:val="bullet"/>
+      <w:lvlText w:val="–"/>
+      <w:lvlJc w:val="left"/>
+      <w:pPr>
+        <w:tabs>
+          <w:tab w:val="num" w:pos="5040"/>
+        </w:tabs>
+        <w:ind w:left="5520" w:hanging="480"/>
+      </w:pPr>
+    </w:lvl>
+    <w:lvl w:ilvl="8">
+      <w:numFmt w:val="bullet"/>
+      <w:lvlText w:val="•"/>
+      <w:lvlJc w:val="left"/>
+      <w:pPr>
+        <w:tabs>
+          <w:tab w:val="num" w:pos="5760"/>
+        </w:tabs>
+        <w:ind w:left="6240" w:hanging="480"/>
+      </w:pPr>
+    </w:lvl>
+  </w:abstractNum>
   <w:num w:numId="1000">
     <w:abstractNumId w:val="990"/>
+  </w:num>
+  <w:num w:numId="1001">
+    <w:abstractNumId w:val="99411"/>
+    <w:lvlOverride w:ilvl="0">
+      <w:startOverride w:val="1"/>
+    </w:lvlOverride>
+    <w:lvlOverride w:ilvl="1">
+      <w:startOverride w:val="1"/>
+    </w:lvlOverride>
+    <w:lvlOverride w:ilvl="2">
+      <w:startOverride w:val="1"/>
+    </w:lvlOverride>
+    <w:lvlOverride w:ilvl="3">
+      <w:startOverride w:val="1"/>
+    </w:lvlOverride>
+    <w:lvlOverride w:ilvl="4">
+      <w:startOverride w:val="1"/>
+    </w:lvlOverride>
+    <w:lvlOverride w:ilvl="5">
+      <w:startOverride w:val="1"/>
+    </w:lvlOverride>
+    <w:lvlOverride w:ilvl="6">
+      <w:startOverride w:val="1"/>
+    </w:lvlOverride>
+    <w:lvlOverride w:ilvl="7">
+      <w:startOverride w:val="1"/>
+    </w:lvlOverride>
+    <w:lvlOverride w:ilvl="8">
+      <w:startOverride w:val="1"/>
+    </w:lvlOverride>
+  </w:num>
+  <w:num w:numId="1002">
+    <w:abstractNumId w:val="99413"/>
+    <w:lvlOverride w:ilvl="0">
+      <w:startOverride w:val="3"/>
+    </w:lvlOverride>
+    <w:lvlOverride w:ilvl="1">
+      <w:startOverride w:val="3"/>
+    </w:lvlOverride>
+    <w:lvlOverride w:ilvl="2">
+      <w:startOverride w:val="3"/>
+    </w:lvlOverride>
+    <w:lvlOverride w:ilvl="3">
+      <w:startOverride w:val="3"/>
+    </w:lvlOverride>
+    <w:lvlOverride w:ilvl="4">
+      <w:startOverride w:val="3"/>
+    </w:lvlOverride>
+    <w:lvlOverride w:ilvl="5">
+      <w:startOverride w:val="3"/>
+    </w:lvlOverride>
+    <w:lvlOverride w:ilvl="6">
+      <w:startOverride w:val="3"/>
+    </w:lvlOverride>
+    <w:lvlOverride w:ilvl="7">
+      <w:startOverride w:val="3"/>
+    </w:lvlOverride>
+    <w:lvlOverride w:ilvl="8">
+      <w:startOverride w:val="3"/>
+    </w:lvlOverride>
+  </w:num>
+  <w:num w:numId="1003">
+    <w:abstractNumId w:val="991"/>
   </w:num>
 </w:numbering>
 </file>

</xml_diff>

<commit_message>
tweaks c7 and update website
</commit_message>
<xml_diff>
--- a/docx/chapter-7.docx
+++ b/docx/chapter-7.docx
@@ -80,7 +80,7 @@
         </w:p>
       </w:sdtContent>
     </w:sdt>
-    <w:bookmarkStart w:id="49" w:name="chapter-7"/>
+    <w:bookmarkStart w:id="51" w:name="chapter-7"/>
     <w:p>
       <w:pPr>
         <w:pStyle w:val="Heading1"/>
@@ -157,18 +157,18 @@
         <w:t xml:space="preserve">’</w:t>
       </w:r>
       <w:r>
-        <w:t xml:space="preserve">. Throughout Context Three (3.4.3), which consists of my embedded work in four industrial and academic research projects during the course of my PhD, I have been able to explore how better Human Data Relations can be pursued in practice. This chapter aims to provide a roadmap, illustrated with real world insights and activities, and building upon the theoretical insights from the Case Studies to inform the design of future research, innovation and policy.</w:t>
-      </w:r>
-    </w:p>
-    <w:p>
-      <w:pPr>
-        <w:pStyle w:val="BodyText"/>
-      </w:pPr>
-      <w:r>
-        <w:t xml:space="preserve">In section 7.2, the concept of Human Data Relations is expanded to identify two key purposes for Human Data Relations, which are used in section 7.3 as a framing to present identified obstacles and opportunities. Section 7.4 summarises the roadmap in a Theory of Change context, and section 7.5 concludes the thesis, summarising its contributions and answering the overall research question.</w:t>
-      </w:r>
-    </w:p>
-    <w:bookmarkStart w:id="20" w:name="practical-research-contexts-used"/>
+        <w:t xml:space="preserve">. Throughout Context Three (3.4.3), which consists of my embedded work in four industrial and academic research projects during the course of my PhD, I have been able to explore how better Human Data Relations (HDR) can be pursued in practice. This chapter aims to provide a roadmap, illustrated with real world insights and activities, and building upon the theoretical insights from the Case Studies, to inform the design of future research, innovation and policy.</w:t>
+      </w:r>
+    </w:p>
+    <w:p>
+      <w:pPr>
+        <w:pStyle w:val="BodyText"/>
+      </w:pPr>
+      <w:r>
+        <w:t xml:space="preserve">In section 7.2, the concept of HDR is expanded to identify its two key purposes, which are used in section 7.3 as a framing to present identified obstacles and opportunities. Section 7.4 summarises the roadmap in a Theory of Change context, and section 7.5 concludes the thesis, summarising its contributions and answering the overall research question.</w:t>
+      </w:r>
+    </w:p>
+    <w:bookmarkStart w:id="20" w:name="practical-research-settings"/>
     <w:p>
       <w:pPr>
         <w:pStyle w:val="Heading3"/>
@@ -183,7 +183,7 @@
         <w:tab/>
       </w:r>
       <w:r>
-        <w:t xml:space="preserve">Practical Research Contexts Used</w:t>
+        <w:t xml:space="preserve">Practical Research Settings</w:t>
       </w:r>
     </w:p>
     <w:p>
@@ -204,7 +204,7 @@
       </w:pPr>
       <w:r>
         <w:rPr>
-          <w:i/>
+          <w:b/>
         </w:rPr>
         <w:t xml:space="preserve">BBC R&amp;D’s Cornmarket Project</w:t>
       </w:r>
@@ -222,7 +222,7 @@
       </w:pPr>
       <w:r>
         <w:rPr>
-          <w:i/>
+          <w:b/>
         </w:rPr>
         <w:t xml:space="preserve">Sitra/Hestia.ai’s #digipower Project</w:t>
       </w:r>
@@ -248,7 +248,7 @@
       </w:pPr>
       <w:r>
         <w:rPr>
-          <w:i/>
+          <w:b/>
         </w:rPr>
         <w:t xml:space="preserve">Connected Health Cities (CHC)’s SILVER Project</w:t>
       </w:r>
@@ -266,7 +266,7 @@
       </w:pPr>
       <w:r>
         <w:rPr>
-          <w:i/>
+          <w:b/>
         </w:rPr>
         <w:t xml:space="preserve">Digital Economy Research Centre (DERC)’s Healthy Eating Web Augmentation Project</w:t>
       </w:r>
@@ -298,7 +298,7 @@
         <w:pStyle w:val="FirstParagraph"/>
       </w:pPr>
       <w:r>
-        <w:t xml:space="preserve">Many of the details, theories and ideas presented in this chapter arose through close collaboration, discussion and ideation with other researchers, most noticeably:</w:t>
+        <w:t xml:space="preserve">Many of the details, theories and ideas presented in this chapter arose or were developed through close collaboration, discussion and ideation with other researchers, most noticeably:</w:t>
       </w:r>
     </w:p>
     <w:p>
@@ -310,7 +310,7 @@
         <w:pStyle w:val="Compact"/>
       </w:pPr>
       <w:r>
-        <w:t xml:space="preserve">Paul-Olivier Dehaye and Jessica Pidoux at Hestia.ai;</w:t>
+        <w:t xml:space="preserve">Jasmine Cox, Suzanne Clarke, Tim Broom and Alex Ballantyne at BBC R&amp;D;</w:t>
       </w:r>
     </w:p>
     <w:p>
@@ -322,7 +322,7 @@
         <w:pStyle w:val="Compact"/>
       </w:pPr>
       <w:r>
-        <w:t xml:space="preserve">Jasmine Cox, Suzanne Clarke, Tim Broom and Alex Ballantyne at BBC R&amp;D;</w:t>
+        <w:t xml:space="preserve">Paul-Olivier Dehaye and Jessica Pidoux at Hestia.ai;</w:t>
       </w:r>
     </w:p>
     <w:p>
@@ -346,7 +346,7 @@
         <w:pStyle w:val="Compact"/>
       </w:pPr>
       <w:r>
-        <w:t xml:space="preserve">Louis Goffe of Open Lab on the DERC project</w:t>
+        <w:t xml:space="preserve">Louis Goffe of Open Lab on the DERC Healthy Eating project</w:t>
       </w:r>
     </w:p>
     <w:p>
@@ -354,12 +354,12 @@
         <w:pStyle w:val="FirstParagraph"/>
       </w:pPr>
       <w:r>
-        <w:t xml:space="preserve">Due to the ongoing and parallel nature of all of these projects to my PhD research, it is impossible to precisely delineate the origin of each idea or insight. In practice, ideas from my developing thesis and own thinking informed each project’s trajectory and thinking, and vice-versa. These ideas would not have emerged in this form without my participation, so they are not the sole intellectual property of others, but equally I would not have reached the same conclusions alone, so the ideas are not solely my own either. All diagrams and illustrations were produced by me, except where specified, and the overall synthesis and framing presented in this chapter is my own original work. Where this chapter includes material from the four projects, that material is either already public, or permission has been obtained from the corresponding project teams.</w:t>
+        <w:t xml:space="preserve">Due to these collaborations and the ongoing and parallel nature of all of these projects to my PhD research, it is impossible to precisely delineate the origin of each idea or insight. In practice, ideas from my developing thesis and own thinking informed each project’s trajectory and thinking, and vice-versa. These ideas would not have emerged in this form without my participation, so they are not the sole intellectual property of others, but equally I would not have reached the same conclusions alone, so the ideas are not solely my own either. All diagrams and illustrations were produced by me, except where specified, and the overall synthesis and framing presented in this chapter is my own original work. Where this chapter includes material from the four projects, that material is either already public, or permission has been obtained from the corresponding project teams.</w:t>
       </w:r>
     </w:p>
     <w:bookmarkEnd w:id="21"/>
     <w:bookmarkEnd w:id="22"/>
-    <w:bookmarkStart w:id="28" w:name="X0f1a21919416fdb947a76193d979bbeb722c552"/>
+    <w:bookmarkStart w:id="30" w:name="X0f1a21919416fdb947a76193d979bbeb722c552"/>
     <w:p>
       <w:pPr>
         <w:pStyle w:val="Heading2"/>
@@ -377,6 +377,50 @@
         <w:t xml:space="preserve">Expanding the Concept of Human Data Relations</w:t>
       </w:r>
     </w:p>
+    <w:p>
+      <w:pPr>
+        <w:pStyle w:val="FirstParagraph"/>
+      </w:pPr>
+      <w:r>
+        <w:t xml:space="preserve">Chapter 6 established six</w:t>
+      </w:r>
+      <w:r>
+        <w:t xml:space="preserve"> </w:t>
+      </w:r>
+      <w:r>
+        <w:t xml:space="preserve">‘</w:t>
+      </w:r>
+      <w:r>
+        <w:t xml:space="preserve">wants</w:t>
+      </w:r>
+      <w:r>
+        <w:t xml:space="preserve">’</w:t>
+      </w:r>
+      <w:r>
+        <w:t xml:space="preserve"> </w:t>
+      </w:r>
+      <w:r>
+        <w:t xml:space="preserve">in HDR: visible, understandable and usable data; process transparency and individual oversight and involvement. At a simplistic level therefore</w:t>
+      </w:r>
+      <w:r>
+        <w:t xml:space="preserve"> </w:t>
+      </w:r>
+      <w:r>
+        <w:t xml:space="preserve">‘</w:t>
+      </w:r>
+      <w:r>
+        <w:t xml:space="preserve">better</w:t>
+      </w:r>
+      <w:r>
+        <w:t xml:space="preserve">’</w:t>
+      </w:r>
+      <w:r>
+        <w:t xml:space="preserve"> </w:t>
+      </w:r>
+      <w:r>
+        <w:t xml:space="preserve">HDR can be achieved by working to improve upon those six aspects of data interaction. However, as this section will explain, HDR can be conceptually split into two distinct purposes, to which those six wants apply differently, therefore it is worth spending the time to develop the concept of HDR further.</w:t>
+      </w:r>
+    </w:p>
     <w:bookmarkStart w:id="23" w:name="Xfb77fc7f0915ea66f187ce638b31c0d5847c0fd"/>
     <w:p>
       <w:pPr>
@@ -400,132 +444,618 @@
         <w:pStyle w:val="FirstParagraph"/>
       </w:pPr>
       <w:r>
-        <w:t xml:space="preserve">[unpacking the important differences between managing data (which is optimised for use by computer systems) and understanding / being informed by information</w:t>
-      </w:r>
-      <w:r>
-        <w:t xml:space="preserve"> </w:t>
-      </w:r>
-      <w:r>
-        <w:rPr>
-          <w:i/>
-        </w:rPr>
-        <w:t xml:space="preserve">within</w:t>
-      </w:r>
-      <w:r>
-        <w:t xml:space="preserve"> </w:t>
-      </w:r>
-      <w:r>
-        <w:t xml:space="preserve">and</w:t>
-      </w:r>
-      <w:r>
-        <w:t xml:space="preserve"> </w:t>
-      </w:r>
-      <w:r>
-        <w:rPr>
-          <w:i/>
-        </w:rPr>
-        <w:t xml:space="preserve">about</w:t>
-      </w:r>
-      <w:r>
-        <w:t xml:space="preserve"> </w:t>
-      </w:r>
-      <w:r>
-        <w:t xml:space="preserve">data.. leads to role below]</w:t>
-      </w:r>
-    </w:p>
-    <w:bookmarkEnd w:id="23"/>
-    <w:bookmarkStart w:id="26" w:name="X5000bd1c361db046e31151bba3bb72435dccec7"/>
-    <w:p>
-      <w:pPr>
-        <w:pStyle w:val="Heading3"/>
-      </w:pPr>
-      <w:r>
-        <w:rPr>
-          <w:rStyle w:val="SectionNumber"/>
-        </w:rPr>
-        <w:t xml:space="preserve">1.2.2</w:t>
-      </w:r>
-      <w:r>
-        <w:tab/>
-      </w:r>
-      <w:r>
-        <w:t xml:space="preserve">The Two Distinct Purposes of Human Data Relations</w:t>
-      </w:r>
-    </w:p>
-    <w:p>
-      <w:pPr>
-        <w:pStyle w:val="FirstParagraph"/>
-      </w:pPr>
-      <w:r>
-        <w:t xml:space="preserve">[Diagram]</w:t>
-      </w:r>
-    </w:p>
-    <w:bookmarkStart w:id="24" w:name="life-information-utilisation"/>
-    <w:p>
-      <w:pPr>
-        <w:pStyle w:val="Heading4"/>
-      </w:pPr>
-      <w:r>
-        <w:rPr>
-          <w:rStyle w:val="SectionNumber"/>
-        </w:rPr>
-        <w:t xml:space="preserve">1.2.2.1</w:t>
-      </w:r>
-      <w:r>
-        <w:tab/>
-      </w:r>
-      <w:r>
-        <w:t xml:space="preserve">Life Information Utilisation</w:t>
-      </w:r>
-    </w:p>
-    <w:p>
-      <w:pPr>
-        <w:pStyle w:val="FirstParagraph"/>
-      </w:pPr>
-      <w:hyperlink w:anchor="life-information-utilisation">
+        <w:t xml:space="preserve">Human Data Interaction (HDI) concerns the way people interact with data. Mortier</w:t>
+      </w:r>
+      <w:r>
+        <w:t xml:space="preserve"> </w:t>
+      </w:r>
+      <w:r>
+        <w:rPr>
+          <w:i/>
+        </w:rPr>
+        <w:t xml:space="preserve">et. al</w:t>
+      </w:r>
+      <w:r>
+        <w:t xml:space="preserve"> </w:t>
+      </w:r>
+      <w:r>
+        <w:t xml:space="preserve">(Mortier</w:t>
+      </w:r>
+      <w:r>
+        <w:t xml:space="preserve"> </w:t>
+      </w:r>
+      <w:r>
+        <w:rPr>
+          <w:i/>
+        </w:rPr>
+        <w:t xml:space="preserve">et al.</w:t>
+      </w:r>
+      <w:r>
+        <w:t xml:space="preserve">,</w:t>
+      </w:r>
+      <w:r>
+        <w:t xml:space="preserve"> </w:t>
+      </w:r>
+      <w:hyperlink w:anchor="ref-mortier2013">
         <w:r>
           <w:rPr>
             <w:rStyle w:val="Hyperlink"/>
           </w:rPr>
-          <w:t xml:space="preserve">Life Information Utilisation</w:t>
+          <w:t xml:space="preserve">2013</w:t>
         </w:r>
       </w:hyperlink>
-    </w:p>
-    <w:bookmarkEnd w:id="24"/>
-    <w:bookmarkStart w:id="25" w:name="personal-data-ecosystem-control"/>
-    <w:p>
-      <w:pPr>
-        <w:pStyle w:val="Heading4"/>
-      </w:pPr>
-      <w:r>
-        <w:rPr>
-          <w:rStyle w:val="SectionNumber"/>
-        </w:rPr>
-        <w:t xml:space="preserve">1.2.2.2</w:t>
-      </w:r>
-      <w:r>
-        <w:tab/>
-      </w:r>
-      <w:r>
-        <w:t xml:space="preserve">Personal Data Ecosystem Control</w:t>
-      </w:r>
-    </w:p>
-    <w:p>
-      <w:pPr>
-        <w:pStyle w:val="FirstParagraph"/>
-      </w:pPr>
-      <w:hyperlink w:anchor="personal-data-ecosystem-control">
+      <w:r>
+        <w:t xml:space="preserve">,</w:t>
+      </w:r>
+      <w:r>
+        <w:t xml:space="preserve"> </w:t>
+      </w:r>
+      <w:hyperlink w:anchor="ref-mortier2014">
         <w:r>
           <w:rPr>
             <w:rStyle w:val="Hyperlink"/>
           </w:rPr>
-          <w:t xml:space="preserve">Personal Data Ecosystem Control</w:t>
+          <w:t xml:space="preserve">2014</w:t>
         </w:r>
       </w:hyperlink>
+      <w:r>
+        <w:t xml:space="preserve">)</w:t>
+      </w:r>
+      <w:r>
+        <w:t xml:space="preserve"> </w:t>
+      </w:r>
+      <w:r>
+        <w:t xml:space="preserve">define the field of HDI without distinguishing data (the digital artifact stored on computer) from information (the facts or assertions that said data can provide when interpreted). This is an important distinction. Originating in library sciences, the parallel field of Human Information Interaction (HII) is well established, considering the way humans relate to information without regard to the technologies involved</w:t>
+      </w:r>
+      <w:r>
+        <w:t xml:space="preserve"> </w:t>
+      </w:r>
+      <w:r>
+        <w:t xml:space="preserve">(Marchionini,</w:t>
+      </w:r>
+      <w:r>
+        <w:t xml:space="preserve"> </w:t>
+      </w:r>
+      <w:hyperlink w:anchor="ref-marchionini2008">
+        <w:r>
+          <w:rPr>
+            <w:rStyle w:val="Hyperlink"/>
+          </w:rPr>
+          <w:t xml:space="preserve">2008</w:t>
+        </w:r>
+      </w:hyperlink>
+      <w:r>
+        <w:t xml:space="preserve">)</w:t>
+      </w:r>
+      <w:r>
+        <w:t xml:space="preserve">. As William Jones observes, these two fields should be considered together</w:t>
+      </w:r>
+      <w:r>
+        <w:t xml:space="preserve"> </w:t>
+      </w:r>
+      <w:r>
+        <w:t xml:space="preserve">(Jones</w:t>
+      </w:r>
+      <w:r>
+        <w:t xml:space="preserve"> </w:t>
+      </w:r>
+      <w:r>
+        <w:rPr>
+          <w:i/>
+        </w:rPr>
+        <w:t xml:space="preserve">et al.</w:t>
+      </w:r>
+      <w:r>
+        <w:t xml:space="preserve">,</w:t>
+      </w:r>
+      <w:r>
+        <w:t xml:space="preserve"> </w:t>
+      </w:r>
+      <w:hyperlink w:anchor="ref-jones2006">
+        <w:r>
+          <w:rPr>
+            <w:rStyle w:val="Hyperlink"/>
+          </w:rPr>
+          <w:t xml:space="preserve">2006</w:t>
+        </w:r>
+      </w:hyperlink>
+      <w:r>
+        <w:t xml:space="preserve">)</w:t>
+      </w:r>
+      <w:r>
+        <w:t xml:space="preserve">. As DIKW theory highlights (see 2.1), interpretation of data to obtain information is a discrete activity. This was borne out in the findings of Case Study Two, where it became clear that participants need to relate both to data, and to information (5.4.3.2). Access to data and information is critical to both understanding and useability, as detailed in section 6.1.2 and 6.1.3.</w:t>
+      </w:r>
+    </w:p>
+    <w:p>
+      <w:pPr>
+        <w:pStyle w:val="BodyText"/>
+      </w:pPr>
+      <w:r>
+        <w:t xml:space="preserve">In considering Human Data Relations, there are in fact three distinct aspects to consider:</w:t>
+      </w:r>
+    </w:p>
+    <w:p>
+      <w:pPr>
+        <w:numPr>
+          <w:ilvl w:val="0"/>
+          <w:numId w:val="1004"/>
+        </w:numPr>
+        <w:pStyle w:val="Compact"/>
+      </w:pPr>
+      <w:r>
+        <w:rPr>
+          <w:i/>
+        </w:rPr>
+        <w:t xml:space="preserve">data</w:t>
+      </w:r>
+      <w:r>
+        <w:t xml:space="preserve"> </w:t>
+      </w:r>
+      <w:r>
+        <w:t xml:space="preserve">- the stored digital artifacts held by organisations for algorithmic processing, copies of which can be obtained using individual data rights.</w:t>
+      </w:r>
+    </w:p>
+    <w:p>
+      <w:pPr>
+        <w:numPr>
+          <w:ilvl w:val="0"/>
+          <w:numId w:val="1004"/>
+        </w:numPr>
+        <w:pStyle w:val="Compact"/>
+      </w:pPr>
+      <w:r>
+        <w:rPr>
+          <w:i/>
+        </w:rPr>
+        <w:t xml:space="preserve">information about individuals</w:t>
+      </w:r>
+      <w:r>
+        <w:t xml:space="preserve"> </w:t>
+      </w:r>
+      <w:r>
+        <w:t xml:space="preserve">- the collection of facts and assertions about the individual, which are obtained through interpretation (or in some organisations’ case, through analytical inference).</w:t>
+      </w:r>
+    </w:p>
+    <w:p>
+      <w:pPr>
+        <w:numPr>
+          <w:ilvl w:val="0"/>
+          <w:numId w:val="1004"/>
+        </w:numPr>
+        <w:pStyle w:val="Compact"/>
+      </w:pPr>
+      <w:r>
+        <w:rPr>
+          <w:i/>
+        </w:rPr>
+        <w:t xml:space="preserve">information about data</w:t>
+      </w:r>
+      <w:r>
+        <w:t xml:space="preserve"> </w:t>
+      </w:r>
+      <w:r>
+        <w:t xml:space="preserve">(also identified in Table 9 / 5.3.1 as</w:t>
+      </w:r>
+      <w:r>
+        <w:t xml:space="preserve"> </w:t>
+      </w:r>
+      <w:r>
+        <w:rPr>
+          <w:i/>
+        </w:rPr>
+        <w:t xml:space="preserve">metadata</w:t>
+      </w:r>
+      <w:r>
+        <w:t xml:space="preserve">) - facts about the data, such as where it has been stored, who has accessed it, how it was collected, or when it has been shared externally.</w:t>
+      </w:r>
+    </w:p>
+    <w:bookmarkEnd w:id="23"/>
+    <w:bookmarkStart w:id="27" w:name="X5000bd1c361db046e31151bba3bb72435dccec7"/>
+    <w:p>
+      <w:pPr>
+        <w:pStyle w:val="Heading3"/>
+      </w:pPr>
+      <w:r>
+        <w:rPr>
+          <w:rStyle w:val="SectionNumber"/>
+        </w:rPr>
+        <w:t xml:space="preserve">1.2.2</w:t>
+      </w:r>
+      <w:r>
+        <w:tab/>
+      </w:r>
+      <w:r>
+        <w:t xml:space="preserve">The Two Distinct Purposes of Human Data Relations</w:t>
+      </w:r>
+    </w:p>
+    <w:p>
+      <w:pPr>
+        <w:pStyle w:val="FirstParagraph"/>
+      </w:pPr>
+      <w:r>
+        <w:t xml:space="preserve">By making this distinction between the two types of information which people might interact with and considering the six wants in Chapter 6, it becomes clear that there are two very different reasons why people might want better HDR - to use :</w:t>
+      </w:r>
+    </w:p>
+    <w:p>
+      <w:pPr>
+        <w:numPr>
+          <w:ilvl w:val="0"/>
+          <w:numId w:val="1005"/>
+        </w:numPr>
+      </w:pPr>
+      <w:r>
+        <w:t xml:space="preserve">to acquire</w:t>
+      </w:r>
+      <w:r>
+        <w:t xml:space="preserve"> </w:t>
+      </w:r>
+      <w:r>
+        <w:rPr>
+          <w:i/>
+        </w:rPr>
+        <w:t xml:space="preserve">information about one’s data</w:t>
+      </w:r>
+      <w:r>
+        <w:t xml:space="preserve">, so that one might exert control over and make informed choices about where</w:t>
+      </w:r>
+      <w:r>
+        <w:t xml:space="preserve"> </w:t>
+      </w:r>
+      <w:r>
+        <w:rPr>
+          <w:i/>
+        </w:rPr>
+        <w:t xml:space="preserve">the data</w:t>
+      </w:r>
+      <w:r>
+        <w:t xml:space="preserve"> </w:t>
+      </w:r>
+      <w:r>
+        <w:t xml:space="preserve">is held and how it is used in order to be treated fairly and gain more control over the use of personal data. This is</w:t>
+      </w:r>
+      <w:r>
+        <w:t xml:space="preserve"> </w:t>
+      </w:r>
+      <w:r>
+        <w:rPr>
+          <w:i/>
+        </w:rPr>
+        <w:t xml:space="preserve">Personal Data Ecosystem Control (PDEC)</w:t>
+      </w:r>
+      <w:r>
+        <w:t xml:space="preserve">.</w:t>
+      </w:r>
+    </w:p>
+    <w:p>
+      <w:pPr>
+        <w:numPr>
+          <w:ilvl w:val="0"/>
+          <w:numId w:val="1005"/>
+        </w:numPr>
+      </w:pPr>
+      <w:r>
+        <w:t xml:space="preserve">to acquire</w:t>
+      </w:r>
+      <w:r>
+        <w:t xml:space="preserve"> </w:t>
+      </w:r>
+      <w:r>
+        <w:rPr>
+          <w:i/>
+        </w:rPr>
+        <w:t xml:space="preserve">information about oneself</w:t>
+      </w:r>
+      <w:r>
+        <w:t xml:space="preserve">, so that one might gain insights into one’s own behaviour and gain personal benefits from those insights or them to make changes in one’s life. This is</w:t>
+      </w:r>
+      <w:r>
+        <w:t xml:space="preserve"> </w:t>
+      </w:r>
+      <w:r>
+        <w:rPr>
+          <w:i/>
+        </w:rPr>
+        <w:t xml:space="preserve">Life Information Utilisation (LIU)</w:t>
+      </w:r>
+      <w:r>
+        <w:t xml:space="preserve">.</w:t>
+      </w:r>
+    </w:p>
+    <w:p>
+      <w:pPr>
+        <w:pStyle w:val="FirstParagraph"/>
+      </w:pPr>
+      <w:r>
+        <w:t xml:space="preserve">The two distinct processes that individuals might go through in pursuit of these purposes are exemplified in Figure 29. PDEC is a process of holding organisations to account over and managing</w:t>
+      </w:r>
+      <w:r>
+        <w:t xml:space="preserve"> </w:t>
+      </w:r>
+      <w:r>
+        <w:rPr>
+          <w:i/>
+        </w:rPr>
+        <w:t xml:space="preserve">what happens to personal data</w:t>
+      </w:r>
+      <w:r>
+        <w:t xml:space="preserve">, often regardless of what it means, whereas LIU is more concerned with</w:t>
+      </w:r>
+      <w:r>
+        <w:t xml:space="preserve"> </w:t>
+      </w:r>
+      <w:r>
+        <w:rPr>
+          <w:i/>
+        </w:rPr>
+        <w:t xml:space="preserve">what the data means</w:t>
+      </w:r>
+      <w:r>
+        <w:t xml:space="preserve">, regardless of where it is stored and how it is used</w:t>
+      </w:r>
+      <w:r>
+        <w:rPr>
+          <w:rStyle w:val="FootnoteReference"/>
+        </w:rPr>
+        <w:footnoteReference w:id="24"/>
+      </w:r>
+      <w:r>
+        <w:t xml:space="preserve">. The two purposes of HDR are further detailed in</w:t>
+      </w:r>
+      <w:r>
+        <w:t xml:space="preserve"> </w:t>
+      </w:r>
+      <w:r>
+        <w:t xml:space="preserve">(Bowyer,</w:t>
+      </w:r>
+      <w:r>
+        <w:t xml:space="preserve"> </w:t>
+      </w:r>
+      <w:hyperlink w:anchor="ref-bowyer2021">
+        <w:r>
+          <w:rPr>
+            <w:rStyle w:val="Hyperlink"/>
+          </w:rPr>
+          <w:t xml:space="preserve">2021</w:t>
+        </w:r>
+      </w:hyperlink>
+      <w:r>
+        <w:t xml:space="preserve">)</w:t>
+      </w:r>
+      <w:r>
+        <w:t xml:space="preserve">.</w:t>
+      </w:r>
+    </w:p>
+    <w:p>
+      <w:pPr>
+        <w:pStyle w:val="BodyText"/>
+      </w:pPr>
+      <w:r>
+        <w:t xml:space="preserve">[INSERT DIAGRAM - Figure 29]</w:t>
+      </w:r>
+    </w:p>
+    <w:bookmarkStart w:id="25" w:name="life-information-utilisation"/>
+    <w:p>
+      <w:pPr>
+        <w:pStyle w:val="Heading4"/>
+      </w:pPr>
+      <w:r>
+        <w:rPr>
+          <w:rStyle w:val="SectionNumber"/>
+        </w:rPr>
+        <w:t xml:space="preserve">1.2.2.1</w:t>
+      </w:r>
+      <w:r>
+        <w:tab/>
+      </w:r>
+      <w:r>
+        <w:t xml:space="preserve">Life Information Utilisation</w:t>
+      </w:r>
+    </w:p>
+    <w:p>
+      <w:pPr>
+        <w:pStyle w:val="FirstParagraph"/>
+      </w:pPr>
+      <w:r>
+        <w:t xml:space="preserve">Life Information Utilisation is a superset of Self Informatics (SI), as defined in 2.2.3. It includes all purposes relating to self-monitoring and self-improvement through data, but also includes all other uses of personal data including creative expression, evidence gathering, nostalgia, keeping, and sharing. Many of these desires were expressed in Case Study Two (see Table 12 in 5.3.3), and also hinted at in the Early Help context</w:t>
+      </w:r>
+      <w:r>
+        <w:t xml:space="preserve"> </w:t>
+      </w:r>
+      <w:r>
+        <w:t xml:space="preserve">(Bowyer</w:t>
+      </w:r>
+      <w:r>
+        <w:t xml:space="preserve"> </w:t>
+      </w:r>
+      <w:r>
+        <w:rPr>
+          <w:i/>
+        </w:rPr>
+        <w:t xml:space="preserve">et al.</w:t>
+      </w:r>
+      <w:r>
+        <w:t xml:space="preserve">,</w:t>
+      </w:r>
+      <w:r>
+        <w:t xml:space="preserve"> </w:t>
+      </w:r>
+      <w:hyperlink w:anchor="ref-bowyer2018b">
+        <w:r>
+          <w:rPr>
+            <w:rStyle w:val="Hyperlink"/>
+          </w:rPr>
+          <w:t xml:space="preserve">2018</w:t>
+        </w:r>
+      </w:hyperlink>
+      <w:r>
+        <w:t xml:space="preserve">)</w:t>
+      </w:r>
+      <w:r>
+        <w:t xml:space="preserve">. While the existence of digitally-encoded information clearly unlocks new possibilities, LIU has existed in some form throughout modern civilisation, as seen through analogue processes such as storytelling, journalling, scrapbooking, arts and crafts.</w:t>
+      </w:r>
+    </w:p>
+    <w:p>
+      <w:pPr>
+        <w:pStyle w:val="BodyText"/>
+      </w:pPr>
+      <w:r>
+        <w:t xml:space="preserve">In the LIU context, the most important wants to focus on improving are Understandability of data (6.1.2) and Useability of data (6.1.3), which relate closely to the HDI concepts of</w:t>
+      </w:r>
+      <w:r>
+        <w:t xml:space="preserve"> </w:t>
+      </w:r>
+      <w:r>
+        <w:rPr>
+          <w:i/>
+        </w:rPr>
+        <w:t xml:space="preserve">legibility</w:t>
+      </w:r>
+      <w:r>
+        <w:t xml:space="preserve"> </w:t>
+      </w:r>
+      <w:r>
+        <w:t xml:space="preserve">and</w:t>
+      </w:r>
+      <w:r>
+        <w:t xml:space="preserve"> </w:t>
+      </w:r>
+      <w:r>
+        <w:rPr>
+          <w:i/>
+        </w:rPr>
+        <w:t xml:space="preserve">agency</w:t>
+      </w:r>
+      <w:r>
+        <w:t xml:space="preserve"> </w:t>
+      </w:r>
+      <w:r>
+        <w:t xml:space="preserve">respectively. Obstacles and opportunities for Understandability and Useability will be explored in 7.3.1.1 and 7.3.1.2 respectively.</w:t>
+      </w:r>
     </w:p>
     <w:bookmarkEnd w:id="25"/>
+    <w:bookmarkStart w:id="26" w:name="personal-data-ecosystem-control"/>
+    <w:p>
+      <w:pPr>
+        <w:pStyle w:val="Heading4"/>
+      </w:pPr>
+      <w:r>
+        <w:rPr>
+          <w:rStyle w:val="SectionNumber"/>
+        </w:rPr>
+        <w:t xml:space="preserve">1.2.2.2</w:t>
+      </w:r>
+      <w:r>
+        <w:tab/>
+      </w:r>
+      <w:r>
+        <w:t xml:space="preserve">Personal Data Ecosystem Control</w:t>
+      </w:r>
+    </w:p>
+    <w:p>
+      <w:pPr>
+        <w:pStyle w:val="FirstParagraph"/>
+      </w:pPr>
+      <w:r>
+        <w:t xml:space="preserve">Unlike LIU, Personal Data Ecosystem Control is an individual need that is new; arising as a result of the emergence of the data-centric world (2.1, 2.2.4). It was only when organisations began to collect and store facts about people as a substitute for direct communication and involvement that it became necessary. The more data is collected about individuals, and the more parties collect and share that data, the greater the need for individuals to learn about that data so that they might influence its use (or risk their lives being affected in unexpected or potentially unfair ways). PDEC is a direct response to the power imbalance the World Economic Forum described in 2014</w:t>
+      </w:r>
+      <w:r>
+        <w:t xml:space="preserve"> </w:t>
+      </w:r>
+      <w:r>
+        <w:t xml:space="preserve">(2.1.2; Hoffman,</w:t>
+      </w:r>
+      <w:r>
+        <w:t xml:space="preserve"> </w:t>
+      </w:r>
+      <w:hyperlink w:anchor="ref-wef2014lens">
+        <w:r>
+          <w:rPr>
+            <w:rStyle w:val="Hyperlink"/>
+          </w:rPr>
+          <w:t xml:space="preserve">2014</w:t>
+        </w:r>
+      </w:hyperlink>
+      <w:r>
+        <w:t xml:space="preserve">)</w:t>
+      </w:r>
+      <w:r>
+        <w:t xml:space="preserve">.</w:t>
+      </w:r>
+    </w:p>
+    <w:p>
+      <w:pPr>
+        <w:pStyle w:val="BodyText"/>
+      </w:pPr>
+      <w:r>
+        <w:t xml:space="preserve">In the PDEC context, multiple data wants are important: visible data and transparent processes, as well as individual oversight and involvement. For simplicity, the former two wants will be handled collectively as</w:t>
+      </w:r>
+      <w:r>
+        <w:t xml:space="preserve"> </w:t>
+      </w:r>
+      <w:r>
+        <w:rPr>
+          <w:i/>
+        </w:rPr>
+        <w:t xml:space="preserve">“</w:t>
+      </w:r>
+      <w:r>
+        <w:rPr>
+          <w:i/>
+        </w:rPr>
+        <w:t xml:space="preserve">Ecosystem Transparency</w:t>
+      </w:r>
+      <w:r>
+        <w:rPr>
+          <w:i/>
+        </w:rPr>
+        <w:t xml:space="preserve">”</w:t>
+      </w:r>
+      <w:r>
+        <w:t xml:space="preserve">, and the latter two as</w:t>
+      </w:r>
+      <w:r>
+        <w:t xml:space="preserve"> </w:t>
+      </w:r>
+      <w:r>
+        <w:rPr>
+          <w:i/>
+        </w:rPr>
+        <w:t xml:space="preserve">“</w:t>
+      </w:r>
+      <w:r>
+        <w:rPr>
+          <w:i/>
+        </w:rPr>
+        <w:t xml:space="preserve">Ecosystem Negotiability</w:t>
+      </w:r>
+      <w:r>
+        <w:rPr>
+          <w:i/>
+        </w:rPr>
+        <w:t xml:space="preserve">”</w:t>
+      </w:r>
+      <w:r>
+        <w:t xml:space="preserve"> </w:t>
+      </w:r>
+      <w:r>
+        <w:t xml:space="preserve">(drawing on the HDI concept of</w:t>
+      </w:r>
+      <w:r>
+        <w:t xml:space="preserve"> </w:t>
+      </w:r>
+      <w:r>
+        <w:rPr>
+          <w:i/>
+        </w:rPr>
+        <w:t xml:space="preserve">negotiability</w:t>
+      </w:r>
+      <w:r>
+        <w:t xml:space="preserve">). Obstacles and opportunities for improving HDR in these two grouped areas will be explored in 7.3.2.1 and 7.3.2.2 respectively.</w:t>
+      </w:r>
+    </w:p>
     <w:bookmarkEnd w:id="26"/>
-    <w:bookmarkStart w:id="27" w:name="the-role-of-personal-data"/>
+    <w:bookmarkEnd w:id="27"/>
+    <w:bookmarkStart w:id="29" w:name="the-role-of-personal-data"/>
     <w:p>
       <w:pPr>
         <w:pStyle w:val="Heading3"/>
@@ -548,20 +1078,214 @@
         <w:pStyle w:val="FirstParagraph"/>
       </w:pPr>
       <w:r>
-        <w:t xml:space="preserve">[Data as property, self, insight, medium, currency, expression, …]</w:t>
-      </w:r>
-    </w:p>
-    <w:p>
-      <w:pPr>
-        <w:pStyle w:val="BodyText"/>
-      </w:pPr>
-      <w:r>
-        <w:t xml:space="preserve">[Data has a role in informing people about themselves, Data has a role in informing people about the actions of others that affect them, Data has a role as a tool for changing self, Data has a role for monitoring influences and actions of others]</w:t>
-      </w:r>
-    </w:p>
-    <w:bookmarkEnd w:id="27"/>
-    <w:bookmarkEnd w:id="28"/>
-    <w:bookmarkStart w:id="46" w:name="Xd2d522fe11bae1c82ce00324f8a54cd676d0f20"/>
+        <w:t xml:space="preserve">In the modern world, where almost anything can be encoded as data, and many previously analogue objects and activities now have digital equivalents, the concept of data has become broad and hard to pin down. It is worthwhile in considering HDR (and indeed part of this thesis’s main RQ) to expand upon what role data plays in people’s lives. Through the Case Studies and Research Settings and my prior learning, I have identified 7 distinct ways in which people might relate to data, which are presented in Table X</w:t>
+      </w:r>
+    </w:p>
+    <w:p>
+      <w:pPr>
+        <w:pStyle w:val="TableCaption"/>
+      </w:pPr>
+      <w:r>
+        <w:t xml:space="preserve">Table 15.</w:t>
+      </w:r>
+      <w:r>
+        <w:t xml:space="preserve"> </w:t>
+      </w:r>
+      <w:r>
+        <w:rPr>
+          <w:b/>
+        </w:rPr>
+        <w:t xml:space="preserve">How do people think about data?</w:t>
+      </w:r>
+      <w:r>
+        <w:t xml:space="preserve">.</w:t>
+      </w:r>
+    </w:p>
+    <w:tbl>
+      <w:tblPr>
+        <w:tblStyle w:val="Table"/>
+        <w:tblW w:type="pct" w:w="0.0"/>
+        <w:tblLook w:firstRow="1" w:lastRow="0" w:firstColumn="0" w:lastColumn="0" w:noHBand="0" w:noVBand="0"/>
+        <w:tblCaption w:val="Table 15. How do people think about data?."/>
+      </w:tblPr>
+      <w:tblGrid/>
+      <w:tr>
+        <w:trPr>
+          <w:cnfStyle w:firstRow="1"/>
+        </w:trPr>
+        <w:tc>
+          <w:tcPr>
+            <w:tcBorders>
+              <w:bottom w:val="single"/>
+            </w:tcBorders>
+            <w:vAlign w:val="bottom"/>
+          </w:tcPr>
+          <w:p>
+            <w:pPr>
+              <w:pStyle w:val="Compact"/>
+              <w:jc w:val="left"/>
+            </w:pPr>
+            <w:r>
+              <w:t xml:space="preserve">Ways of thinking of data</w:t>
+            </w:r>
+          </w:p>
+        </w:tc>
+        <w:tc>
+          <w:tcPr>
+            <w:tcBorders>
+              <w:bottom w:val="single"/>
+            </w:tcBorders>
+            <w:vAlign w:val="bottom"/>
+          </w:tcPr>
+          <w:p>
+            <w:pPr>
+              <w:pStyle w:val="Compact"/>
+              <w:jc w:val="left"/>
+            </w:pPr>
+            <w:r>
+              <w:t xml:space="preserve">Explanation</w:t>
+            </w:r>
+          </w:p>
+        </w:tc>
+      </w:tr>
+      <w:tr>
+        <w:tc>
+          <w:p>
+            <w:pPr>
+              <w:pStyle w:val="Compact"/>
+              <w:jc w:val="left"/>
+            </w:pPr>
+            <w:r>
+              <w:t xml:space="preserve">Data as property</w:t>
+            </w:r>
+          </w:p>
+        </w:tc>
+        <w:tc>
+          <w:p/>
+        </w:tc>
+      </w:tr>
+      <w:tr>
+        <w:tc>
+          <w:p>
+            <w:pPr>
+              <w:pStyle w:val="Compact"/>
+              <w:jc w:val="left"/>
+            </w:pPr>
+            <w:r>
+              <w:t xml:space="preserve">Data as part of oneself</w:t>
+            </w:r>
+          </w:p>
+        </w:tc>
+        <w:tc>
+          <w:p/>
+        </w:tc>
+      </w:tr>
+      <w:tr>
+        <w:tc>
+          <w:p>
+            <w:pPr>
+              <w:pStyle w:val="Compact"/>
+              <w:jc w:val="left"/>
+            </w:pPr>
+            <w:r>
+              <w:t xml:space="preserve">Data as memory</w:t>
+            </w:r>
+          </w:p>
+        </w:tc>
+        <w:tc>
+          <w:p/>
+        </w:tc>
+      </w:tr>
+      <w:tr>
+        <w:tc>
+          <w:p>
+            <w:pPr>
+              <w:pStyle w:val="Compact"/>
+              <w:jc w:val="left"/>
+            </w:pPr>
+            <w:r>
+              <w:t xml:space="preserve">Data as a source of knowledge about you</w:t>
+            </w:r>
+          </w:p>
+        </w:tc>
+        <w:tc>
+          <w:p/>
+        </w:tc>
+      </w:tr>
+      <w:tr>
+        <w:tc>
+          <w:p>
+            <w:pPr>
+              <w:pStyle w:val="Compact"/>
+              <w:jc w:val="left"/>
+            </w:pPr>
+            <w:r>
+              <w:t xml:space="preserve">Data as a medium for communication and expression</w:t>
+            </w:r>
+            <w:r>
+              <w:rPr>
+                <w:rStyle w:val="FootnoteReference"/>
+              </w:rPr>
+              <w:footnoteReference w:id="28"/>
+            </w:r>
+          </w:p>
+        </w:tc>
+        <w:tc>
+          <w:p/>
+        </w:tc>
+      </w:tr>
+      <w:tr>
+        <w:tc>
+          <w:p>
+            <w:pPr>
+              <w:pStyle w:val="Compact"/>
+              <w:jc w:val="left"/>
+            </w:pPr>
+            <w:r>
+              <w:t xml:space="preserve">Data as currency</w:t>
+            </w:r>
+          </w:p>
+        </w:tc>
+        <w:tc>
+          <w:p/>
+        </w:tc>
+      </w:tr>
+    </w:tbl>
+    <w:p>
+      <w:pPr>
+        <w:pStyle w:val="BodyText"/>
+      </w:pPr>
+      <w:r>
+        <w:t xml:space="preserve">Data has a role in informing you about yourself</w:t>
+      </w:r>
+    </w:p>
+    <w:p>
+      <w:pPr>
+        <w:pStyle w:val="BodyText"/>
+      </w:pPr>
+      <w:r>
+        <w:t xml:space="preserve">Data has a role as a material with which to make changes in your life</w:t>
+      </w:r>
+    </w:p>
+    <w:p>
+      <w:pPr>
+        <w:pStyle w:val="BodyText"/>
+      </w:pPr>
+      <w:r>
+        <w:t xml:space="preserve">Data has a role in informing you about the actions of others that affect you</w:t>
+      </w:r>
+    </w:p>
+    <w:p>
+      <w:pPr>
+        <w:pStyle w:val="BodyText"/>
+      </w:pPr>
+      <w:r>
+        <w:t xml:space="preserve">Data has a role as a means to monitor influences and changes in your life</w:t>
+      </w:r>
+    </w:p>
+    <w:bookmarkEnd w:id="29"/>
+    <w:bookmarkEnd w:id="30"/>
+    <w:bookmarkStart w:id="48" w:name="Xd2d522fe11bae1c82ce00324f8a54cd676d0f20"/>
     <w:p>
       <w:pPr>
         <w:pStyle w:val="Heading2"/>
@@ -587,7 +1311,7 @@
         <w:t xml:space="preserve">[What challenges and opportunities are relevant when attempting to meet the six wants of human data relations? - How the six wants fit into these two purposes]</w:t>
       </w:r>
     </w:p>
-    <w:bookmarkStart w:id="37" w:name="X45560f2f789d0fc064236fdb4d6ef3118598669"/>
+    <w:bookmarkStart w:id="39" w:name="X45560f2f789d0fc064236fdb4d6ef3118598669"/>
     <w:p>
       <w:pPr>
         <w:pStyle w:val="Heading3"/>
@@ -605,7 +1329,7 @@
         <w:t xml:space="preserve">Challenges and Opportunities in Life Information Utilisation</w:t>
       </w:r>
     </w:p>
-    <w:bookmarkStart w:id="31" w:name="understandable-data"/>
+    <w:bookmarkStart w:id="33" w:name="understandable-data"/>
     <w:p>
       <w:pPr>
         <w:pStyle w:val="Heading4"/>
@@ -623,7 +1347,7 @@
         <w:t xml:space="preserve">Understandable Data</w:t>
       </w:r>
     </w:p>
-    <w:bookmarkStart w:id="29" w:name="obstacles-to-data-understandability"/>
+    <w:bookmarkStart w:id="31" w:name="obstacles-to-data-understandability"/>
     <w:p>
       <w:pPr>
         <w:pStyle w:val="Heading5"/>
@@ -681,8 +1405,8 @@
         <w:t xml:space="preserve">[Complexity -&gt; common formats/abstractions/summarisations]</w:t>
       </w:r>
     </w:p>
-    <w:bookmarkEnd w:id="29"/>
-    <w:bookmarkStart w:id="30" w:name="improving-data-understandability"/>
+    <w:bookmarkEnd w:id="31"/>
+    <w:bookmarkStart w:id="32" w:name="improving-data-understandability"/>
     <w:p>
       <w:pPr>
         <w:pStyle w:val="Heading5"/>
@@ -732,9 +1456,9 @@
         <w:t xml:space="preserve">[presenting and visualising life information]</w:t>
       </w:r>
     </w:p>
-    <w:bookmarkEnd w:id="30"/>
-    <w:bookmarkEnd w:id="31"/>
-    <w:bookmarkStart w:id="35" w:name="useable-data13"/>
+    <w:bookmarkEnd w:id="32"/>
+    <w:bookmarkEnd w:id="33"/>
+    <w:bookmarkStart w:id="37" w:name="useable-data13"/>
     <w:p>
       <w:pPr>
         <w:pStyle w:val="Heading4"/>
@@ -755,10 +1479,10 @@
         <w:rPr>
           <w:rStyle w:val="FootnoteReference"/>
         </w:rPr>
-        <w:footnoteReference w:id="32"/>
-      </w:r>
-    </w:p>
-    <w:bookmarkStart w:id="33" w:name="obstacles-to-data-useability"/>
+        <w:footnoteReference w:id="34"/>
+      </w:r>
+    </w:p>
+    <w:bookmarkStart w:id="35" w:name="obstacles-to-data-useability"/>
     <w:p>
       <w:pPr>
         <w:pStyle w:val="Heading5"/>
@@ -808,8 +1532,8 @@
         <w:t xml:space="preserve">[inability to investigate -&gt; enable questions, comparisons, investigations etc]</w:t>
       </w:r>
     </w:p>
-    <w:bookmarkEnd w:id="33"/>
-    <w:bookmarkStart w:id="34" w:name="improving-data-useability"/>
+    <w:bookmarkEnd w:id="35"/>
+    <w:bookmarkStart w:id="36" w:name="improving-data-useability"/>
     <w:p>
       <w:pPr>
         <w:pStyle w:val="Heading5"/>
@@ -881,63 +1605,63 @@
       </w:pPr>
       <w:r>
         <w:t xml:space="preserve">[asking tools rather than answers or insights]</w:t>
-      </w:r>
-    </w:p>
-    <w:bookmarkEnd w:id="34"/>
-    <w:bookmarkEnd w:id="35"/>
-    <w:bookmarkStart w:id="36" w:name="X5c81e21949359bb4129e62bf618740968ad771d"/>
-    <w:p>
-      <w:pPr>
-        <w:pStyle w:val="Heading4"/>
-      </w:pPr>
-      <w:r>
-        <w:rPr>
-          <w:rStyle w:val="SectionNumber"/>
-        </w:rPr>
-        <w:t xml:space="preserve">1.3.1.3</w:t>
-      </w:r>
-      <w:r>
-        <w:tab/>
-      </w:r>
-      <w:r>
-        <w:t xml:space="preserve">Other Factors in Life Information Utilisation</w:t>
-      </w:r>
-    </w:p>
-    <w:p>
-      <w:pPr>
-        <w:pStyle w:val="FirstParagraph"/>
-      </w:pPr>
-      <w:r>
-        <w:t xml:space="preserve">[Motivation -&gt; Showing the potential]</w:t>
-      </w:r>
-    </w:p>
-    <w:p>
-      <w:pPr>
-        <w:pStyle w:val="BodyText"/>
-      </w:pPr>
-      <w:r>
-        <w:t xml:space="preserve">[Effort -&gt; doing as much as possible automatically, conjecture and assertion over blank pages. training rather than meticulous instructution.]</w:t>
-      </w:r>
-    </w:p>
-    <w:p>
-      <w:pPr>
-        <w:pStyle w:val="BodyText"/>
-      </w:pPr>
-      <w:r>
-        <w:t xml:space="preserve">[how the other wants fit in, visibility as it pertains to Life info, transparency/oversight/involvement etc]</w:t>
-      </w:r>
-    </w:p>
-    <w:p>
-      <w:pPr>
-        <w:pStyle w:val="BodyText"/>
-      </w:pPr>
-      <w:r>
-        <w:t xml:space="preserve">[agency over trapped data (by tech or by companies (lead into next)]</w:t>
       </w:r>
     </w:p>
     <w:bookmarkEnd w:id="36"/>
     <w:bookmarkEnd w:id="37"/>
-    <w:bookmarkStart w:id="45" w:name="X9c976b937306d4e6132bd27faef2722dda94b09"/>
+    <w:bookmarkStart w:id="38" w:name="X5c81e21949359bb4129e62bf618740968ad771d"/>
+    <w:p>
+      <w:pPr>
+        <w:pStyle w:val="Heading4"/>
+      </w:pPr>
+      <w:r>
+        <w:rPr>
+          <w:rStyle w:val="SectionNumber"/>
+        </w:rPr>
+        <w:t xml:space="preserve">1.3.1.3</w:t>
+      </w:r>
+      <w:r>
+        <w:tab/>
+      </w:r>
+      <w:r>
+        <w:t xml:space="preserve">Other Factors in Life Information Utilisation</w:t>
+      </w:r>
+    </w:p>
+    <w:p>
+      <w:pPr>
+        <w:pStyle w:val="FirstParagraph"/>
+      </w:pPr>
+      <w:r>
+        <w:t xml:space="preserve">[Motivation -&gt; Showing the potential]</w:t>
+      </w:r>
+    </w:p>
+    <w:p>
+      <w:pPr>
+        <w:pStyle w:val="BodyText"/>
+      </w:pPr>
+      <w:r>
+        <w:t xml:space="preserve">[Effort -&gt; doing as much as possible automatically, conjecture and assertion over blank pages. training rather than meticulous instructution.]</w:t>
+      </w:r>
+    </w:p>
+    <w:p>
+      <w:pPr>
+        <w:pStyle w:val="BodyText"/>
+      </w:pPr>
+      <w:r>
+        <w:t xml:space="preserve">[how the other wants fit in, visibility as it pertains to Life info, transparency/oversight/involvement etc]</w:t>
+      </w:r>
+    </w:p>
+    <w:p>
+      <w:pPr>
+        <w:pStyle w:val="BodyText"/>
+      </w:pPr>
+      <w:r>
+        <w:t xml:space="preserve">[agency over trapped data (by tech or by companies (lead into next)]</w:t>
+      </w:r>
+    </w:p>
+    <w:bookmarkEnd w:id="38"/>
+    <w:bookmarkEnd w:id="39"/>
+    <w:bookmarkStart w:id="47" w:name="X9c976b937306d4e6132bd27faef2722dda94b09"/>
     <w:p>
       <w:pPr>
         <w:pStyle w:val="Heading3"/>
@@ -955,7 +1679,7 @@
         <w:t xml:space="preserve">Challenges and Opportunities in Personal Data Ecosystem Control</w:t>
       </w:r>
     </w:p>
-    <w:bookmarkStart w:id="40" w:name="data-visibility-and-process-transparency"/>
+    <w:bookmarkStart w:id="42" w:name="ecosystem-transparency"/>
     <w:p>
       <w:pPr>
         <w:pStyle w:val="Heading4"/>
@@ -970,10 +1694,10 @@
         <w:tab/>
       </w:r>
       <w:r>
-        <w:t xml:space="preserve">Data Visibility and Process Transparency</w:t>
-      </w:r>
-    </w:p>
-    <w:bookmarkStart w:id="38" w:name="X7b9022baef1826d517fa6433b96c7a14bcf8091"/>
+        <w:t xml:space="preserve">Ecosystem Transparency</w:t>
+      </w:r>
+    </w:p>
+    <w:bookmarkStart w:id="40" w:name="obstacles-to-ecosystem-transparency"/>
     <w:p>
       <w:pPr>
         <w:pStyle w:val="Heading5"/>
@@ -988,7 +1712,7 @@
         <w:tab/>
       </w:r>
       <w:r>
-        <w:t xml:space="preserve">Obstacles to Data Visibility and Process Transparency</w:t>
+        <w:t xml:space="preserve">Obstacles to Ecosystem Transparency</w:t>
       </w:r>
     </w:p>
     <w:p>
@@ -1038,8 +1762,8 @@
         <w:t xml:space="preserve">[lack of standards, motivations against interoperability -&gt; motivate standards and unconver opportunities for interoperability]</w:t>
       </w:r>
     </w:p>
-    <w:bookmarkEnd w:id="38"/>
-    <w:bookmarkStart w:id="39" w:name="X8ce636e44469fb3e638e66b324e0e162b0fbce9"/>
+    <w:bookmarkEnd w:id="40"/>
+    <w:bookmarkStart w:id="41" w:name="improving-ecosystem-transparency"/>
     <w:p>
       <w:pPr>
         <w:pStyle w:val="Heading5"/>
@@ -1054,7 +1778,7 @@
         <w:tab/>
       </w:r>
       <w:r>
-        <w:t xml:space="preserve">Improving Data Visibility and Process Transparency</w:t>
+        <w:t xml:space="preserve">Improving Ecosystem Transparency</w:t>
       </w:r>
     </w:p>
     <w:p>
@@ -1115,9 +1839,9 @@
         <w:t xml:space="preserve">[collectives - as a means to exert individual power]</w:t>
       </w:r>
     </w:p>
-    <w:bookmarkEnd w:id="39"/>
-    <w:bookmarkEnd w:id="40"/>
-    <w:bookmarkStart w:id="43" w:name="ecosystem-negotiability"/>
+    <w:bookmarkEnd w:id="41"/>
+    <w:bookmarkEnd w:id="42"/>
+    <w:bookmarkStart w:id="45" w:name="ecosystem-negotiability"/>
     <w:p>
       <w:pPr>
         <w:pStyle w:val="Heading4"/>
@@ -1135,7 +1859,7 @@
         <w:t xml:space="preserve">Ecosystem Negotiability</w:t>
       </w:r>
     </w:p>
-    <w:bookmarkStart w:id="41" w:name="obstacles-to-ecosystem-negotiability"/>
+    <w:bookmarkStart w:id="43" w:name="obstacles-to-ecosystem-negotiability"/>
     <w:p>
       <w:pPr>
         <w:pStyle w:val="Heading5"/>
@@ -1185,8 +1909,8 @@
         <w:t xml:space="preserve">[Controlling the landscape of what is knowable, and what is do-able -&gt; recognise the importance of free information landscapes, and make them happen through tech or through regulation]</w:t>
       </w:r>
     </w:p>
-    <w:bookmarkEnd w:id="41"/>
-    <w:bookmarkStart w:id="42" w:name="improving-ecosystem-negotiability"/>
+    <w:bookmarkEnd w:id="43"/>
+    <w:bookmarkStart w:id="44" w:name="improving-ecosystem-negotiability"/>
     <w:p>
       <w:pPr>
         <w:pStyle w:val="Heading5"/>
@@ -1242,72 +1966,72 @@
       </w:pPr>
       <w:r>
         <w:t xml:space="preserve">[-&gt; better policies to protect the information landscape? DSA?]</w:t>
-      </w:r>
-    </w:p>
-    <w:bookmarkEnd w:id="42"/>
-    <w:bookmarkEnd w:id="43"/>
-    <w:bookmarkStart w:id="44" w:name="Xc0b14a81cfced0348eec7b57aa04da5af0077d7"/>
-    <w:p>
-      <w:pPr>
-        <w:pStyle w:val="Heading4"/>
-      </w:pPr>
-      <w:r>
-        <w:rPr>
-          <w:rStyle w:val="SectionNumber"/>
-        </w:rPr>
-        <w:t xml:space="preserve">1.3.2.3</w:t>
-      </w:r>
-      <w:r>
-        <w:tab/>
-      </w:r>
-      <w:r>
-        <w:t xml:space="preserve">Other Factors in Personal Data Ecosystem Control</w:t>
-      </w:r>
-    </w:p>
-    <w:p>
-      <w:pPr>
-        <w:pStyle w:val="FirstParagraph"/>
-      </w:pPr>
-      <w:r>
-        <w:t xml:space="preserve">[complex data ecoystems]</w:t>
-      </w:r>
-    </w:p>
-    <w:p>
-      <w:pPr>
-        <w:pStyle w:val="BodyText"/>
-      </w:pPr>
-      <w:r>
-        <w:t xml:space="preserve">[Inconsistent and difficult data rights offerings]</w:t>
-      </w:r>
-    </w:p>
-    <w:p>
-      <w:pPr>
-        <w:pStyle w:val="BodyText"/>
-      </w:pPr>
-      <w:r>
-        <w:t xml:space="preserve">[Lack of up to date insights / delay]</w:t>
-      </w:r>
-    </w:p>
-    <w:p>
-      <w:pPr>
-        <w:pStyle w:val="BodyText"/>
-      </w:pPr>
-      <w:r>
-        <w:t xml:space="preserve">[data literacy and rights awareness - you should teach this in schools]</w:t>
-      </w:r>
-    </w:p>
-    <w:p>
-      <w:pPr>
-        <w:pStyle w:val="BodyText"/>
-      </w:pPr>
-      <w:r>
-        <w:t xml:space="preserve">[Feeds and flows that loop in the data subject (default not opt in)]</w:t>
       </w:r>
     </w:p>
     <w:bookmarkEnd w:id="44"/>
     <w:bookmarkEnd w:id="45"/>
+    <w:bookmarkStart w:id="46" w:name="Xc0b14a81cfced0348eec7b57aa04da5af0077d7"/>
+    <w:p>
+      <w:pPr>
+        <w:pStyle w:val="Heading4"/>
+      </w:pPr>
+      <w:r>
+        <w:rPr>
+          <w:rStyle w:val="SectionNumber"/>
+        </w:rPr>
+        <w:t xml:space="preserve">1.3.2.3</w:t>
+      </w:r>
+      <w:r>
+        <w:tab/>
+      </w:r>
+      <w:r>
+        <w:t xml:space="preserve">Other Factors in Personal Data Ecosystem Control</w:t>
+      </w:r>
+    </w:p>
+    <w:p>
+      <w:pPr>
+        <w:pStyle w:val="FirstParagraph"/>
+      </w:pPr>
+      <w:r>
+        <w:t xml:space="preserve">[complex data ecoystems]</w:t>
+      </w:r>
+    </w:p>
+    <w:p>
+      <w:pPr>
+        <w:pStyle w:val="BodyText"/>
+      </w:pPr>
+      <w:r>
+        <w:t xml:space="preserve">[Inconsistent and difficult data rights offerings]</w:t>
+      </w:r>
+    </w:p>
+    <w:p>
+      <w:pPr>
+        <w:pStyle w:val="BodyText"/>
+      </w:pPr>
+      <w:r>
+        <w:t xml:space="preserve">[Lack of up to date insights / delay]</w:t>
+      </w:r>
+    </w:p>
+    <w:p>
+      <w:pPr>
+        <w:pStyle w:val="BodyText"/>
+      </w:pPr>
+      <w:r>
+        <w:t xml:space="preserve">[data literacy and rights awareness - you should teach this in schools]</w:t>
+      </w:r>
+    </w:p>
+    <w:p>
+      <w:pPr>
+        <w:pStyle w:val="BodyText"/>
+      </w:pPr>
+      <w:r>
+        <w:t xml:space="preserve">[Feeds and flows that loop in the data subject (default not opt in)]</w:t>
+      </w:r>
+    </w:p>
     <w:bookmarkEnd w:id="46"/>
-    <w:bookmarkStart w:id="47" w:name="Xfe9424e58f19c10bbfbc456201641e27869bfe8"/>
+    <w:bookmarkEnd w:id="47"/>
+    <w:bookmarkEnd w:id="48"/>
+    <w:bookmarkStart w:id="49" w:name="Xfe9424e58f19c10bbfbc456201641e27869bfe8"/>
     <w:p>
       <w:pPr>
         <w:pStyle w:val="Heading2"/>
@@ -1333,8 +2057,8 @@
         <w:t xml:space="preserve">[the four change quadrants for each of the two purposes. diagrams to work out].</w:t>
       </w:r>
     </w:p>
-    <w:bookmarkEnd w:id="47"/>
-    <w:bookmarkStart w:id="48" w:name="thesis-conclusion"/>
+    <w:bookmarkEnd w:id="49"/>
+    <w:bookmarkStart w:id="50" w:name="thesis-conclusion"/>
     <w:p>
       <w:pPr>
         <w:pStyle w:val="Heading2"/>
@@ -1376,9 +2100,9 @@
         <w:t xml:space="preserve">[highlight future value/societal implications of the work]</w:t>
       </w:r>
     </w:p>
-    <w:bookmarkEnd w:id="48"/>
-    <w:bookmarkEnd w:id="49"/>
-    <w:bookmarkStart w:id="61" w:name="bibliography"/>
+    <w:bookmarkEnd w:id="50"/>
+    <w:bookmarkEnd w:id="51"/>
+    <w:bookmarkStart w:id="77" w:name="bibliography"/>
     <w:p>
       <w:pPr>
         <w:pStyle w:val="Heading1"/>
@@ -1387,19 +2111,91 @@
         <w:t xml:space="preserve">Bibliography</w:t>
       </w:r>
     </w:p>
-    <w:bookmarkStart w:id="60" w:name="refs"/>
-    <w:bookmarkStart w:id="51" w:name="ref-dictUseability"/>
+    <w:bookmarkStart w:id="76" w:name="refs"/>
+    <w:bookmarkStart w:id="53" w:name="ref-bowyer2021"/>
     <w:p>
       <w:pPr>
         <w:pStyle w:val="Bibliography"/>
       </w:pPr>
       <w:r>
+        <w:t xml:space="preserve">Bowyer, A. (2021) ‘Human-Data Interaction has two purposes: Personal Data Control and Life Information Exploration’. Available at:</w:t>
+      </w:r>
+      <w:r>
+        <w:t xml:space="preserve"> </w:t>
+      </w:r>
+      <w:hyperlink r:id="rId52">
+        <w:r>
+          <w:rPr>
+            <w:rStyle w:val="Hyperlink"/>
+          </w:rPr>
+          <w:t xml:space="preserve">https://eprints.ncl.ac.uk/273832#.</w:t>
+        </w:r>
+      </w:hyperlink>
+    </w:p>
+    <w:bookmarkEnd w:id="53"/>
+    <w:bookmarkStart w:id="55" w:name="ref-bowyer2018b"/>
+    <w:p>
+      <w:pPr>
+        <w:pStyle w:val="Bibliography"/>
+      </w:pPr>
+      <w:r>
+        <w:t xml:space="preserve">Bowyer, A.</w:t>
+      </w:r>
+      <w:r>
+        <w:t xml:space="preserve"> </w:t>
+      </w:r>
+      <w:r>
+        <w:rPr>
+          <w:i/>
+        </w:rPr>
+        <w:t xml:space="preserve">et al.</w:t>
+      </w:r>
+      <w:r>
+        <w:t xml:space="preserve"> </w:t>
+      </w:r>
+      <w:r>
+        <w:t xml:space="preserve">(2018) ‘Understanding the Family Perspective on the Storage, Sharing and Handling of Family Civic Data’, in</w:t>
+      </w:r>
+      <w:r>
+        <w:t xml:space="preserve"> </w:t>
+      </w:r>
+      <w:r>
+        <w:rPr>
+          <w:i/>
+        </w:rPr>
+        <w:t xml:space="preserve">Conference on human factors in computing systems - proceedings</w:t>
+      </w:r>
+      <w:r>
+        <w:t xml:space="preserve">. New York, New York, USA: ACM Press, pp. 1–13. doi:</w:t>
+      </w:r>
+      <w:r>
+        <w:t xml:space="preserve"> </w:t>
+      </w:r>
+      <w:hyperlink r:id="rId54">
+        <w:r>
+          <w:rPr>
+            <w:rStyle w:val="Hyperlink"/>
+          </w:rPr>
+          <w:t xml:space="preserve">10.1145/3173574.3173710</w:t>
+        </w:r>
+      </w:hyperlink>
+      <w:r>
+        <w:t xml:space="preserve">.</w:t>
+      </w:r>
+    </w:p>
+    <w:bookmarkEnd w:id="55"/>
+    <w:bookmarkStart w:id="57" w:name="ref-dictUseability"/>
+    <w:p>
+      <w:pPr>
+        <w:pStyle w:val="Bibliography"/>
+      </w:pPr>
+      <w:r>
         <w:t xml:space="preserve">Collins English Dictionary (no date a) ‘Useability’. Available at:</w:t>
       </w:r>
       <w:r>
         <w:t xml:space="preserve"> </w:t>
       </w:r>
-      <w:hyperlink r:id="rId50">
+      <w:hyperlink r:id="rId56">
         <w:r>
           <w:rPr>
             <w:rStyle w:val="Hyperlink"/>
@@ -1411,8 +2207,8 @@
         <w:t xml:space="preserve">.</w:t>
       </w:r>
     </w:p>
-    <w:bookmarkEnd w:id="51"/>
-    <w:bookmarkStart w:id="53" w:name="ref-dictUseable"/>
+    <w:bookmarkEnd w:id="57"/>
+    <w:bookmarkStart w:id="59" w:name="ref-dictUseable"/>
     <w:p>
       <w:pPr>
         <w:pStyle w:val="Bibliography"/>
@@ -1423,7 +2219,7 @@
       <w:r>
         <w:t xml:space="preserve"> </w:t>
       </w:r>
-      <w:hyperlink r:id="rId52">
+      <w:hyperlink r:id="rId58">
         <w:r>
           <w:rPr>
             <w:rStyle w:val="Hyperlink"/>
@@ -1435,19 +2231,142 @@
         <w:t xml:space="preserve">.</w:t>
       </w:r>
     </w:p>
-    <w:bookmarkEnd w:id="53"/>
-    <w:bookmarkStart w:id="55" w:name="ref-dictUsability"/>
+    <w:bookmarkEnd w:id="59"/>
+    <w:bookmarkStart w:id="61" w:name="ref-wef2014lens"/>
     <w:p>
       <w:pPr>
         <w:pStyle w:val="Bibliography"/>
       </w:pPr>
       <w:r>
+        <w:t xml:space="preserve">Hoffman, W. (2014)</w:t>
+      </w:r>
+      <w:r>
+        <w:t xml:space="preserve"> </w:t>
+      </w:r>
+      <w:r>
+        <w:rPr>
+          <w:i/>
+        </w:rPr>
+        <w:t xml:space="preserve">Rethinking Personal Data : A New Lens for Strengthening Trust</w:t>
+      </w:r>
+      <w:r>
+        <w:t xml:space="preserve">. May. World Economic Forum, p. 35. Available at:</w:t>
+      </w:r>
+      <w:r>
+        <w:t xml:space="preserve"> </w:t>
+      </w:r>
+      <w:hyperlink r:id="rId60">
+        <w:r>
+          <w:rPr>
+            <w:rStyle w:val="Hyperlink"/>
+          </w:rPr>
+          <w:t xml:space="preserve">http://www3.weforum.org/docs/WEF_RethinkingPersonalData_ANewLens_Report_2014.pdf</w:t>
+        </w:r>
+      </w:hyperlink>
+      <w:r>
+        <w:t xml:space="preserve">.</w:t>
+      </w:r>
+    </w:p>
+    <w:bookmarkEnd w:id="61"/>
+    <w:bookmarkStart w:id="63" w:name="ref-jones2006"/>
+    <w:p>
+      <w:pPr>
+        <w:pStyle w:val="Bibliography"/>
+      </w:pPr>
+      <w:r>
+        <w:t xml:space="preserve">Jones, W.</w:t>
+      </w:r>
+      <w:r>
+        <w:t xml:space="preserve"> </w:t>
+      </w:r>
+      <w:r>
+        <w:rPr>
+          <w:i/>
+        </w:rPr>
+        <w:t xml:space="preserve">et al.</w:t>
+      </w:r>
+      <w:r>
+        <w:t xml:space="preserve"> </w:t>
+      </w:r>
+      <w:r>
+        <w:t xml:space="preserve">(2006) ‘"It’s about the information stupid!": Why we need a separate field of human-information interaction’,</w:t>
+      </w:r>
+      <w:r>
+        <w:t xml:space="preserve"> </w:t>
+      </w:r>
+      <w:r>
+        <w:rPr>
+          <w:i/>
+        </w:rPr>
+        <w:t xml:space="preserve">Conference on Human Factors in Computing Systems - Proceedings</w:t>
+      </w:r>
+      <w:r>
+        <w:t xml:space="preserve">, pp. 65–68. doi:</w:t>
+      </w:r>
+      <w:r>
+        <w:t xml:space="preserve"> </w:t>
+      </w:r>
+      <w:hyperlink r:id="rId62">
+        <w:r>
+          <w:rPr>
+            <w:rStyle w:val="Hyperlink"/>
+          </w:rPr>
+          <w:t xml:space="preserve">10.1145/1125451.1125469</w:t>
+        </w:r>
+      </w:hyperlink>
+      <w:r>
+        <w:t xml:space="preserve">.</w:t>
+      </w:r>
+    </w:p>
+    <w:bookmarkEnd w:id="63"/>
+    <w:bookmarkStart w:id="65" w:name="ref-marchionini2008"/>
+    <w:p>
+      <w:pPr>
+        <w:pStyle w:val="Bibliography"/>
+      </w:pPr>
+      <w:r>
+        <w:t xml:space="preserve">Marchionini, G. (2008) ‘Human-information interaction research and development’,</w:t>
+      </w:r>
+      <w:r>
+        <w:t xml:space="preserve"> </w:t>
+      </w:r>
+      <w:r>
+        <w:rPr>
+          <w:i/>
+        </w:rPr>
+        <w:t xml:space="preserve">Library and Information Science Research</w:t>
+      </w:r>
+      <w:r>
+        <w:t xml:space="preserve">, 30(3), pp. 165–174. doi:</w:t>
+      </w:r>
+      <w:r>
+        <w:t xml:space="preserve"> </w:t>
+      </w:r>
+      <w:hyperlink r:id="rId64">
+        <w:r>
+          <w:rPr>
+            <w:rStyle w:val="Hyperlink"/>
+          </w:rPr>
+          <w:t xml:space="preserve">10.1016/j.lisr.2008.07.001</w:t>
+        </w:r>
+      </w:hyperlink>
+      <w:r>
+        <w:t xml:space="preserve">.</w:t>
+      </w:r>
+    </w:p>
+    <w:bookmarkEnd w:id="65"/>
+    <w:bookmarkStart w:id="67" w:name="ref-dictUsability"/>
+    <w:p>
+      <w:pPr>
+        <w:pStyle w:val="Bibliography"/>
+      </w:pPr>
+      <w:r>
         <w:t xml:space="preserve">Merriam-Webster Dictionary (no date a) ‘Usability’. Available at:</w:t>
       </w:r>
       <w:r>
         <w:t xml:space="preserve"> </w:t>
       </w:r>
-      <w:hyperlink r:id="rId54">
+      <w:hyperlink r:id="rId66">
         <w:r>
           <w:rPr>
             <w:rStyle w:val="Hyperlink"/>
@@ -1459,8 +2378,8 @@
         <w:t xml:space="preserve">.</w:t>
       </w:r>
     </w:p>
-    <w:bookmarkEnd w:id="55"/>
-    <w:bookmarkStart w:id="57" w:name="ref-dictUsable"/>
+    <w:bookmarkEnd w:id="67"/>
+    <w:bookmarkStart w:id="69" w:name="ref-dictUsable"/>
     <w:p>
       <w:pPr>
         <w:pStyle w:val="Bibliography"/>
@@ -1471,7 +2390,7 @@
       <w:r>
         <w:t xml:space="preserve"> </w:t>
       </w:r>
-      <w:hyperlink r:id="rId56">
+      <w:hyperlink r:id="rId68">
         <w:r>
           <w:rPr>
             <w:rStyle w:val="Hyperlink"/>
@@ -1483,19 +2402,121 @@
         <w:t xml:space="preserve">.</w:t>
       </w:r>
     </w:p>
-    <w:bookmarkEnd w:id="57"/>
-    <w:bookmarkStart w:id="59" w:name="ref-nielsen2012"/>
+    <w:bookmarkEnd w:id="69"/>
+    <w:bookmarkStart w:id="71" w:name="ref-mortier2013"/>
     <w:p>
       <w:pPr>
         <w:pStyle w:val="Bibliography"/>
       </w:pPr>
       <w:r>
+        <w:t xml:space="preserve">Mortier, R.</w:t>
+      </w:r>
+      <w:r>
+        <w:t xml:space="preserve"> </w:t>
+      </w:r>
+      <w:r>
+        <w:rPr>
+          <w:i/>
+        </w:rPr>
+        <w:t xml:space="preserve">et al.</w:t>
+      </w:r>
+      <w:r>
+        <w:t xml:space="preserve"> </w:t>
+      </w:r>
+      <w:r>
+        <w:t xml:space="preserve">(2013) ‘Challenges &amp; opportunities in human-data interaction’,</w:t>
+      </w:r>
+      <w:r>
+        <w:t xml:space="preserve"> </w:t>
+      </w:r>
+      <w:r>
+        <w:rPr>
+          <w:i/>
+        </w:rPr>
+        <w:t xml:space="preserve">University of Cambridge, Computer Laboratory</w:t>
+      </w:r>
+      <w:r>
+        <w:t xml:space="preserve">. Citeseer. doi:</w:t>
+      </w:r>
+      <w:r>
+        <w:t xml:space="preserve"> </w:t>
+      </w:r>
+      <w:hyperlink r:id="rId70">
+        <w:r>
+          <w:rPr>
+            <w:rStyle w:val="Hyperlink"/>
+          </w:rPr>
+          <w:t xml:space="preserve">10.5210/fm.v17i5.4013</w:t>
+        </w:r>
+      </w:hyperlink>
+      <w:r>
+        <w:t xml:space="preserve">.</w:t>
+      </w:r>
+    </w:p>
+    <w:bookmarkEnd w:id="71"/>
+    <w:bookmarkStart w:id="73" w:name="ref-mortier2014"/>
+    <w:p>
+      <w:pPr>
+        <w:pStyle w:val="Bibliography"/>
+      </w:pPr>
+      <w:r>
+        <w:t xml:space="preserve">Mortier, R.</w:t>
+      </w:r>
+      <w:r>
+        <w:t xml:space="preserve"> </w:t>
+      </w:r>
+      <w:r>
+        <w:rPr>
+          <w:i/>
+        </w:rPr>
+        <w:t xml:space="preserve">et al.</w:t>
+      </w:r>
+      <w:r>
+        <w:t xml:space="preserve"> </w:t>
+      </w:r>
+      <w:r>
+        <w:t xml:space="preserve">(2014) ‘Human-data interaction: The human face of the data-driven society’,</w:t>
+      </w:r>
+      <w:r>
+        <w:t xml:space="preserve"> </w:t>
+      </w:r>
+      <w:r>
+        <w:rPr>
+          <w:i/>
+        </w:rPr>
+        <w:t xml:space="preserve">Available at SSRN 2508051</w:t>
+      </w:r>
+      <w:r>
+        <w:t xml:space="preserve">. doi:</w:t>
+      </w:r>
+      <w:r>
+        <w:t xml:space="preserve"> </w:t>
+      </w:r>
+      <w:hyperlink r:id="rId72">
+        <w:r>
+          <w:rPr>
+            <w:rStyle w:val="Hyperlink"/>
+          </w:rPr>
+          <w:t xml:space="preserve">10.2139/ssrn.2508051</w:t>
+        </w:r>
+      </w:hyperlink>
+      <w:r>
+        <w:t xml:space="preserve">.</w:t>
+      </w:r>
+    </w:p>
+    <w:bookmarkEnd w:id="73"/>
+    <w:bookmarkStart w:id="75" w:name="ref-nielsen2012"/>
+    <w:p>
+      <w:pPr>
+        <w:pStyle w:val="Bibliography"/>
+      </w:pPr>
+      <w:r>
         <w:t xml:space="preserve">Nielsen, J. (2012) ‘Usability 101: Introduction to Usability’. Available at:</w:t>
       </w:r>
       <w:r>
         <w:t xml:space="preserve"> </w:t>
       </w:r>
-      <w:hyperlink r:id="rId58">
+      <w:hyperlink r:id="rId74">
         <w:r>
           <w:rPr>
             <w:rStyle w:val="Hyperlink"/>
@@ -1507,9 +2528,9 @@
         <w:t xml:space="preserve">.</w:t>
       </w:r>
     </w:p>
-    <w:bookmarkEnd w:id="59"/>
-    <w:bookmarkEnd w:id="60"/>
-    <w:bookmarkEnd w:id="61"/>
+    <w:bookmarkEnd w:id="75"/>
+    <w:bookmarkEnd w:id="76"/>
+    <w:bookmarkEnd w:id="77"/>
     <w:sectPr/>
   </w:body>
 </w:document>
@@ -1535,7 +2556,45 @@
       </w:r>
     </w:p>
   </w:footnote>
-  <w:footnote w:id="32">
+  <w:footnote w:id="24">
+    <w:p>
+      <w:pPr>
+        <w:pStyle w:val="FootnoteText"/>
+      </w:pPr>
+      <w:r>
+        <w:rPr>
+          <w:rStyle w:val="FootnoteReference"/>
+        </w:rPr>
+        <w:footnoteRef/>
+      </w:r>
+      <w:r>
+        <w:t xml:space="preserve"> </w:t>
+      </w:r>
+      <w:r>
+        <w:t xml:space="preserve">Of course, there is some overlap; the reason that organisations hold data is so that they can interpret it (usually algorithmically) to inform decision making. In this way, organisations could be seen to be doing LIU for their own benefit. From a human-centric perspective, this grey area is situated as part of PDEC, as from the individual perspective, how organisations understand you through information will inform decisions that affect your life and so is part of the reason why one might want to exert control over data use rather than being part of exploiting data to gain self-insights and personal benefits.</w:t>
+      </w:r>
+    </w:p>
+  </w:footnote>
+  <w:footnote w:id="28">
+    <w:p>
+      <w:pPr>
+        <w:pStyle w:val="FootnoteText"/>
+      </w:pPr>
+      <w:r>
+        <w:rPr>
+          <w:rStyle w:val="FootnoteReference"/>
+        </w:rPr>
+        <w:footnoteRef/>
+      </w:r>
+      <w:r>
+        <w:t xml:space="preserve"> </w:t>
+      </w:r>
+      <w:r>
+        <w:t xml:space="preserve">This was identified by my BBC colleague Jasmine Cox as an addition to my model presented across the other table rows.</w:t>
+      </w:r>
+    </w:p>
+  </w:footnote>
+  <w:footnote w:id="34">
     <w:p>
       <w:pPr>
         <w:pStyle w:val="FootnoteText"/>
@@ -2289,6 +3348,118 @@
     <w:lvl w:ilvl="8">
       <w:numFmt w:val="bullet"/>
       <w:lvlText w:val="•"/>
+      <w:lvlJc w:val="left"/>
+      <w:pPr>
+        <w:tabs>
+          <w:tab w:val="num" w:pos="5760"/>
+        </w:tabs>
+        <w:ind w:left="6240" w:hanging="480"/>
+      </w:pPr>
+    </w:lvl>
+  </w:abstractNum>
+  <w:abstractNum w:abstractNumId="99531">
+    <w:nsid w:val="b3cbbdee"/>
+    <w:multiLevelType w:val="multilevel"/>
+    <w:lvl w:ilvl="0">
+      <w:start w:val="1"/>
+      <w:numFmt w:val="lowerRoman"/>
+      <w:lvlText w:val="(%1)"/>
+      <w:lvlJc w:val="left"/>
+      <w:pPr>
+        <w:tabs>
+          <w:tab w:val="num" w:pos="0"/>
+        </w:tabs>
+        <w:ind w:left="480" w:hanging="480"/>
+      </w:pPr>
+    </w:lvl>
+    <w:lvl w:ilvl="1">
+      <w:start w:val="1"/>
+      <w:numFmt w:val="lowerRoman"/>
+      <w:lvlText w:val="(%2)"/>
+      <w:lvlJc w:val="left"/>
+      <w:pPr>
+        <w:tabs>
+          <w:tab w:val="num" w:pos="720"/>
+        </w:tabs>
+        <w:ind w:left="1200" w:hanging="480"/>
+      </w:pPr>
+    </w:lvl>
+    <w:lvl w:ilvl="2">
+      <w:start w:val="1"/>
+      <w:numFmt w:val="lowerRoman"/>
+      <w:lvlText w:val="(%3)"/>
+      <w:lvlJc w:val="left"/>
+      <w:pPr>
+        <w:tabs>
+          <w:tab w:val="num" w:pos="1440"/>
+        </w:tabs>
+        <w:ind w:left="1920" w:hanging="480"/>
+      </w:pPr>
+    </w:lvl>
+    <w:lvl w:ilvl="3">
+      <w:start w:val="1"/>
+      <w:numFmt w:val="lowerRoman"/>
+      <w:lvlText w:val="(%4)"/>
+      <w:lvlJc w:val="left"/>
+      <w:pPr>
+        <w:tabs>
+          <w:tab w:val="num" w:pos="2160"/>
+        </w:tabs>
+        <w:ind w:left="2640" w:hanging="480"/>
+      </w:pPr>
+    </w:lvl>
+    <w:lvl w:ilvl="4">
+      <w:start w:val="1"/>
+      <w:numFmt w:val="lowerRoman"/>
+      <w:lvlText w:val="(%5)"/>
+      <w:lvlJc w:val="left"/>
+      <w:pPr>
+        <w:tabs>
+          <w:tab w:val="num" w:pos="2880"/>
+        </w:tabs>
+        <w:ind w:left="3360" w:hanging="480"/>
+      </w:pPr>
+    </w:lvl>
+    <w:lvl w:ilvl="5">
+      <w:start w:val="1"/>
+      <w:numFmt w:val="lowerRoman"/>
+      <w:lvlText w:val="(%6)"/>
+      <w:lvlJc w:val="left"/>
+      <w:pPr>
+        <w:tabs>
+          <w:tab w:val="num" w:pos="3600"/>
+        </w:tabs>
+        <w:ind w:left="4080" w:hanging="480"/>
+      </w:pPr>
+    </w:lvl>
+    <w:lvl w:ilvl="6">
+      <w:start w:val="1"/>
+      <w:numFmt w:val="lowerRoman"/>
+      <w:lvlText w:val="(%7)"/>
+      <w:lvlJc w:val="left"/>
+      <w:pPr>
+        <w:tabs>
+          <w:tab w:val="num" w:pos="4320"/>
+        </w:tabs>
+        <w:ind w:left="4800" w:hanging="480"/>
+      </w:pPr>
+    </w:lvl>
+    <w:lvl w:ilvl="7">
+      <w:start w:val="1"/>
+      <w:numFmt w:val="lowerRoman"/>
+      <w:lvlText w:val="(%8)"/>
+      <w:lvlJc w:val="left"/>
+      <w:pPr>
+        <w:tabs>
+          <w:tab w:val="num" w:pos="5040"/>
+        </w:tabs>
+        <w:ind w:left="5520" w:hanging="480"/>
+      </w:pPr>
+    </w:lvl>
+    <w:lvl w:ilvl="8">
+      <w:start w:val="1"/>
+      <w:numFmt w:val="lowerRoman"/>
+      <w:lvlText w:val="(%9)"/>
       <w:lvlJc w:val="left"/>
       <w:pPr>
         <w:tabs>
@@ -2363,6 +3534,66 @@
   </w:num>
   <w:num w:numId="1003">
     <w:abstractNumId w:val="991"/>
+  </w:num>
+  <w:num w:numId="1004">
+    <w:abstractNumId w:val="99411"/>
+    <w:lvlOverride w:ilvl="0">
+      <w:startOverride w:val="1"/>
+    </w:lvlOverride>
+    <w:lvlOverride w:ilvl="1">
+      <w:startOverride w:val="1"/>
+    </w:lvlOverride>
+    <w:lvlOverride w:ilvl="2">
+      <w:startOverride w:val="1"/>
+    </w:lvlOverride>
+    <w:lvlOverride w:ilvl="3">
+      <w:startOverride w:val="1"/>
+    </w:lvlOverride>
+    <w:lvlOverride w:ilvl="4">
+      <w:startOverride w:val="1"/>
+    </w:lvlOverride>
+    <w:lvlOverride w:ilvl="5">
+      <w:startOverride w:val="1"/>
+    </w:lvlOverride>
+    <w:lvlOverride w:ilvl="6">
+      <w:startOverride w:val="1"/>
+    </w:lvlOverride>
+    <w:lvlOverride w:ilvl="7">
+      <w:startOverride w:val="1"/>
+    </w:lvlOverride>
+    <w:lvlOverride w:ilvl="8">
+      <w:startOverride w:val="1"/>
+    </w:lvlOverride>
+  </w:num>
+  <w:num w:numId="1005">
+    <w:abstractNumId w:val="99531"/>
+    <w:lvlOverride w:ilvl="0">
+      <w:startOverride w:val="1"/>
+    </w:lvlOverride>
+    <w:lvlOverride w:ilvl="1">
+      <w:startOverride w:val="1"/>
+    </w:lvlOverride>
+    <w:lvlOverride w:ilvl="2">
+      <w:startOverride w:val="1"/>
+    </w:lvlOverride>
+    <w:lvlOverride w:ilvl="3">
+      <w:startOverride w:val="1"/>
+    </w:lvlOverride>
+    <w:lvlOverride w:ilvl="4">
+      <w:startOverride w:val="1"/>
+    </w:lvlOverride>
+    <w:lvlOverride w:ilvl="5">
+      <w:startOverride w:val="1"/>
+    </w:lvlOverride>
+    <w:lvlOverride w:ilvl="6">
+      <w:startOverride w:val="1"/>
+    </w:lvlOverride>
+    <w:lvlOverride w:ilvl="7">
+      <w:startOverride w:val="1"/>
+    </w:lvlOverride>
+    <w:lvlOverride w:ilvl="8">
+      <w:startOverride w:val="1"/>
+    </w:lvlOverride>
   </w:num>
 </w:numbering>
 </file>

</xml_diff>

<commit_message>
more c7 and update website
</commit_message>
<xml_diff>
--- a/docx/chapter-7.docx
+++ b/docx/chapter-7.docx
@@ -80,7 +80,7 @@
         </w:p>
       </w:sdtContent>
     </w:sdt>
-    <w:bookmarkStart w:id="51" w:name="chapter-7"/>
+    <w:bookmarkStart w:id="50" w:name="chapter-7"/>
     <w:p>
       <w:pPr>
         <w:pStyle w:val="Heading1"/>
@@ -298,7 +298,7 @@
         <w:pStyle w:val="FirstParagraph"/>
       </w:pPr>
       <w:r>
-        <w:t xml:space="preserve">Many of the details, theories and ideas presented in this chapter arose or were developed through close collaboration, discussion and ideation with other researchers, most noticeably:</w:t>
+        <w:t xml:space="preserve">While this thesis is my own original work, some of the specific details, theories and ideas presented in this chapter arose or were developed through close collaboration, discussion and ideation with other researchers, including:</w:t>
       </w:r>
     </w:p>
     <w:p>
@@ -359,7 +359,7 @@
     </w:p>
     <w:bookmarkEnd w:id="21"/>
     <w:bookmarkEnd w:id="22"/>
-    <w:bookmarkStart w:id="30" w:name="X0f1a21919416fdb947a76193d979bbeb722c552"/>
+    <w:bookmarkStart w:id="29" w:name="X0f1a21919416fdb947a76193d979bbeb722c552"/>
     <w:p>
       <w:pPr>
         <w:pStyle w:val="Heading2"/>
@@ -1055,7 +1055,7 @@
     </w:p>
     <w:bookmarkEnd w:id="26"/>
     <w:bookmarkEnd w:id="27"/>
-    <w:bookmarkStart w:id="29" w:name="the-role-of-personal-data"/>
+    <w:bookmarkStart w:id="28" w:name="the-role-of-personal-data"/>
     <w:p>
       <w:pPr>
         <w:pStyle w:val="Heading3"/>
@@ -1078,7 +1078,7 @@
         <w:pStyle w:val="FirstParagraph"/>
       </w:pPr>
       <w:r>
-        <w:t xml:space="preserve">In the modern world, where almost anything can be encoded as data, and many previously analogue objects and activities now have digital equivalents, the concept of data has become broad and hard to pin down. It is worthwhile in considering HDR (and indeed part of this thesis’s main RQ) to expand upon what role data plays in people’s lives. Through the Case Studies and Research Settings and my prior learning, I have identified 7 distinct ways in which people might relate to data, which are presented in Table X</w:t>
+        <w:t xml:space="preserve">In the modern world, where almost anything can be encoded as data, and many previously analogue objects and activities now have digital equivalents, the concept of data has become broad and hard to pin down. It is worthwhile in considering HDR (and indeed part of this thesis’s main RQ) to expand upon what role data plays in people’s lives. Through the Case Studies and Research Settings and my prior learning, I have identified 8 distinct ways in which people might relate to their data, which are presented in Table X</w:t>
       </w:r>
     </w:p>
     <w:p>
@@ -1095,7 +1095,7 @@
         <w:rPr>
           <w:b/>
         </w:rPr>
-        <w:t xml:space="preserve">How do people think about data?</w:t>
+        <w:t xml:space="preserve">Eight lenses for thinking about data</w:t>
       </w:r>
       <w:r>
         <w:t xml:space="preserve">.</w:t>
@@ -1104,11 +1104,14 @@
     <w:tbl>
       <w:tblPr>
         <w:tblStyle w:val="Table"/>
-        <w:tblW w:type="pct" w:w="0.0"/>
+        <w:tblW w:type="pct" w:w="5000.0"/>
         <w:tblLook w:firstRow="1" w:lastRow="0" w:firstColumn="0" w:lastColumn="0" w:noHBand="0" w:noVBand="0"/>
-        <w:tblCaption w:val="Table 15. How do people think about data?."/>
+        <w:tblCaption w:val="Table 15. Eight lenses for thinking about data."/>
       </w:tblPr>
-      <w:tblGrid/>
+      <w:tblGrid>
+        <w:gridCol w:w="1168"/>
+        <w:gridCol w:w="6751"/>
+      </w:tblGrid>
       <w:tr>
         <w:trPr>
           <w:cnfStyle w:firstRow="1"/>
@@ -1126,7 +1129,7 @@
               <w:jc w:val="left"/>
             </w:pPr>
             <w:r>
-              <w:t xml:space="preserve">Ways of thinking of data</w:t>
+              <w:t xml:space="preserve">Way of thinking about data</w:t>
             </w:r>
           </w:p>
         </w:tc>
@@ -1143,7 +1146,7 @@
               <w:jc w:val="left"/>
             </w:pPr>
             <w:r>
-              <w:t xml:space="preserve">Explanation</w:t>
+              <w:t xml:space="preserve">Explanation &amp; Implications</w:t>
             </w:r>
           </w:p>
         </w:tc>
@@ -1161,7 +1164,39 @@
           </w:p>
         </w:tc>
         <w:tc>
-          <w:p/>
+          <w:p>
+            <w:pPr>
+              <w:pStyle w:val="Compact"/>
+              <w:jc w:val="left"/>
+            </w:pPr>
+            <w:r>
+              <w:t xml:space="preserve">Data can be considered as a possession. This highlights issues of ownership, responsibility, liability and theft.</w:t>
+            </w:r>
+          </w:p>
+        </w:tc>
+      </w:tr>
+      <w:tr>
+        <w:tc>
+          <w:p>
+            <w:pPr>
+              <w:pStyle w:val="Compact"/>
+              <w:jc w:val="left"/>
+            </w:pPr>
+            <w:r>
+              <w:t xml:space="preserve">Data as a source of knowledge about you</w:t>
+            </w:r>
+          </w:p>
+        </w:tc>
+        <w:tc>
+          <w:p>
+            <w:pPr>
+              <w:pStyle w:val="Compact"/>
+              <w:jc w:val="left"/>
+            </w:pPr>
+            <w:r>
+              <w:t xml:space="preserve">Knowing that data contains encoded assertions about you and can be used to derive further conjectures, enables thinking about how it might be exploited by others, but also how you can use it yourself for reflection, self-improvement and planning.</w:t>
+            </w:r>
+          </w:p>
         </w:tc>
       </w:tr>
       <w:tr>
@@ -1177,7 +1212,15 @@
           </w:p>
         </w:tc>
         <w:tc>
-          <w:p/>
+          <w:p>
+            <w:pPr>
+              <w:pStyle w:val="Compact"/>
+              <w:jc w:val="left"/>
+            </w:pPr>
+            <w:r>
+              <w:t xml:space="preserve">A photo or recording of you, or a typed note or search that popped into your head could be deeply personal. This lens on data highlights issues around emotional attachment/impact, privacy, and ethics.</w:t>
+            </w:r>
+          </w:p>
         </w:tc>
       </w:tr>
       <w:tr>
@@ -1193,7 +1236,15 @@
           </w:p>
         </w:tc>
         <w:tc>
-          <w:p/>
+          <w:p>
+            <w:pPr>
+              <w:pStyle w:val="Compact"/>
+              <w:jc w:val="left"/>
+            </w:pPr>
+            <w:r>
+              <w:t xml:space="preserve">Data can be considered as an augmentation to one’s memory, a digital record of your life. This lens facilitates design thinking around search and recall, browsing, summarising, significance/relevance, and the personal value of data.</w:t>
+            </w:r>
+          </w:p>
         </w:tc>
       </w:tr>
       <w:tr>
@@ -1204,12 +1255,20 @@
               <w:jc w:val="left"/>
             </w:pPr>
             <w:r>
-              <w:t xml:space="preserve">Data as a source of knowledge about you</w:t>
+              <w:t xml:space="preserve">Data as creative work</w:t>
             </w:r>
           </w:p>
         </w:tc>
         <w:tc>
-          <w:p/>
+          <w:p>
+            <w:pPr>
+              <w:pStyle w:val="Compact"/>
+              <w:jc w:val="left"/>
+            </w:pPr>
+            <w:r>
+              <w:t xml:space="preserve">Some of the data we produce (e.g. writing, videos, images) can be considered as an artistic creation. This lens enables thinking about attribution, derivation, copying and cultural value to others.</w:t>
+            </w:r>
+          </w:p>
         </w:tc>
       </w:tr>
       <w:tr>
@@ -1220,18 +1279,20 @@
               <w:jc w:val="left"/>
             </w:pPr>
             <w:r>
-              <w:t xml:space="preserve">Data as a medium for communication and expression</w:t>
-            </w:r>
-            <w:r>
-              <w:rPr>
-                <w:rStyle w:val="FootnoteReference"/>
-              </w:rPr>
-              <w:footnoteReference w:id="28"/>
+              <w:t xml:space="preserve">Data as new information about the world</w:t>
             </w:r>
           </w:p>
         </w:tc>
         <w:tc>
-          <w:p/>
+          <w:p>
+            <w:pPr>
+              <w:pStyle w:val="Compact"/>
+              <w:jc w:val="left"/>
+            </w:pPr>
+            <w:r>
+              <w:t xml:space="preserve">Data created by others can inform us about previously unknown occurrences in our immediate digital life or the wider world. This lens is useful for thinking about discovery, recommendations, bias, censorship, filter bubbles, and who controls our information sources</w:t>
+            </w:r>
+          </w:p>
         </w:tc>
       </w:tr>
       <w:tr>
@@ -1247,7 +1308,39 @@
           </w:p>
         </w:tc>
         <w:tc>
-          <w:p/>
+          <w:p>
+            <w:pPr>
+              <w:pStyle w:val="Compact"/>
+              <w:jc w:val="left"/>
+            </w:pPr>
+            <w:r>
+              <w:t xml:space="preserve">Many data-centric services require data to be sacrificed in exchange for access to functionality, and some businesses now explicitly enable you to sell your own data. This lens highlights that data can be thought of as a tradable asset, and invites consideration of issues of data’s worth, individual privacy, exploitation and loss of control.</w:t>
+            </w:r>
+          </w:p>
+        </w:tc>
+      </w:tr>
+      <w:tr>
+        <w:tc>
+          <w:p>
+            <w:pPr>
+              <w:pStyle w:val="Compact"/>
+              <w:jc w:val="left"/>
+            </w:pPr>
+            <w:r>
+              <w:t xml:space="preserve">Data as a medium for thinking, communicating and expression</w:t>
+            </w:r>
+          </w:p>
+        </w:tc>
+        <w:tc>
+          <w:p>
+            <w:pPr>
+              <w:pStyle w:val="Compact"/>
+              <w:jc w:val="left"/>
+            </w:pPr>
+            <w:r>
+              <w:t xml:space="preserve">Some people collect and organise their data into curated collections, or use it to convey facts, ideas or to evoke an emotional impact. This lens is useful to consider data uses such as lists, annotation, curation, editing, remixing, and producing different views of data for different audiences.</w:t>
+            </w:r>
+          </w:p>
         </w:tc>
       </w:tr>
     </w:tbl>
@@ -1256,7 +1349,7 @@
         <w:pStyle w:val="BodyText"/>
       </w:pPr>
       <w:r>
-        <w:t xml:space="preserve">Data has a role in informing you about yourself</w:t>
+        <w:t xml:space="preserve">When considering HDR, it is important to recognise that people may think of their personal data in any or all of these ways at any given time, and any data interaction design should take these into account.</w:t>
       </w:r>
     </w:p>
     <w:p>
@@ -1264,7 +1357,220 @@
         <w:pStyle w:val="BodyText"/>
       </w:pPr>
       <w:r>
-        <w:t xml:space="preserve">Data has a role as a material with which to make changes in your life</w:t>
+        <w:t xml:space="preserve">Looking behind these lenses on what data</w:t>
+      </w:r>
+      <w:r>
+        <w:t xml:space="preserve"> </w:t>
+      </w:r>
+      <w:r>
+        <w:rPr>
+          <w:i/>
+        </w:rPr>
+        <w:t xml:space="preserve">is</w:t>
+      </w:r>
+      <w:r>
+        <w:t xml:space="preserve"> </w:t>
+      </w:r>
+      <w:r>
+        <w:t xml:space="preserve">to people, it is possible to identify four specific roles that data can serve:</w:t>
+      </w:r>
+    </w:p>
+    <w:p>
+      <w:pPr>
+        <w:numPr>
+          <w:ilvl w:val="0"/>
+          <w:numId w:val="1006"/>
+        </w:numPr>
+        <w:pStyle w:val="Compact"/>
+      </w:pPr>
+      <w:r>
+        <w:t xml:space="preserve">Data has a role as an</w:t>
+      </w:r>
+      <w:r>
+        <w:t xml:space="preserve"> </w:t>
+      </w:r>
+      <w:r>
+        <w:rPr>
+          <w:b/>
+        </w:rPr>
+        <w:t xml:space="preserve">artifact of value</w:t>
+      </w:r>
+      <w:r>
+        <w:t xml:space="preserve"> </w:t>
+      </w:r>
+      <w:r>
+        <w:t xml:space="preserve">to your life;</w:t>
+      </w:r>
+    </w:p>
+    <w:p>
+      <w:pPr>
+        <w:numPr>
+          <w:ilvl w:val="0"/>
+          <w:numId w:val="1006"/>
+        </w:numPr>
+        <w:pStyle w:val="Compact"/>
+      </w:pPr>
+      <w:r>
+        <w:t xml:space="preserve">Data has a role in</w:t>
+      </w:r>
+      <w:r>
+        <w:t xml:space="preserve"> </w:t>
+      </w:r>
+      <w:r>
+        <w:rPr>
+          <w:b/>
+        </w:rPr>
+        <w:t xml:space="preserve">informing</w:t>
+      </w:r>
+      <w:r>
+        <w:t xml:space="preserve"> </w:t>
+      </w:r>
+      <w:r>
+        <w:t xml:space="preserve">you about yourself, the world, and the actions of others that may affect you;</w:t>
+      </w:r>
+    </w:p>
+    <w:p>
+      <w:pPr>
+        <w:numPr>
+          <w:ilvl w:val="0"/>
+          <w:numId w:val="1006"/>
+        </w:numPr>
+        <w:pStyle w:val="Compact"/>
+      </w:pPr>
+      <w:r>
+        <w:t xml:space="preserve">Data has a role as</w:t>
+      </w:r>
+      <w:r>
+        <w:t xml:space="preserve"> </w:t>
+      </w:r>
+      <w:r>
+        <w:rPr>
+          <w:b/>
+        </w:rPr>
+        <w:t xml:space="preserve">a material with which to make changes</w:t>
+      </w:r>
+      <w:r>
+        <w:t xml:space="preserve"> </w:t>
+      </w:r>
+      <w:r>
+        <w:t xml:space="preserve">in your life;</w:t>
+      </w:r>
+    </w:p>
+    <w:p>
+      <w:pPr>
+        <w:numPr>
+          <w:ilvl w:val="0"/>
+          <w:numId w:val="1006"/>
+        </w:numPr>
+        <w:pStyle w:val="Compact"/>
+      </w:pPr>
+      <w:r>
+        <w:t xml:space="preserve">Data has a role as</w:t>
+      </w:r>
+      <w:r>
+        <w:t xml:space="preserve"> </w:t>
+      </w:r>
+      <w:r>
+        <w:rPr>
+          <w:b/>
+        </w:rPr>
+        <w:t xml:space="preserve">a means to monitor</w:t>
+      </w:r>
+      <w:r>
+        <w:t xml:space="preserve"> </w:t>
+      </w:r>
+      <w:r>
+        <w:t xml:space="preserve">data holders’ behaviours, digital influences upon you and changes within your life.</w:t>
+      </w:r>
+    </w:p>
+    <w:bookmarkEnd w:id="28"/>
+    <w:bookmarkEnd w:id="29"/>
+    <w:bookmarkStart w:id="47" w:name="Xd2d522fe11bae1c82ce00324f8a54cd676d0f20"/>
+    <w:p>
+      <w:pPr>
+        <w:pStyle w:val="Heading2"/>
+      </w:pPr>
+      <w:r>
+        <w:rPr>
+          <w:rStyle w:val="SectionNumber"/>
+        </w:rPr>
+        <w:t xml:space="preserve">1.3</w:t>
+      </w:r>
+      <w:r>
+        <w:tab/>
+      </w:r>
+      <w:r>
+        <w:t xml:space="preserve">Answering RQ3: What are the challenges and opportunities?</w:t>
+      </w:r>
+    </w:p>
+    <w:p>
+      <w:pPr>
+        <w:pStyle w:val="FirstParagraph"/>
+      </w:pPr>
+      <w:r>
+        <w:t xml:space="preserve">[What challenges and opportunities are relevant when attempting to meet the six wants of human data relations? - How the six wants fit into these two purposes]</w:t>
+      </w:r>
+    </w:p>
+    <w:bookmarkStart w:id="38" w:name="X45560f2f789d0fc064236fdb4d6ef3118598669"/>
+    <w:p>
+      <w:pPr>
+        <w:pStyle w:val="Heading3"/>
+      </w:pPr>
+      <w:r>
+        <w:rPr>
+          <w:rStyle w:val="SectionNumber"/>
+        </w:rPr>
+        <w:t xml:space="preserve">1.3.1</w:t>
+      </w:r>
+      <w:r>
+        <w:tab/>
+      </w:r>
+      <w:r>
+        <w:t xml:space="preserve">Challenges and Opportunities in Life Information Utilisation</w:t>
+      </w:r>
+    </w:p>
+    <w:bookmarkStart w:id="32" w:name="understandable-data"/>
+    <w:p>
+      <w:pPr>
+        <w:pStyle w:val="Heading4"/>
+      </w:pPr>
+      <w:r>
+        <w:rPr>
+          <w:rStyle w:val="SectionNumber"/>
+        </w:rPr>
+        <w:t xml:space="preserve">1.3.1.1</w:t>
+      </w:r>
+      <w:r>
+        <w:tab/>
+      </w:r>
+      <w:r>
+        <w:t xml:space="preserve">Understandable Data</w:t>
+      </w:r>
+    </w:p>
+    <w:bookmarkStart w:id="30" w:name="obstacles-to-data-understandability"/>
+    <w:p>
+      <w:pPr>
+        <w:pStyle w:val="Heading5"/>
+      </w:pPr>
+      <w:r>
+        <w:rPr>
+          <w:rStyle w:val="SectionNumber"/>
+        </w:rPr>
+        <w:t xml:space="preserve">1.3.1.1.1</w:t>
+      </w:r>
+      <w:r>
+        <w:tab/>
+      </w:r>
+      <w:r>
+        <w:t xml:space="preserve">Obstacles to Data Understandability</w:t>
+      </w:r>
+    </w:p>
+    <w:p>
+      <w:pPr>
+        <w:pStyle w:val="FirstParagraph"/>
+      </w:pPr>
+      <w:r>
+        <w:t xml:space="preserve">[Meaningfulness / relatability -&gt; relate it to people/places/events]</w:t>
       </w:r>
     </w:p>
     <w:p>
@@ -1272,7 +1578,7 @@
         <w:pStyle w:val="BodyText"/>
       </w:pPr>
       <w:r>
-        <w:t xml:space="preserve">Data has a role in informing you about the actions of others that affect you</w:t>
+        <w:t xml:space="preserve">[Context - Life - &gt; need life interfaces]</w:t>
       </w:r>
     </w:p>
     <w:p>
@@ -1280,27 +1586,42 @@
         <w:pStyle w:val="BodyText"/>
       </w:pPr>
       <w:r>
-        <w:t xml:space="preserve">Data has a role as a means to monitor influences and changes in your life</w:t>
-      </w:r>
-    </w:p>
-    <w:bookmarkEnd w:id="29"/>
+        <w:t xml:space="preserve">[Information within Data -&gt; Lack of Visualisations and Tools]</w:t>
+      </w:r>
+    </w:p>
+    <w:p>
+      <w:pPr>
+        <w:pStyle w:val="BodyText"/>
+      </w:pPr>
+      <w:r>
+        <w:t xml:space="preserve">[Scatteredness -&gt; holistic/unification, place to centralise]</w:t>
+      </w:r>
+    </w:p>
+    <w:p>
+      <w:pPr>
+        <w:pStyle w:val="BodyText"/>
+      </w:pPr>
+      <w:r>
+        <w:t xml:space="preserve">[Complexity -&gt; common formats/abstractions/summarisations]</w:t>
+      </w:r>
+    </w:p>
     <w:bookmarkEnd w:id="30"/>
-    <w:bookmarkStart w:id="48" w:name="Xd2d522fe11bae1c82ce00324f8a54cd676d0f20"/>
-    <w:p>
-      <w:pPr>
-        <w:pStyle w:val="Heading2"/>
+    <w:bookmarkStart w:id="31" w:name="improving-data-understandability"/>
+    <w:p>
+      <w:pPr>
+        <w:pStyle w:val="Heading5"/>
       </w:pPr>
       <w:r>
         <w:rPr>
           <w:rStyle w:val="SectionNumber"/>
         </w:rPr>
-        <w:t xml:space="preserve">1.3</w:t>
+        <w:t xml:space="preserve">1.3.1.1.2</w:t>
       </w:r>
       <w:r>
         <w:tab/>
       </w:r>
       <w:r>
-        <w:t xml:space="preserve">Answering RQ3: What are the challenges and opportunities?</w:t>
+        <w:t xml:space="preserve">Improving Data Understandability</w:t>
       </w:r>
     </w:p>
     <w:p>
@@ -1308,10 +1629,239 @@
         <w:pStyle w:val="FirstParagraph"/>
       </w:pPr>
       <w:r>
-        <w:t xml:space="preserve">[What challenges and opportunities are relevant when attempting to meet the six wants of human data relations? - How the six wants fit into these two purposes]</w:t>
-      </w:r>
-    </w:p>
-    <w:bookmarkStart w:id="39" w:name="X45560f2f789d0fc064236fdb4d6ef3118598669"/>
+        <w:t xml:space="preserve">[Personal data Stores as place to put stuff]</w:t>
+      </w:r>
+    </w:p>
+    <w:p>
+      <w:pPr>
+        <w:pStyle w:val="BodyText"/>
+      </w:pPr>
+      <w:r>
+        <w:t xml:space="preserve">[Build systems to extract meaning - interpreting and combining signals]</w:t>
+      </w:r>
+    </w:p>
+    <w:p>
+      <w:pPr>
+        <w:pStyle w:val="BodyText"/>
+      </w:pPr>
+      <w:r>
+        <w:t xml:space="preserve">[Use standards &amp; semantics to convert data to life information]</w:t>
+      </w:r>
+    </w:p>
+    <w:p>
+      <w:pPr>
+        <w:pStyle w:val="BodyText"/>
+      </w:pPr>
+      <w:r>
+        <w:t xml:space="preserve">[presenting and visualising life information]</w:t>
+      </w:r>
+    </w:p>
+    <w:bookmarkEnd w:id="31"/>
+    <w:bookmarkEnd w:id="32"/>
+    <w:bookmarkStart w:id="36" w:name="useable-data13"/>
+    <w:p>
+      <w:pPr>
+        <w:pStyle w:val="Heading4"/>
+      </w:pPr>
+      <w:r>
+        <w:rPr>
+          <w:rStyle w:val="SectionNumber"/>
+        </w:rPr>
+        <w:t xml:space="preserve">1.3.1.2</w:t>
+      </w:r>
+      <w:r>
+        <w:tab/>
+      </w:r>
+      <w:r>
+        <w:t xml:space="preserve">Useable Data</w:t>
+      </w:r>
+      <w:r>
+        <w:rPr>
+          <w:rStyle w:val="FootnoteReference"/>
+        </w:rPr>
+        <w:footnoteReference w:id="33"/>
+      </w:r>
+    </w:p>
+    <w:bookmarkStart w:id="34" w:name="obstacles-to-data-useability"/>
+    <w:p>
+      <w:pPr>
+        <w:pStyle w:val="Heading5"/>
+      </w:pPr>
+      <w:r>
+        <w:rPr>
+          <w:rStyle w:val="SectionNumber"/>
+        </w:rPr>
+        <w:t xml:space="preserve">1.3.1.2.1</w:t>
+      </w:r>
+      <w:r>
+        <w:tab/>
+      </w:r>
+      <w:r>
+        <w:t xml:space="preserve">Obstacles to Data Useability</w:t>
+      </w:r>
+    </w:p>
+    <w:p>
+      <w:pPr>
+        <w:pStyle w:val="FirstParagraph"/>
+      </w:pPr>
+      <w:r>
+        <w:t xml:space="preserve">[Trapped Data -&gt; Force unlocking of data through technical means or regulatory influence]</w:t>
+      </w:r>
+    </w:p>
+    <w:p>
+      <w:pPr>
+        <w:pStyle w:val="BodyText"/>
+      </w:pPr>
+      <w:r>
+        <w:t xml:space="preserve">[Integration challenges -&gt; Need to be able to bring data together and connect and combine]</w:t>
+      </w:r>
+    </w:p>
+    <w:p>
+      <w:pPr>
+        <w:pStyle w:val="BodyText"/>
+      </w:pPr>
+      <w:r>
+        <w:t xml:space="preserve">[Lack of malleability -&gt; need to be able to slice/group/view from different perspectives]</w:t>
+      </w:r>
+    </w:p>
+    <w:p>
+      <w:pPr>
+        <w:pStyle w:val="BodyText"/>
+      </w:pPr>
+      <w:r>
+        <w:t xml:space="preserve">[inability to investigate -&gt; enable questions, comparisons, investigations etc]</w:t>
+      </w:r>
+    </w:p>
+    <w:bookmarkEnd w:id="34"/>
+    <w:bookmarkStart w:id="35" w:name="improving-data-useability"/>
+    <w:p>
+      <w:pPr>
+        <w:pStyle w:val="Heading5"/>
+      </w:pPr>
+      <w:r>
+        <w:rPr>
+          <w:rStyle w:val="SectionNumber"/>
+        </w:rPr>
+        <w:t xml:space="preserve">1.3.1.2.2</w:t>
+      </w:r>
+      <w:r>
+        <w:tab/>
+      </w:r>
+      <w:r>
+        <w:t xml:space="preserve">Improving Data Useability</w:t>
+      </w:r>
+    </w:p>
+    <w:p>
+      <w:pPr>
+        <w:pStyle w:val="FirstParagraph"/>
+      </w:pPr>
+      <w:r>
+        <w:t xml:space="preserve">[supporting useful actions on data - filtering, referencing, cross referencing, conjecturing/whatiffing - data action verbs]</w:t>
+      </w:r>
+    </w:p>
+    <w:p>
+      <w:pPr>
+        <w:pStyle w:val="BodyText"/>
+      </w:pPr>
+      <w:r>
+        <w:t xml:space="preserve">[data as material, interface features as tools to use that material]</w:t>
+      </w:r>
+    </w:p>
+    <w:p>
+      <w:pPr>
+        <w:pStyle w:val="BodyText"/>
+      </w:pPr>
+      <w:r>
+        <w:t xml:space="preserve">[supporting appropriation, annotation, organisation, curation, use &amp; re-use]</w:t>
+      </w:r>
+    </w:p>
+    <w:p>
+      <w:pPr>
+        <w:pStyle w:val="BodyText"/>
+      </w:pPr>
+      <w:r>
+        <w:t xml:space="preserve">[temporal, entity-based/relational and geographical exploration]</w:t>
+      </w:r>
+    </w:p>
+    <w:p>
+      <w:pPr>
+        <w:pStyle w:val="BodyText"/>
+      </w:pPr>
+      <w:r>
+        <w:t xml:space="preserve">[support goal setting, tracking and reflection]</w:t>
+      </w:r>
+    </w:p>
+    <w:p>
+      <w:pPr>
+        <w:pStyle w:val="BodyText"/>
+      </w:pPr>
+      <w:r>
+        <w:t xml:space="preserve">[an information operating system]</w:t>
+      </w:r>
+    </w:p>
+    <w:p>
+      <w:pPr>
+        <w:pStyle w:val="BodyText"/>
+      </w:pPr>
+      <w:r>
+        <w:t xml:space="preserve">[asking tools rather than answers or insights]</w:t>
+      </w:r>
+    </w:p>
+    <w:bookmarkEnd w:id="35"/>
+    <w:bookmarkEnd w:id="36"/>
+    <w:bookmarkStart w:id="37" w:name="X5c81e21949359bb4129e62bf618740968ad771d"/>
+    <w:p>
+      <w:pPr>
+        <w:pStyle w:val="Heading4"/>
+      </w:pPr>
+      <w:r>
+        <w:rPr>
+          <w:rStyle w:val="SectionNumber"/>
+        </w:rPr>
+        <w:t xml:space="preserve">1.3.1.3</w:t>
+      </w:r>
+      <w:r>
+        <w:tab/>
+      </w:r>
+      <w:r>
+        <w:t xml:space="preserve">Other Factors in Life Information Utilisation</w:t>
+      </w:r>
+    </w:p>
+    <w:p>
+      <w:pPr>
+        <w:pStyle w:val="FirstParagraph"/>
+      </w:pPr>
+      <w:r>
+        <w:t xml:space="preserve">[Motivation -&gt; Showing the potential]</w:t>
+      </w:r>
+    </w:p>
+    <w:p>
+      <w:pPr>
+        <w:pStyle w:val="BodyText"/>
+      </w:pPr>
+      <w:r>
+        <w:t xml:space="preserve">[Effort -&gt; doing as much as possible automatically, conjecture and assertion over blank pages. training rather than meticulous instructution.]</w:t>
+      </w:r>
+    </w:p>
+    <w:p>
+      <w:pPr>
+        <w:pStyle w:val="BodyText"/>
+      </w:pPr>
+      <w:r>
+        <w:t xml:space="preserve">[how the other wants fit in, visibility as it pertains to Life info, transparency/oversight/involvement etc]</w:t>
+      </w:r>
+    </w:p>
+    <w:p>
+      <w:pPr>
+        <w:pStyle w:val="BodyText"/>
+      </w:pPr>
+      <w:r>
+        <w:t xml:space="preserve">[agency over trapped data (by tech or by companies (lead into next)]</w:t>
+      </w:r>
+    </w:p>
+    <w:bookmarkEnd w:id="37"/>
+    <w:bookmarkEnd w:id="38"/>
+    <w:bookmarkStart w:id="46" w:name="X9c976b937306d4e6132bd27faef2722dda94b09"/>
     <w:p>
       <w:pPr>
         <w:pStyle w:val="Heading3"/>
@@ -1320,16 +1870,16 @@
         <w:rPr>
           <w:rStyle w:val="SectionNumber"/>
         </w:rPr>
-        <w:t xml:space="preserve">1.3.1</w:t>
+        <w:t xml:space="preserve">1.3.2</w:t>
       </w:r>
       <w:r>
         <w:tab/>
       </w:r>
       <w:r>
-        <w:t xml:space="preserve">Challenges and Opportunities in Life Information Utilisation</w:t>
-      </w:r>
-    </w:p>
-    <w:bookmarkStart w:id="33" w:name="understandable-data"/>
+        <w:t xml:space="preserve">Challenges and Opportunities in Personal Data Ecosystem Control</w:t>
+      </w:r>
+    </w:p>
+    <w:bookmarkStart w:id="41" w:name="ecosystem-transparency"/>
     <w:p>
       <w:pPr>
         <w:pStyle w:val="Heading4"/>
@@ -1338,16 +1888,16 @@
         <w:rPr>
           <w:rStyle w:val="SectionNumber"/>
         </w:rPr>
-        <w:t xml:space="preserve">1.3.1.1</w:t>
+        <w:t xml:space="preserve">1.3.2.1</w:t>
       </w:r>
       <w:r>
         <w:tab/>
       </w:r>
       <w:r>
-        <w:t xml:space="preserve">Understandable Data</w:t>
-      </w:r>
-    </w:p>
-    <w:bookmarkStart w:id="31" w:name="obstacles-to-data-understandability"/>
+        <w:t xml:space="preserve">Ecosystem Transparency</w:t>
+      </w:r>
+    </w:p>
+    <w:bookmarkStart w:id="39" w:name="obstacles-to-ecosystem-transparency"/>
     <w:p>
       <w:pPr>
         <w:pStyle w:val="Heading5"/>
@@ -1356,13 +1906,13 @@
         <w:rPr>
           <w:rStyle w:val="SectionNumber"/>
         </w:rPr>
-        <w:t xml:space="preserve">1.3.1.1.1</w:t>
+        <w:t xml:space="preserve">1.3.2.1.1</w:t>
       </w:r>
       <w:r>
         <w:tab/>
       </w:r>
       <w:r>
-        <w:t xml:space="preserve">Obstacles to Data Understandability</w:t>
+        <w:t xml:space="preserve">Obstacles to Ecosystem Transparency</w:t>
       </w:r>
     </w:p>
     <w:p>
@@ -1370,7 +1920,7 @@
         <w:pStyle w:val="FirstParagraph"/>
       </w:pPr>
       <w:r>
-        <w:t xml:space="preserve">[Meaningfulness / relatability -&gt; relate it to people/places/events]</w:t>
+        <w:t xml:space="preserve">[hidden data and closed processes -&gt; closed by default thinking -&gt; encourage or legislate for openness.. e.g. data portability/access rights, rights to explanatione etc, but more needed]</w:t>
       </w:r>
     </w:p>
     <w:p>
@@ -1378,7 +1928,7 @@
         <w:pStyle w:val="BodyText"/>
       </w:pPr>
       <w:r>
-        <w:t xml:space="preserve">[Context - Life - &gt; need life interfaces]</w:t>
+        <w:t xml:space="preserve">[silos and motives towards closed proprietary systems -&gt; highlight the pains]</w:t>
       </w:r>
     </w:p>
     <w:p>
@@ -1386,7 +1936,22 @@
         <w:pStyle w:val="BodyText"/>
       </w:pPr>
       <w:r>
-        <w:t xml:space="preserve">[Information within Data -&gt; Lack of Visualisations and Tools]</w:t>
+        <w:t xml:space="preserve">[lack of information</w:t>
+      </w:r>
+      <w:r>
+        <w:t xml:space="preserve"> </w:t>
+      </w:r>
+      <w:r>
+        <w:rPr>
+          <w:i/>
+        </w:rPr>
+        <w:t xml:space="preserve">about</w:t>
+      </w:r>
+      <w:r>
+        <w:t xml:space="preserve"> </w:t>
+      </w:r>
+      <w:r>
+        <w:t xml:space="preserve">our data -&gt; awareness and accountability even where access is difficult -&gt; ]</w:t>
       </w:r>
     </w:p>
     <w:p>
@@ -1394,7 +1959,34 @@
         <w:pStyle w:val="BodyText"/>
       </w:pPr>
       <w:r>
-        <w:t xml:space="preserve">[Scatteredness -&gt; holistic/unification, place to centralise]</w:t>
+        <w:t xml:space="preserve">[lack of standards, motivations against interoperability -&gt; motivate standards and unconver opportunities for interoperability]</w:t>
+      </w:r>
+    </w:p>
+    <w:bookmarkEnd w:id="39"/>
+    <w:bookmarkStart w:id="40" w:name="improving-ecosystem-transparency"/>
+    <w:p>
+      <w:pPr>
+        <w:pStyle w:val="Heading5"/>
+      </w:pPr>
+      <w:r>
+        <w:rPr>
+          <w:rStyle w:val="SectionNumber"/>
+        </w:rPr>
+        <w:t xml:space="preserve">1.3.2.1.2</w:t>
+      </w:r>
+      <w:r>
+        <w:tab/>
+      </w:r>
+      <w:r>
+        <w:t xml:space="preserve">Improving Ecosystem Transparency</w:t>
+      </w:r>
+    </w:p>
+    <w:p>
+      <w:pPr>
+        <w:pStyle w:val="FirstParagraph"/>
+      </w:pPr>
+      <w:r>
+        <w:t xml:space="preserve">[ecosystem visualisation and overviews]</w:t>
       </w:r>
     </w:p>
     <w:p>
@@ -1402,11 +1994,72 @@
         <w:pStyle w:val="BodyText"/>
       </w:pPr>
       <w:r>
-        <w:t xml:space="preserve">[Complexity -&gt; common formats/abstractions/summarisations]</w:t>
-      </w:r>
-    </w:p>
-    <w:bookmarkEnd w:id="31"/>
-    <w:bookmarkStart w:id="32" w:name="improving-data-understandability"/>
+        <w:t xml:space="preserve">[exploiting the seams - the battle for the seams]</w:t>
+      </w:r>
+    </w:p>
+    <w:p>
+      <w:pPr>
+        <w:pStyle w:val="BodyText"/>
+      </w:pPr>
+      <w:r>
+        <w:t xml:space="preserve">[standards creation and the benefits of enabling a</w:t>
+      </w:r>
+      <w:r>
+        <w:t xml:space="preserve"> </w:t>
+      </w:r>
+      <w:r>
+        <w:t xml:space="preserve">‘</w:t>
+      </w:r>
+      <w:r>
+        <w:t xml:space="preserve">data understanding</w:t>
+      </w:r>
+      <w:r>
+        <w:t xml:space="preserve">’</w:t>
+      </w:r>
+      <w:r>
+        <w:t xml:space="preserve"> </w:t>
+      </w:r>
+      <w:r>
+        <w:t xml:space="preserve">industry]</w:t>
+      </w:r>
+    </w:p>
+    <w:p>
+      <w:pPr>
+        <w:pStyle w:val="BodyText"/>
+      </w:pPr>
+      <w:r>
+        <w:t xml:space="preserve">[regulation - forcing openness transparency and interop. DSA ? ]</w:t>
+      </w:r>
+    </w:p>
+    <w:p>
+      <w:pPr>
+        <w:pStyle w:val="BodyText"/>
+      </w:pPr>
+      <w:r>
+        <w:t xml:space="preserve">[collectives - as a means to exert individual power]</w:t>
+      </w:r>
+    </w:p>
+    <w:bookmarkEnd w:id="40"/>
+    <w:bookmarkEnd w:id="41"/>
+    <w:bookmarkStart w:id="44" w:name="ecosystem-negotiability"/>
+    <w:p>
+      <w:pPr>
+        <w:pStyle w:val="Heading4"/>
+      </w:pPr>
+      <w:r>
+        <w:rPr>
+          <w:rStyle w:val="SectionNumber"/>
+        </w:rPr>
+        <w:t xml:space="preserve">1.3.2.2</w:t>
+      </w:r>
+      <w:r>
+        <w:tab/>
+      </w:r>
+      <w:r>
+        <w:t xml:space="preserve">Ecosystem Negotiability</w:t>
+      </w:r>
+    </w:p>
+    <w:bookmarkStart w:id="42" w:name="obstacles-to-ecosystem-negotiability"/>
     <w:p>
       <w:pPr>
         <w:pStyle w:val="Heading5"/>
@@ -1415,13 +2068,13 @@
         <w:rPr>
           <w:rStyle w:val="SectionNumber"/>
         </w:rPr>
-        <w:t xml:space="preserve">1.3.1.1.2</w:t>
+        <w:t xml:space="preserve">1.3.2.2.1</w:t>
       </w:r>
       <w:r>
         <w:tab/>
       </w:r>
       <w:r>
-        <w:t xml:space="preserve">Improving Data Understandability</w:t>
+        <w:t xml:space="preserve">Obstacles to Ecosystem Negotiability</w:t>
       </w:r>
     </w:p>
     <w:p>
@@ -1429,7 +2082,7 @@
         <w:pStyle w:val="FirstParagraph"/>
       </w:pPr>
       <w:r>
-        <w:t xml:space="preserve">[Personal data Stores as place to put stuff]</w:t>
+        <w:t xml:space="preserve">[structural power, resource control, centralisation etc -&gt; uneven landscape -&gt; awareness as first step and systemic change needed to change. ]</w:t>
       </w:r>
     </w:p>
     <w:p>
@@ -1437,7 +2090,7 @@
         <w:pStyle w:val="BodyText"/>
       </w:pPr>
       <w:r>
-        <w:t xml:space="preserve">[Build systems to extract meaning - interpreting and combining signals]</w:t>
+        <w:t xml:space="preserve">[the four levers of infrastructural power. accumulation of info/surveillance as power. changing available information/actions as power]</w:t>
       </w:r>
     </w:p>
     <w:p>
@@ -1445,7 +2098,7 @@
         <w:pStyle w:val="BodyText"/>
       </w:pPr>
       <w:r>
-        <w:t xml:space="preserve">[Use standards &amp; semantics to convert data to life information]</w:t>
+        <w:t xml:space="preserve">[data self affects you but cannot see (proxy for involvement, unseen inferences etc)- &gt; find a way to produce better digital selves]</w:t>
       </w:r>
     </w:p>
     <w:p>
@@ -1453,12 +2106,71 @@
         <w:pStyle w:val="BodyText"/>
       </w:pPr>
       <w:r>
-        <w:t xml:space="preserve">[presenting and visualising life information]</w:t>
-      </w:r>
-    </w:p>
-    <w:bookmarkEnd w:id="32"/>
-    <w:bookmarkEnd w:id="33"/>
-    <w:bookmarkStart w:id="37" w:name="useable-data13"/>
+        <w:t xml:space="preserve">[Controlling the landscape of what is knowable, and what is do-able -&gt; recognise the importance of free information landscapes, and make them happen through tech or through regulation]</w:t>
+      </w:r>
+    </w:p>
+    <w:bookmarkEnd w:id="42"/>
+    <w:bookmarkStart w:id="43" w:name="improving-ecosystem-negotiability"/>
+    <w:p>
+      <w:pPr>
+        <w:pStyle w:val="Heading5"/>
+      </w:pPr>
+      <w:r>
+        <w:rPr>
+          <w:rStyle w:val="SectionNumber"/>
+        </w:rPr>
+        <w:t xml:space="preserve">1.3.2.2.2</w:t>
+      </w:r>
+      <w:r>
+        <w:tab/>
+      </w:r>
+      <w:r>
+        <w:t xml:space="preserve">Improving Ecosystem Negotiability</w:t>
+      </w:r>
+    </w:p>
+    <w:p>
+      <w:pPr>
+        <w:pStyle w:val="FirstParagraph"/>
+      </w:pPr>
+      <w:r>
+        <w:t xml:space="preserve">[better digital selves -&gt; people as source of data. profiles and curated as better representation of self, ref past calls in C4&amp;5 for stewardship, user-contributed data etc]</w:t>
+      </w:r>
+    </w:p>
+    <w:p>
+      <w:pPr>
+        <w:pStyle w:val="BodyText"/>
+      </w:pPr>
+      <w:r>
+        <w:t xml:space="preserve">[collectives, supported by policy [uber, ref GDPR guidelines?]]</w:t>
+      </w:r>
+    </w:p>
+    <w:p>
+      <w:pPr>
+        <w:pStyle w:val="BodyText"/>
+      </w:pPr>
+      <w:r>
+        <w:t xml:space="preserve">[the battle for landscape control - RSS, API, 3P interfaces, etc, Defending The Seams And Protecting Interface Freedom]</w:t>
+      </w:r>
+    </w:p>
+    <w:p>
+      <w:pPr>
+        <w:pStyle w:val="BodyText"/>
+      </w:pPr>
+      <w:r>
+        <w:t xml:space="preserve">[-&gt; exploiting the seams in order to produce new information presentations… ref JE paper (+colin?) -&gt; web aug, firefox containers. Taking Back Power In The Browser, resist moves to apps]</w:t>
+      </w:r>
+    </w:p>
+    <w:p>
+      <w:pPr>
+        <w:pStyle w:val="BodyText"/>
+      </w:pPr>
+      <w:r>
+        <w:t xml:space="preserve">[-&gt; better policies to protect the information landscape? DSA?]</w:t>
+      </w:r>
+    </w:p>
+    <w:bookmarkEnd w:id="43"/>
+    <w:bookmarkEnd w:id="44"/>
+    <w:bookmarkStart w:id="45" w:name="Xc0b14a81cfced0348eec7b57aa04da5af0077d7"/>
     <w:p>
       <w:pPr>
         <w:pStyle w:val="Heading4"/>
@@ -1467,37 +2179,13 @@
         <w:rPr>
           <w:rStyle w:val="SectionNumber"/>
         </w:rPr>
-        <w:t xml:space="preserve">1.3.1.2</w:t>
+        <w:t xml:space="preserve">1.3.2.3</w:t>
       </w:r>
       <w:r>
         <w:tab/>
       </w:r>
       <w:r>
-        <w:t xml:space="preserve">Useable Data</w:t>
-      </w:r>
-      <w:r>
-        <w:rPr>
-          <w:rStyle w:val="FootnoteReference"/>
-        </w:rPr>
-        <w:footnoteReference w:id="34"/>
-      </w:r>
-    </w:p>
-    <w:bookmarkStart w:id="35" w:name="obstacles-to-data-useability"/>
-    <w:p>
-      <w:pPr>
-        <w:pStyle w:val="Heading5"/>
-      </w:pPr>
-      <w:r>
-        <w:rPr>
-          <w:rStyle w:val="SectionNumber"/>
-        </w:rPr>
-        <w:t xml:space="preserve">1.3.1.2.1</w:t>
-      </w:r>
-      <w:r>
-        <w:tab/>
-      </w:r>
-      <w:r>
-        <w:t xml:space="preserve">Obstacles to Data Useability</w:t>
+        <w:t xml:space="preserve">Other Factors in Personal Data Ecosystem Control</w:t>
       </w:r>
     </w:p>
     <w:p>
@@ -1505,7 +2193,7 @@
         <w:pStyle w:val="FirstParagraph"/>
       </w:pPr>
       <w:r>
-        <w:t xml:space="preserve">[Trapped Data -&gt; Force unlocking of data through technical means or regulatory influence]</w:t>
+        <w:t xml:space="preserve">[complex data ecoystems]</w:t>
       </w:r>
     </w:p>
     <w:p>
@@ -1513,7 +2201,7 @@
         <w:pStyle w:val="BodyText"/>
       </w:pPr>
       <w:r>
-        <w:t xml:space="preserve">[Integration challenges -&gt; Need to be able to bring data together and connect and combine]</w:t>
+        <w:t xml:space="preserve">[Inconsistent and difficult data rights offerings]</w:t>
       </w:r>
     </w:p>
     <w:p>
@@ -1521,7 +2209,7 @@
         <w:pStyle w:val="BodyText"/>
       </w:pPr>
       <w:r>
-        <w:t xml:space="preserve">[Lack of malleability -&gt; need to be able to slice/group/view from different perspectives]</w:t>
+        <w:t xml:space="preserve">[Lack of up to date insights / delay]</w:t>
       </w:r>
     </w:p>
     <w:p>
@@ -1529,34 +2217,7 @@
         <w:pStyle w:val="BodyText"/>
       </w:pPr>
       <w:r>
-        <w:t xml:space="preserve">[inability to investigate -&gt; enable questions, comparisons, investigations etc]</w:t>
-      </w:r>
-    </w:p>
-    <w:bookmarkEnd w:id="35"/>
-    <w:bookmarkStart w:id="36" w:name="improving-data-useability"/>
-    <w:p>
-      <w:pPr>
-        <w:pStyle w:val="Heading5"/>
-      </w:pPr>
-      <w:r>
-        <w:rPr>
-          <w:rStyle w:val="SectionNumber"/>
-        </w:rPr>
-        <w:t xml:space="preserve">1.3.1.2.2</w:t>
-      </w:r>
-      <w:r>
-        <w:tab/>
-      </w:r>
-      <w:r>
-        <w:t xml:space="preserve">Improving Data Useability</w:t>
-      </w:r>
-    </w:p>
-    <w:p>
-      <w:pPr>
-        <w:pStyle w:val="FirstParagraph"/>
-      </w:pPr>
-      <w:r>
-        <w:t xml:space="preserve">[supporting useful actions on data - filtering, referencing, cross referencing, conjecturing/whatiffing - data action verbs]</w:t>
+        <w:t xml:space="preserve">[data literacy and rights awareness - you should teach this in schools]</w:t>
       </w:r>
     </w:p>
     <w:p>
@@ -1564,474 +2225,40 @@
         <w:pStyle w:val="BodyText"/>
       </w:pPr>
       <w:r>
-        <w:t xml:space="preserve">[data as material, interface features as tools to use that material]</w:t>
-      </w:r>
-    </w:p>
-    <w:p>
-      <w:pPr>
-        <w:pStyle w:val="BodyText"/>
-      </w:pPr>
-      <w:r>
-        <w:t xml:space="preserve">[supporting appropriation, annotation, organisation, curation, use &amp; re-use]</w:t>
-      </w:r>
-    </w:p>
-    <w:p>
-      <w:pPr>
-        <w:pStyle w:val="BodyText"/>
-      </w:pPr>
-      <w:r>
-        <w:t xml:space="preserve">[temporal, entity-based/relational and geographical exploration]</w:t>
-      </w:r>
-    </w:p>
-    <w:p>
-      <w:pPr>
-        <w:pStyle w:val="BodyText"/>
-      </w:pPr>
-      <w:r>
-        <w:t xml:space="preserve">[support goal setting, tracking and reflection]</w:t>
-      </w:r>
-    </w:p>
-    <w:p>
-      <w:pPr>
-        <w:pStyle w:val="BodyText"/>
-      </w:pPr>
-      <w:r>
-        <w:t xml:space="preserve">[an information operating system]</w:t>
-      </w:r>
-    </w:p>
-    <w:p>
-      <w:pPr>
-        <w:pStyle w:val="BodyText"/>
-      </w:pPr>
-      <w:r>
-        <w:t xml:space="preserve">[asking tools rather than answers or insights]</w:t>
-      </w:r>
-    </w:p>
-    <w:bookmarkEnd w:id="36"/>
-    <w:bookmarkEnd w:id="37"/>
-    <w:bookmarkStart w:id="38" w:name="X5c81e21949359bb4129e62bf618740968ad771d"/>
-    <w:p>
-      <w:pPr>
-        <w:pStyle w:val="Heading4"/>
-      </w:pPr>
-      <w:r>
-        <w:rPr>
-          <w:rStyle w:val="SectionNumber"/>
-        </w:rPr>
-        <w:t xml:space="preserve">1.3.1.3</w:t>
-      </w:r>
-      <w:r>
-        <w:tab/>
-      </w:r>
-      <w:r>
-        <w:t xml:space="preserve">Other Factors in Life Information Utilisation</w:t>
-      </w:r>
-    </w:p>
-    <w:p>
-      <w:pPr>
-        <w:pStyle w:val="FirstParagraph"/>
-      </w:pPr>
-      <w:r>
-        <w:t xml:space="preserve">[Motivation -&gt; Showing the potential]</w:t>
-      </w:r>
-    </w:p>
-    <w:p>
-      <w:pPr>
-        <w:pStyle w:val="BodyText"/>
-      </w:pPr>
-      <w:r>
-        <w:t xml:space="preserve">[Effort -&gt; doing as much as possible automatically, conjecture and assertion over blank pages. training rather than meticulous instructution.]</w:t>
-      </w:r>
-    </w:p>
-    <w:p>
-      <w:pPr>
-        <w:pStyle w:val="BodyText"/>
-      </w:pPr>
-      <w:r>
-        <w:t xml:space="preserve">[how the other wants fit in, visibility as it pertains to Life info, transparency/oversight/involvement etc]</w:t>
-      </w:r>
-    </w:p>
-    <w:p>
-      <w:pPr>
-        <w:pStyle w:val="BodyText"/>
-      </w:pPr>
-      <w:r>
-        <w:t xml:space="preserve">[agency over trapped data (by tech or by companies (lead into next)]</w:t>
-      </w:r>
-    </w:p>
-    <w:bookmarkEnd w:id="38"/>
-    <w:bookmarkEnd w:id="39"/>
-    <w:bookmarkStart w:id="47" w:name="X9c976b937306d4e6132bd27faef2722dda94b09"/>
-    <w:p>
-      <w:pPr>
-        <w:pStyle w:val="Heading3"/>
-      </w:pPr>
-      <w:r>
-        <w:rPr>
-          <w:rStyle w:val="SectionNumber"/>
-        </w:rPr>
-        <w:t xml:space="preserve">1.3.2</w:t>
-      </w:r>
-      <w:r>
-        <w:tab/>
-      </w:r>
-      <w:r>
-        <w:t xml:space="preserve">Challenges and Opportunities in Personal Data Ecosystem Control</w:t>
-      </w:r>
-    </w:p>
-    <w:bookmarkStart w:id="42" w:name="ecosystem-transparency"/>
-    <w:p>
-      <w:pPr>
-        <w:pStyle w:val="Heading4"/>
-      </w:pPr>
-      <w:r>
-        <w:rPr>
-          <w:rStyle w:val="SectionNumber"/>
-        </w:rPr>
-        <w:t xml:space="preserve">1.3.2.1</w:t>
-      </w:r>
-      <w:r>
-        <w:tab/>
-      </w:r>
-      <w:r>
-        <w:t xml:space="preserve">Ecosystem Transparency</w:t>
-      </w:r>
-    </w:p>
-    <w:bookmarkStart w:id="40" w:name="obstacles-to-ecosystem-transparency"/>
-    <w:p>
-      <w:pPr>
-        <w:pStyle w:val="Heading5"/>
-      </w:pPr>
-      <w:r>
-        <w:rPr>
-          <w:rStyle w:val="SectionNumber"/>
-        </w:rPr>
-        <w:t xml:space="preserve">1.3.2.1.1</w:t>
-      </w:r>
-      <w:r>
-        <w:tab/>
-      </w:r>
-      <w:r>
-        <w:t xml:space="preserve">Obstacles to Ecosystem Transparency</w:t>
-      </w:r>
-    </w:p>
-    <w:p>
-      <w:pPr>
-        <w:pStyle w:val="FirstParagraph"/>
-      </w:pPr>
-      <w:r>
-        <w:t xml:space="preserve">[hidden data and closed processes -&gt; closed by default thinking -&gt; encourage or legislate for openness.. e.g. data portability/access rights, rights to explanatione etc, but more needed]</w:t>
-      </w:r>
-    </w:p>
-    <w:p>
-      <w:pPr>
-        <w:pStyle w:val="BodyText"/>
-      </w:pPr>
-      <w:r>
-        <w:t xml:space="preserve">[silos and motives towards closed proprietary systems -&gt; highlight the pains]</w:t>
-      </w:r>
-    </w:p>
-    <w:p>
-      <w:pPr>
-        <w:pStyle w:val="BodyText"/>
-      </w:pPr>
-      <w:r>
-        <w:t xml:space="preserve">[lack of information</w:t>
-      </w:r>
-      <w:r>
-        <w:t xml:space="preserve"> </w:t>
-      </w:r>
-      <w:r>
-        <w:rPr>
-          <w:i/>
-        </w:rPr>
-        <w:t xml:space="preserve">about</w:t>
-      </w:r>
-      <w:r>
-        <w:t xml:space="preserve"> </w:t>
-      </w:r>
-      <w:r>
-        <w:t xml:space="preserve">our data -&gt; awareness and accountability even where access is difficult -&gt; ]</w:t>
-      </w:r>
-    </w:p>
-    <w:p>
-      <w:pPr>
-        <w:pStyle w:val="BodyText"/>
-      </w:pPr>
-      <w:r>
-        <w:t xml:space="preserve">[lack of standards, motivations against interoperability -&gt; motivate standards and unconver opportunities for interoperability]</w:t>
-      </w:r>
-    </w:p>
-    <w:bookmarkEnd w:id="40"/>
-    <w:bookmarkStart w:id="41" w:name="improving-ecosystem-transparency"/>
-    <w:p>
-      <w:pPr>
-        <w:pStyle w:val="Heading5"/>
-      </w:pPr>
-      <w:r>
-        <w:rPr>
-          <w:rStyle w:val="SectionNumber"/>
-        </w:rPr>
-        <w:t xml:space="preserve">1.3.2.1.2</w:t>
-      </w:r>
-      <w:r>
-        <w:tab/>
-      </w:r>
-      <w:r>
-        <w:t xml:space="preserve">Improving Ecosystem Transparency</w:t>
-      </w:r>
-    </w:p>
-    <w:p>
-      <w:pPr>
-        <w:pStyle w:val="FirstParagraph"/>
-      </w:pPr>
-      <w:r>
-        <w:t xml:space="preserve">[ecosystem visualisation and overviews]</w:t>
-      </w:r>
-    </w:p>
-    <w:p>
-      <w:pPr>
-        <w:pStyle w:val="BodyText"/>
-      </w:pPr>
-      <w:r>
-        <w:t xml:space="preserve">[exploiting the seams - the battle for the seams]</w:t>
-      </w:r>
-    </w:p>
-    <w:p>
-      <w:pPr>
-        <w:pStyle w:val="BodyText"/>
-      </w:pPr>
-      <w:r>
-        <w:t xml:space="preserve">[standards creation and the benefits of enabling a</w:t>
-      </w:r>
-      <w:r>
-        <w:t xml:space="preserve"> </w:t>
-      </w:r>
-      <w:r>
-        <w:t xml:space="preserve">‘</w:t>
-      </w:r>
-      <w:r>
-        <w:t xml:space="preserve">data understanding</w:t>
-      </w:r>
-      <w:r>
-        <w:t xml:space="preserve">’</w:t>
-      </w:r>
-      <w:r>
-        <w:t xml:space="preserve"> </w:t>
-      </w:r>
-      <w:r>
-        <w:t xml:space="preserve">industry]</w:t>
-      </w:r>
-    </w:p>
-    <w:p>
-      <w:pPr>
-        <w:pStyle w:val="BodyText"/>
-      </w:pPr>
-      <w:r>
-        <w:t xml:space="preserve">[regulation - forcing openness transparency and interop. DSA ? ]</w:t>
-      </w:r>
-    </w:p>
-    <w:p>
-      <w:pPr>
-        <w:pStyle w:val="BodyText"/>
-      </w:pPr>
-      <w:r>
-        <w:t xml:space="preserve">[collectives - as a means to exert individual power]</w:t>
-      </w:r>
-    </w:p>
-    <w:bookmarkEnd w:id="41"/>
-    <w:bookmarkEnd w:id="42"/>
-    <w:bookmarkStart w:id="45" w:name="ecosystem-negotiability"/>
-    <w:p>
-      <w:pPr>
-        <w:pStyle w:val="Heading4"/>
-      </w:pPr>
-      <w:r>
-        <w:rPr>
-          <w:rStyle w:val="SectionNumber"/>
-        </w:rPr>
-        <w:t xml:space="preserve">1.3.2.2</w:t>
-      </w:r>
-      <w:r>
-        <w:tab/>
-      </w:r>
-      <w:r>
-        <w:t xml:space="preserve">Ecosystem Negotiability</w:t>
-      </w:r>
-    </w:p>
-    <w:bookmarkStart w:id="43" w:name="obstacles-to-ecosystem-negotiability"/>
-    <w:p>
-      <w:pPr>
-        <w:pStyle w:val="Heading5"/>
-      </w:pPr>
-      <w:r>
-        <w:rPr>
-          <w:rStyle w:val="SectionNumber"/>
-        </w:rPr>
-        <w:t xml:space="preserve">1.3.2.2.1</w:t>
-      </w:r>
-      <w:r>
-        <w:tab/>
-      </w:r>
-      <w:r>
-        <w:t xml:space="preserve">Obstacles to Ecosystem Negotiability</w:t>
-      </w:r>
-    </w:p>
-    <w:p>
-      <w:pPr>
-        <w:pStyle w:val="FirstParagraph"/>
-      </w:pPr>
-      <w:r>
-        <w:t xml:space="preserve">[structural power, resource control, centralisation etc -&gt; uneven landscape -&gt; awareness as first step and systemic change needed to change. ]</w:t>
-      </w:r>
-    </w:p>
-    <w:p>
-      <w:pPr>
-        <w:pStyle w:val="BodyText"/>
-      </w:pPr>
-      <w:r>
-        <w:t xml:space="preserve">[the four levers of infrastructural power. accumulation of info/surveillance as power. changing available information/actions as power]</w:t>
-      </w:r>
-    </w:p>
-    <w:p>
-      <w:pPr>
-        <w:pStyle w:val="BodyText"/>
-      </w:pPr>
-      <w:r>
-        <w:t xml:space="preserve">[data self affects you but cannot see (proxy for involvement, unseen inferences etc)- &gt; find a way to produce better digital selves]</w:t>
-      </w:r>
-    </w:p>
-    <w:p>
-      <w:pPr>
-        <w:pStyle w:val="BodyText"/>
-      </w:pPr>
-      <w:r>
-        <w:t xml:space="preserve">[Controlling the landscape of what is knowable, and what is do-able -&gt; recognise the importance of free information landscapes, and make them happen through tech or through regulation]</w:t>
-      </w:r>
-    </w:p>
-    <w:bookmarkEnd w:id="43"/>
-    <w:bookmarkStart w:id="44" w:name="improving-ecosystem-negotiability"/>
-    <w:p>
-      <w:pPr>
-        <w:pStyle w:val="Heading5"/>
-      </w:pPr>
-      <w:r>
-        <w:rPr>
-          <w:rStyle w:val="SectionNumber"/>
-        </w:rPr>
-        <w:t xml:space="preserve">1.3.2.2.2</w:t>
-      </w:r>
-      <w:r>
-        <w:tab/>
-      </w:r>
-      <w:r>
-        <w:t xml:space="preserve">Improving Ecosystem Negotiability</w:t>
-      </w:r>
-    </w:p>
-    <w:p>
-      <w:pPr>
-        <w:pStyle w:val="FirstParagraph"/>
-      </w:pPr>
-      <w:r>
-        <w:t xml:space="preserve">[better digital selves -&gt; people as source of data. profiles and curated as better representation of self, ref past calls in C4&amp;5 for stewardship, user-contributed data etc]</w:t>
-      </w:r>
-    </w:p>
-    <w:p>
-      <w:pPr>
-        <w:pStyle w:val="BodyText"/>
-      </w:pPr>
-      <w:r>
-        <w:t xml:space="preserve">[collectives, supported by policy [uber, ref GDPR guidelines?]]</w:t>
-      </w:r>
-    </w:p>
-    <w:p>
-      <w:pPr>
-        <w:pStyle w:val="BodyText"/>
-      </w:pPr>
-      <w:r>
-        <w:t xml:space="preserve">[the battle for landscape control - RSS, API, 3P interfaces, etc, Defending The Seams And Protecting Interface Freedom]</w:t>
-      </w:r>
-    </w:p>
-    <w:p>
-      <w:pPr>
-        <w:pStyle w:val="BodyText"/>
-      </w:pPr>
-      <w:r>
-        <w:t xml:space="preserve">[-&gt; exploiting the seams in order to produce new information presentations… ref JE paper (+colin?) -&gt; web aug, firefox containers. Taking Back Power In The Browser, resist moves to apps]</w:t>
-      </w:r>
-    </w:p>
-    <w:p>
-      <w:pPr>
-        <w:pStyle w:val="BodyText"/>
-      </w:pPr>
-      <w:r>
-        <w:t xml:space="preserve">[-&gt; better policies to protect the information landscape? DSA?]</w:t>
-      </w:r>
-    </w:p>
-    <w:bookmarkEnd w:id="44"/>
+        <w:t xml:space="preserve">[Feeds and flows that loop in the data subject (default not opt in)]</w:t>
+      </w:r>
+    </w:p>
     <w:bookmarkEnd w:id="45"/>
-    <w:bookmarkStart w:id="46" w:name="Xc0b14a81cfced0348eec7b57aa04da5af0077d7"/>
-    <w:p>
-      <w:pPr>
-        <w:pStyle w:val="Heading4"/>
-      </w:pPr>
-      <w:r>
-        <w:rPr>
-          <w:rStyle w:val="SectionNumber"/>
-        </w:rPr>
-        <w:t xml:space="preserve">1.3.2.3</w:t>
-      </w:r>
-      <w:r>
-        <w:tab/>
-      </w:r>
-      <w:r>
-        <w:t xml:space="preserve">Other Factors in Personal Data Ecosystem Control</w:t>
-      </w:r>
-    </w:p>
-    <w:p>
-      <w:pPr>
-        <w:pStyle w:val="FirstParagraph"/>
-      </w:pPr>
-      <w:r>
-        <w:t xml:space="preserve">[complex data ecoystems]</w:t>
-      </w:r>
-    </w:p>
-    <w:p>
-      <w:pPr>
-        <w:pStyle w:val="BodyText"/>
-      </w:pPr>
-      <w:r>
-        <w:t xml:space="preserve">[Inconsistent and difficult data rights offerings]</w:t>
-      </w:r>
-    </w:p>
-    <w:p>
-      <w:pPr>
-        <w:pStyle w:val="BodyText"/>
-      </w:pPr>
-      <w:r>
-        <w:t xml:space="preserve">[Lack of up to date insights / delay]</w:t>
-      </w:r>
-    </w:p>
-    <w:p>
-      <w:pPr>
-        <w:pStyle w:val="BodyText"/>
-      </w:pPr>
-      <w:r>
-        <w:t xml:space="preserve">[data literacy and rights awareness - you should teach this in schools]</w:t>
-      </w:r>
-    </w:p>
-    <w:p>
-      <w:pPr>
-        <w:pStyle w:val="BodyText"/>
-      </w:pPr>
-      <w:r>
-        <w:t xml:space="preserve">[Feeds and flows that loop in the data subject (default not opt in)]</w:t>
-      </w:r>
-    </w:p>
     <w:bookmarkEnd w:id="46"/>
     <w:bookmarkEnd w:id="47"/>
+    <w:bookmarkStart w:id="48" w:name="Xfe9424e58f19c10bbfbc456201641e27869bfe8"/>
+    <w:p>
+      <w:pPr>
+        <w:pStyle w:val="Heading2"/>
+      </w:pPr>
+      <w:r>
+        <w:rPr>
+          <w:rStyle w:val="SectionNumber"/>
+        </w:rPr>
+        <w:t xml:space="preserve">1.4</w:t>
+      </w:r>
+      <w:r>
+        <w:tab/>
+      </w:r>
+      <w:r>
+        <w:t xml:space="preserve">A Theory Of Change Perspective on Better Human Data Relations</w:t>
+      </w:r>
+    </w:p>
+    <w:p>
+      <w:pPr>
+        <w:pStyle w:val="FirstParagraph"/>
+      </w:pPr>
+      <w:r>
+        <w:t xml:space="preserve">[the four change quadrants for each of the two purposes. diagrams to work out].</w:t>
+      </w:r>
+    </w:p>
     <w:bookmarkEnd w:id="48"/>
-    <w:bookmarkStart w:id="49" w:name="Xfe9424e58f19c10bbfbc456201641e27869bfe8"/>
+    <w:bookmarkStart w:id="49" w:name="thesis-conclusion"/>
     <w:p>
       <w:pPr>
         <w:pStyle w:val="Heading2"/>
@@ -2040,13 +2267,13 @@
         <w:rPr>
           <w:rStyle w:val="SectionNumber"/>
         </w:rPr>
-        <w:t xml:space="preserve">1.4</w:t>
+        <w:t xml:space="preserve">1.5</w:t>
       </w:r>
       <w:r>
         <w:tab/>
       </w:r>
       <w:r>
-        <w:t xml:space="preserve">A Theory Of Change Perspective on Better Human Data Relations</w:t>
+        <w:t xml:space="preserve">Thesis Conclusion</w:t>
       </w:r>
     </w:p>
     <w:p>
@@ -2054,55 +2281,28 @@
         <w:pStyle w:val="FirstParagraph"/>
       </w:pPr>
       <w:r>
-        <w:t xml:space="preserve">[the four change quadrants for each of the two purposes. diagrams to work out].</w:t>
+        <w:t xml:space="preserve">[reiterate the answer to the question - the key 4 roles, 3 capabilities and N approaches needed for better human data relations]</w:t>
+      </w:r>
+    </w:p>
+    <w:p>
+      <w:pPr>
+        <w:pStyle w:val="BodyText"/>
+      </w:pPr>
+      <w:r>
+        <w:t xml:space="preserve">[clarify the contribution of the thesis, with backreferences - 2 case studies, RQ answers, and the HDR roadmap]</w:t>
+      </w:r>
+    </w:p>
+    <w:p>
+      <w:pPr>
+        <w:pStyle w:val="BodyText"/>
+      </w:pPr>
+      <w:r>
+        <w:t xml:space="preserve">[highlight future value/societal implications of the work]</w:t>
       </w:r>
     </w:p>
     <w:bookmarkEnd w:id="49"/>
-    <w:bookmarkStart w:id="50" w:name="thesis-conclusion"/>
-    <w:p>
-      <w:pPr>
-        <w:pStyle w:val="Heading2"/>
-      </w:pPr>
-      <w:r>
-        <w:rPr>
-          <w:rStyle w:val="SectionNumber"/>
-        </w:rPr>
-        <w:t xml:space="preserve">1.5</w:t>
-      </w:r>
-      <w:r>
-        <w:tab/>
-      </w:r>
-      <w:r>
-        <w:t xml:space="preserve">Thesis Conclusion</w:t>
-      </w:r>
-    </w:p>
-    <w:p>
-      <w:pPr>
-        <w:pStyle w:val="FirstParagraph"/>
-      </w:pPr>
-      <w:r>
-        <w:t xml:space="preserve">[reiterate the answer to the question - the key 4 roles, 3 capabilities and N approaches needed for better human data relations]</w:t>
-      </w:r>
-    </w:p>
-    <w:p>
-      <w:pPr>
-        <w:pStyle w:val="BodyText"/>
-      </w:pPr>
-      <w:r>
-        <w:t xml:space="preserve">[clarify the contribution of the thesis, with backreferences - 2 case studies, RQ answers, and the HDR roadmap]</w:t>
-      </w:r>
-    </w:p>
-    <w:p>
-      <w:pPr>
-        <w:pStyle w:val="BodyText"/>
-      </w:pPr>
-      <w:r>
-        <w:t xml:space="preserve">[highlight future value/societal implications of the work]</w:t>
-      </w:r>
-    </w:p>
     <w:bookmarkEnd w:id="50"/>
-    <w:bookmarkEnd w:id="51"/>
-    <w:bookmarkStart w:id="77" w:name="bibliography"/>
+    <w:bookmarkStart w:id="76" w:name="bibliography"/>
     <w:p>
       <w:pPr>
         <w:pStyle w:val="Heading1"/>
@@ -2111,8 +2311,8 @@
         <w:t xml:space="preserve">Bibliography</w:t>
       </w:r>
     </w:p>
-    <w:bookmarkStart w:id="76" w:name="refs"/>
-    <w:bookmarkStart w:id="53" w:name="ref-bowyer2021"/>
+    <w:bookmarkStart w:id="75" w:name="refs"/>
+    <w:bookmarkStart w:id="52" w:name="ref-bowyer2021"/>
     <w:p>
       <w:pPr>
         <w:pStyle w:val="Bibliography"/>
@@ -2123,7 +2323,7 @@
       <w:r>
         <w:t xml:space="preserve"> </w:t>
       </w:r>
-      <w:hyperlink r:id="rId52">
+      <w:hyperlink r:id="rId51">
         <w:r>
           <w:rPr>
             <w:rStyle w:val="Hyperlink"/>
@@ -2132,8 +2332,8 @@
         </w:r>
       </w:hyperlink>
     </w:p>
-    <w:bookmarkEnd w:id="53"/>
-    <w:bookmarkStart w:id="55" w:name="ref-bowyer2018b"/>
+    <w:bookmarkEnd w:id="52"/>
+    <w:bookmarkStart w:id="54" w:name="ref-bowyer2018b"/>
     <w:p>
       <w:pPr>
         <w:pStyle w:val="Bibliography"/>
@@ -2171,7 +2371,7 @@
       <w:r>
         <w:t xml:space="preserve"> </w:t>
       </w:r>
-      <w:hyperlink r:id="rId54">
+      <w:hyperlink r:id="rId53">
         <w:r>
           <w:rPr>
             <w:rStyle w:val="Hyperlink"/>
@@ -2183,8 +2383,8 @@
         <w:t xml:space="preserve">.</w:t>
       </w:r>
     </w:p>
-    <w:bookmarkEnd w:id="55"/>
-    <w:bookmarkStart w:id="57" w:name="ref-dictUseability"/>
+    <w:bookmarkEnd w:id="54"/>
+    <w:bookmarkStart w:id="56" w:name="ref-dictUseability"/>
     <w:p>
       <w:pPr>
         <w:pStyle w:val="Bibliography"/>
@@ -2195,7 +2395,7 @@
       <w:r>
         <w:t xml:space="preserve"> </w:t>
       </w:r>
-      <w:hyperlink r:id="rId56">
+      <w:hyperlink r:id="rId55">
         <w:r>
           <w:rPr>
             <w:rStyle w:val="Hyperlink"/>
@@ -2207,8 +2407,8 @@
         <w:t xml:space="preserve">.</w:t>
       </w:r>
     </w:p>
-    <w:bookmarkEnd w:id="57"/>
-    <w:bookmarkStart w:id="59" w:name="ref-dictUseable"/>
+    <w:bookmarkEnd w:id="56"/>
+    <w:bookmarkStart w:id="58" w:name="ref-dictUseable"/>
     <w:p>
       <w:pPr>
         <w:pStyle w:val="Bibliography"/>
@@ -2219,7 +2419,7 @@
       <w:r>
         <w:t xml:space="preserve"> </w:t>
       </w:r>
-      <w:hyperlink r:id="rId58">
+      <w:hyperlink r:id="rId57">
         <w:r>
           <w:rPr>
             <w:rStyle w:val="Hyperlink"/>
@@ -2231,8 +2431,8 @@
         <w:t xml:space="preserve">.</w:t>
       </w:r>
     </w:p>
-    <w:bookmarkEnd w:id="59"/>
-    <w:bookmarkStart w:id="61" w:name="ref-wef2014lens"/>
+    <w:bookmarkEnd w:id="58"/>
+    <w:bookmarkStart w:id="60" w:name="ref-wef2014lens"/>
     <w:p>
       <w:pPr>
         <w:pStyle w:val="Bibliography"/>
@@ -2255,7 +2455,7 @@
       <w:r>
         <w:t xml:space="preserve"> </w:t>
       </w:r>
-      <w:hyperlink r:id="rId60">
+      <w:hyperlink r:id="rId59">
         <w:r>
           <w:rPr>
             <w:rStyle w:val="Hyperlink"/>
@@ -2267,8 +2467,8 @@
         <w:t xml:space="preserve">.</w:t>
       </w:r>
     </w:p>
-    <w:bookmarkEnd w:id="61"/>
-    <w:bookmarkStart w:id="63" w:name="ref-jones2006"/>
+    <w:bookmarkEnd w:id="60"/>
+    <w:bookmarkStart w:id="62" w:name="ref-jones2006"/>
     <w:p>
       <w:pPr>
         <w:pStyle w:val="Bibliography"/>
@@ -2306,7 +2506,7 @@
       <w:r>
         <w:t xml:space="preserve"> </w:t>
       </w:r>
-      <w:hyperlink r:id="rId62">
+      <w:hyperlink r:id="rId61">
         <w:r>
           <w:rPr>
             <w:rStyle w:val="Hyperlink"/>
@@ -2318,8 +2518,8 @@
         <w:t xml:space="preserve">.</w:t>
       </w:r>
     </w:p>
-    <w:bookmarkEnd w:id="63"/>
-    <w:bookmarkStart w:id="65" w:name="ref-marchionini2008"/>
+    <w:bookmarkEnd w:id="62"/>
+    <w:bookmarkStart w:id="64" w:name="ref-marchionini2008"/>
     <w:p>
       <w:pPr>
         <w:pStyle w:val="Bibliography"/>
@@ -2342,7 +2542,7 @@
       <w:r>
         <w:t xml:space="preserve"> </w:t>
       </w:r>
-      <w:hyperlink r:id="rId64">
+      <w:hyperlink r:id="rId63">
         <w:r>
           <w:rPr>
             <w:rStyle w:val="Hyperlink"/>
@@ -2354,8 +2554,8 @@
         <w:t xml:space="preserve">.</w:t>
       </w:r>
     </w:p>
-    <w:bookmarkEnd w:id="65"/>
-    <w:bookmarkStart w:id="67" w:name="ref-dictUsability"/>
+    <w:bookmarkEnd w:id="64"/>
+    <w:bookmarkStart w:id="66" w:name="ref-dictUsability"/>
     <w:p>
       <w:pPr>
         <w:pStyle w:val="Bibliography"/>
@@ -2366,7 +2566,7 @@
       <w:r>
         <w:t xml:space="preserve"> </w:t>
       </w:r>
-      <w:hyperlink r:id="rId66">
+      <w:hyperlink r:id="rId65">
         <w:r>
           <w:rPr>
             <w:rStyle w:val="Hyperlink"/>
@@ -2378,8 +2578,8 @@
         <w:t xml:space="preserve">.</w:t>
       </w:r>
     </w:p>
-    <w:bookmarkEnd w:id="67"/>
-    <w:bookmarkStart w:id="69" w:name="ref-dictUsable"/>
+    <w:bookmarkEnd w:id="66"/>
+    <w:bookmarkStart w:id="68" w:name="ref-dictUsable"/>
     <w:p>
       <w:pPr>
         <w:pStyle w:val="Bibliography"/>
@@ -2390,7 +2590,7 @@
       <w:r>
         <w:t xml:space="preserve"> </w:t>
       </w:r>
-      <w:hyperlink r:id="rId68">
+      <w:hyperlink r:id="rId67">
         <w:r>
           <w:rPr>
             <w:rStyle w:val="Hyperlink"/>
@@ -2402,8 +2602,8 @@
         <w:t xml:space="preserve">.</w:t>
       </w:r>
     </w:p>
-    <w:bookmarkEnd w:id="69"/>
-    <w:bookmarkStart w:id="71" w:name="ref-mortier2013"/>
+    <w:bookmarkEnd w:id="68"/>
+    <w:bookmarkStart w:id="70" w:name="ref-mortier2013"/>
     <w:p>
       <w:pPr>
         <w:pStyle w:val="Bibliography"/>
@@ -2441,7 +2641,7 @@
       <w:r>
         <w:t xml:space="preserve"> </w:t>
       </w:r>
-      <w:hyperlink r:id="rId70">
+      <w:hyperlink r:id="rId69">
         <w:r>
           <w:rPr>
             <w:rStyle w:val="Hyperlink"/>
@@ -2453,8 +2653,8 @@
         <w:t xml:space="preserve">.</w:t>
       </w:r>
     </w:p>
-    <w:bookmarkEnd w:id="71"/>
-    <w:bookmarkStart w:id="73" w:name="ref-mortier2014"/>
+    <w:bookmarkEnd w:id="70"/>
+    <w:bookmarkStart w:id="72" w:name="ref-mortier2014"/>
     <w:p>
       <w:pPr>
         <w:pStyle w:val="Bibliography"/>
@@ -2492,7 +2692,7 @@
       <w:r>
         <w:t xml:space="preserve"> </w:t>
       </w:r>
-      <w:hyperlink r:id="rId72">
+      <w:hyperlink r:id="rId71">
         <w:r>
           <w:rPr>
             <w:rStyle w:val="Hyperlink"/>
@@ -2504,8 +2704,8 @@
         <w:t xml:space="preserve">.</w:t>
       </w:r>
     </w:p>
-    <w:bookmarkEnd w:id="73"/>
-    <w:bookmarkStart w:id="75" w:name="ref-nielsen2012"/>
+    <w:bookmarkEnd w:id="72"/>
+    <w:bookmarkStart w:id="74" w:name="ref-nielsen2012"/>
     <w:p>
       <w:pPr>
         <w:pStyle w:val="Bibliography"/>
@@ -2516,7 +2716,7 @@
       <w:r>
         <w:t xml:space="preserve"> </w:t>
       </w:r>
-      <w:hyperlink r:id="rId74">
+      <w:hyperlink r:id="rId73">
         <w:r>
           <w:rPr>
             <w:rStyle w:val="Hyperlink"/>
@@ -2528,9 +2728,9 @@
         <w:t xml:space="preserve">.</w:t>
       </w:r>
     </w:p>
+    <w:bookmarkEnd w:id="74"/>
     <w:bookmarkEnd w:id="75"/>
     <w:bookmarkEnd w:id="76"/>
-    <w:bookmarkEnd w:id="77"/>
     <w:sectPr/>
   </w:body>
 </w:document>
@@ -2575,26 +2775,7 @@
       </w:r>
     </w:p>
   </w:footnote>
-  <w:footnote w:id="28">
-    <w:p>
-      <w:pPr>
-        <w:pStyle w:val="FootnoteText"/>
-      </w:pPr>
-      <w:r>
-        <w:rPr>
-          <w:rStyle w:val="FootnoteReference"/>
-        </w:rPr>
-        <w:footnoteRef/>
-      </w:r>
-      <w:r>
-        <w:t xml:space="preserve"> </w:t>
-      </w:r>
-      <w:r>
-        <w:t xml:space="preserve">This was identified by my BBC colleague Jasmine Cox as an addition to my model presented across the other table rows.</w:t>
-      </w:r>
-    </w:p>
-  </w:footnote>
-  <w:footnote w:id="34">
+  <w:footnote w:id="33">
     <w:p>
       <w:pPr>
         <w:pStyle w:val="FootnoteText"/>
@@ -3567,6 +3748,36 @@
   </w:num>
   <w:num w:numId="1005">
     <w:abstractNumId w:val="99531"/>
+    <w:lvlOverride w:ilvl="0">
+      <w:startOverride w:val="1"/>
+    </w:lvlOverride>
+    <w:lvlOverride w:ilvl="1">
+      <w:startOverride w:val="1"/>
+    </w:lvlOverride>
+    <w:lvlOverride w:ilvl="2">
+      <w:startOverride w:val="1"/>
+    </w:lvlOverride>
+    <w:lvlOverride w:ilvl="3">
+      <w:startOverride w:val="1"/>
+    </w:lvlOverride>
+    <w:lvlOverride w:ilvl="4">
+      <w:startOverride w:val="1"/>
+    </w:lvlOverride>
+    <w:lvlOverride w:ilvl="5">
+      <w:startOverride w:val="1"/>
+    </w:lvlOverride>
+    <w:lvlOverride w:ilvl="6">
+      <w:startOverride w:val="1"/>
+    </w:lvlOverride>
+    <w:lvlOverride w:ilvl="7">
+      <w:startOverride w:val="1"/>
+    </w:lvlOverride>
+    <w:lvlOverride w:ilvl="8">
+      <w:startOverride w:val="1"/>
+    </w:lvlOverride>
+  </w:num>
+  <w:num w:numId="1006">
+    <w:abstractNumId w:val="99411"/>
     <w:lvlOverride w:ilvl="0">
       <w:startOverride w:val="1"/>
     </w:lvlOverride>

</xml_diff>

<commit_message>
updating brief version of C7 latter sections
</commit_message>
<xml_diff>
--- a/docx/chapter-7.docx
+++ b/docx/chapter-7.docx
@@ -80,7 +80,7 @@
         </w:p>
       </w:sdtContent>
     </w:sdt>
-    <w:bookmarkStart w:id="56" w:name="chapter-7"/>
+    <w:bookmarkStart w:id="95" w:name="chapter-7"/>
     <w:p>
       <w:pPr>
         <w:pStyle w:val="Heading1"/>
@@ -1064,7 +1064,7 @@
         <w:t xml:space="preserve"> </w:t>
       </w:r>
       <w:r>
-        <w:t xml:space="preserve">and its members, but also research and activism agendas including digital rights</w:t>
+        <w:t xml:space="preserve">and its members, but also research and activism agendas including but not limited to: digital rights</w:t>
       </w:r>
       <w:r>
         <w:t xml:space="preserve"> </w:t>
@@ -1277,7 +1277,19 @@
         <w:t xml:space="preserve"> </w:t>
       </w:r>
       <w:r>
-        <w:t xml:space="preserve">is sufficiently encompassing to capture that public. Nonetheless, the breadth of research and innovation and activism happening in this space validates both the need and the desire for such a recursive public around better HDR to exist. Therefore, this chapter takes an unashamedly critical view of the status quo, favouring disruptive societal changes that would further the objectives of better Human Data Relations and providing actionable approaches that will be of use to the members of this public.</w:t>
+        <w:t xml:space="preserve">is sufficient to capture that public (at least, it provides a descriptive umbrella term). Nonetheless, the breadth of research and innovation and activism happening in this space validates both the need and the desire for such a recursive public around better HDR to exist. Therefore, this chapter takes an unashamedly critical view of the status quo, favouring disruptive societal changes that would further the objectives of better Human Data Relations and providing actionable approaches that will be of use to the members of this public. The chapter asks,</w:t>
+      </w:r>
+      <w:r>
+        <w:t xml:space="preserve"> </w:t>
+      </w:r>
+      <w:r>
+        <w:t xml:space="preserve">“</w:t>
+      </w:r>
+      <w:r>
+        <w:t xml:space="preserve">How can we change the world into the one we want?</w:t>
+      </w:r>
+      <w:r>
+        <w:t xml:space="preserve">”</w:t>
       </w:r>
     </w:p>
     <w:bookmarkEnd w:id="25"/>
@@ -2750,7 +2762,7 @@
     <w:bookmarkEnd w:id="34"/>
     <w:bookmarkEnd w:id="35"/>
     <w:bookmarkEnd w:id="36"/>
-    <w:bookmarkStart w:id="54" w:name="X8457e3d8839a9a56a0db11b73ba7e99ac781268"/>
+    <w:bookmarkStart w:id="65" w:name="Xf03affe8308b5da9d769dc97dc93abe28028700"/>
     <w:p>
       <w:pPr>
         <w:pStyle w:val="Heading2"/>
@@ -2765,7 +2777,614 @@
         <w:tab/>
       </w:r>
       <w:r>
-        <w:t xml:space="preserve">Working in the present to build the future: Obstacles and opportunities</w:t>
+        <w:t xml:space="preserve">Obstacles to Better Human Data Relations and Resulting Insights</w:t>
+      </w:r>
+    </w:p>
+    <w:p>
+      <w:pPr>
+        <w:pStyle w:val="FirstParagraph"/>
+      </w:pPr>
+      <w:r>
+        <w:t xml:space="preserve">I have identified the following high level obstacles to better HDR:</w:t>
+      </w:r>
+    </w:p>
+    <w:p>
+      <w:pPr>
+        <w:pStyle w:val="BodyText"/>
+      </w:pPr>
+      <w:r>
+        <w:t xml:space="preserve">[Add diagram here]</w:t>
+      </w:r>
+    </w:p>
+    <w:bookmarkStart w:id="41" w:name="data-awareness-understanding"/>
+    <w:p>
+      <w:pPr>
+        <w:pStyle w:val="Heading3"/>
+      </w:pPr>
+      <w:r>
+        <w:rPr>
+          <w:rStyle w:val="SectionNumber"/>
+        </w:rPr>
+        <w:t xml:space="preserve">1.3.1</w:t>
+      </w:r>
+      <w:r>
+        <w:tab/>
+      </w:r>
+      <w:r>
+        <w:t xml:space="preserve">Data Awareness &amp; Understanding</w:t>
+      </w:r>
+    </w:p>
+    <w:bookmarkStart w:id="37" w:name="obstacle-1-data-legibility"/>
+    <w:p>
+      <w:pPr>
+        <w:pStyle w:val="Heading5"/>
+      </w:pPr>
+      <w:r>
+        <w:rPr>
+          <w:rStyle w:val="SectionNumber"/>
+        </w:rPr>
+        <w:t xml:space="preserve">1.3.1.0.1</w:t>
+      </w:r>
+      <w:r>
+        <w:tab/>
+      </w:r>
+      <w:r>
+        <w:t xml:space="preserve">Obstacle 1: Data Legibility</w:t>
+      </w:r>
+    </w:p>
+    <w:p>
+      <w:pPr>
+        <w:pStyle w:val="FirstParagraph"/>
+      </w:pPr>
+      <w:r>
+        <w:t xml:space="preserve">People struggle to relate to data. It is not relatable because it is complex, not presented as meaningful information, and not easily interpretable as information. They lack tools to gain insights.</w:t>
+      </w:r>
+    </w:p>
+    <w:bookmarkEnd w:id="37"/>
+    <w:bookmarkStart w:id="38" w:name="X2495ea037d695f1f04017d9f003a480fdc2d2e4"/>
+    <w:p>
+      <w:pPr>
+        <w:pStyle w:val="Heading4"/>
+      </w:pPr>
+      <w:r>
+        <w:rPr>
+          <w:rStyle w:val="SectionNumber"/>
+        </w:rPr>
+        <w:t xml:space="preserve">1.3.1.1</w:t>
+      </w:r>
+      <w:r>
+        <w:tab/>
+      </w:r>
+      <w:r>
+        <w:t xml:space="preserve">Insight 1: Life Information Makes Data Relatable</w:t>
+      </w:r>
+    </w:p>
+    <w:p>
+      <w:pPr>
+        <w:pStyle w:val="FirstParagraph"/>
+      </w:pPr>
+      <w:r>
+        <w:t xml:space="preserve">When data is transformed into information that can be related back to moments, people, places or relationships in people’s lives, it becomes instantly relatable.</w:t>
+      </w:r>
+    </w:p>
+    <w:bookmarkEnd w:id="38"/>
+    <w:bookmarkStart w:id="39" w:name="obstacle-2-the-personal-data-diaspora"/>
+    <w:p>
+      <w:pPr>
+        <w:pStyle w:val="Heading4"/>
+      </w:pPr>
+      <w:r>
+        <w:rPr>
+          <w:rStyle w:val="SectionNumber"/>
+        </w:rPr>
+        <w:t xml:space="preserve">1.3.1.2</w:t>
+      </w:r>
+      <w:r>
+        <w:tab/>
+      </w:r>
+      <w:r>
+        <w:t xml:space="preserve">Obstacle 2: The Personal Data Diaspora</w:t>
+      </w:r>
+    </w:p>
+    <w:p>
+      <w:pPr>
+        <w:pStyle w:val="FirstParagraph"/>
+      </w:pPr>
+      <w:r>
+        <w:t xml:space="preserve">Every individual’s personal data is scattered across multiple providers, devices, apps, held by hundreds of third parties. The complexity of a modern day digital life is unmanageable and overwhelming. People are inevitably ignorant of much of their data and its use. This can lead to resignation and apathy.</w:t>
+      </w:r>
+    </w:p>
+    <w:bookmarkEnd w:id="39"/>
+    <w:bookmarkStart w:id="40" w:name="Xbfc76f4d2b6c98cf8ce25eefd15d5dfcbeab17e"/>
+    <w:p>
+      <w:pPr>
+        <w:pStyle w:val="Heading4"/>
+      </w:pPr>
+      <w:r>
+        <w:rPr>
+          <w:rStyle w:val="SectionNumber"/>
+        </w:rPr>
+        <w:t xml:space="preserve">1.3.1.3</w:t>
+      </w:r>
+      <w:r>
+        <w:tab/>
+      </w:r>
+      <w:r>
+        <w:t xml:space="preserve">Insight 2: Ecosystem Information is an antidote to Digital Life Complexity</w:t>
+      </w:r>
+    </w:p>
+    <w:p>
+      <w:pPr>
+        <w:pStyle w:val="FirstParagraph"/>
+      </w:pPr>
+      <w:r>
+        <w:t xml:space="preserve">No matter how understandable the data itself is, it is also critical that people can acccess information about their data ecosystem. Without this, there will always be aspects of their data that are beyond their awareness or beyond the reach of what they can access, control or manage.</w:t>
+      </w:r>
+    </w:p>
+    <w:bookmarkEnd w:id="40"/>
+    <w:bookmarkEnd w:id="41"/>
+    <w:bookmarkStart w:id="45" w:name="data-useability"/>
+    <w:p>
+      <w:pPr>
+        <w:pStyle w:val="Heading3"/>
+      </w:pPr>
+      <w:r>
+        <w:rPr>
+          <w:rStyle w:val="SectionNumber"/>
+        </w:rPr>
+        <w:t xml:space="preserve">1.3.2</w:t>
+      </w:r>
+      <w:r>
+        <w:tab/>
+      </w:r>
+      <w:r>
+        <w:t xml:space="preserve">Data Useability</w:t>
+      </w:r>
+    </w:p>
+    <w:bookmarkStart w:id="42" w:name="obstacle-3-data-isnt-free"/>
+    <w:p>
+      <w:pPr>
+        <w:pStyle w:val="Heading4"/>
+      </w:pPr>
+      <w:r>
+        <w:rPr>
+          <w:rStyle w:val="SectionNumber"/>
+        </w:rPr>
+        <w:t xml:space="preserve">1.3.2.1</w:t>
+      </w:r>
+      <w:r>
+        <w:tab/>
+      </w:r>
+      <w:r>
+        <w:t xml:space="preserve">Obstacle 3: Data isn’t free</w:t>
+      </w:r>
+    </w:p>
+    <w:p>
+      <w:pPr>
+        <w:pStyle w:val="FirstParagraph"/>
+      </w:pPr>
+      <w:r>
+        <w:t xml:space="preserve">Almost all data is constrained in some way, limiting its useability. It may be held by a particular provider and inaccessible. It may be stored in a format which is hard to use or change. It may only be visible after a delay. It may be unchangeable.</w:t>
+      </w:r>
+    </w:p>
+    <w:bookmarkEnd w:id="42"/>
+    <w:bookmarkStart w:id="43" w:name="X6113931c940d6bf78cedd8d29e2e65f18621217"/>
+    <w:p>
+      <w:pPr>
+        <w:pStyle w:val="Heading4"/>
+      </w:pPr>
+      <w:r>
+        <w:rPr>
+          <w:rStyle w:val="SectionNumber"/>
+        </w:rPr>
+        <w:t xml:space="preserve">1.3.2.2</w:t>
+      </w:r>
+      <w:r>
+        <w:tab/>
+      </w:r>
+      <w:r>
+        <w:t xml:space="preserve">Obstacle 4: Data that is Unmalleable and Non-Interrogable</w:t>
+      </w:r>
+    </w:p>
+    <w:bookmarkEnd w:id="43"/>
+    <w:bookmarkStart w:id="44" w:name="insight-3-life-information-as-a-material"/>
+    <w:p>
+      <w:pPr>
+        <w:pStyle w:val="Heading4"/>
+      </w:pPr>
+      <w:r>
+        <w:rPr>
+          <w:rStyle w:val="SectionNumber"/>
+        </w:rPr>
+        <w:t xml:space="preserve">1.3.2.3</w:t>
+      </w:r>
+      <w:r>
+        <w:tab/>
+      </w:r>
+      <w:r>
+        <w:t xml:space="preserve">Insight 3: Life Information as a Material</w:t>
+      </w:r>
+    </w:p>
+    <w:bookmarkEnd w:id="44"/>
+    <w:bookmarkEnd w:id="45"/>
+    <w:bookmarkStart w:id="49" w:name="ecosystem-transparency"/>
+    <w:p>
+      <w:pPr>
+        <w:pStyle w:val="Heading3"/>
+      </w:pPr>
+      <w:r>
+        <w:rPr>
+          <w:rStyle w:val="SectionNumber"/>
+        </w:rPr>
+        <w:t xml:space="preserve">1.3.3</w:t>
+      </w:r>
+      <w:r>
+        <w:tab/>
+      </w:r>
+      <w:r>
+        <w:t xml:space="preserve">Ecosystem transparency</w:t>
+      </w:r>
+    </w:p>
+    <w:bookmarkStart w:id="46" w:name="X1e4de69c08f1f8c9eb897f1175e142c663079ba"/>
+    <w:p>
+      <w:pPr>
+        <w:pStyle w:val="Heading4"/>
+      </w:pPr>
+      <w:r>
+        <w:rPr>
+          <w:rStyle w:val="SectionNumber"/>
+        </w:rPr>
+        <w:t xml:space="preserve">1.3.3.1</w:t>
+      </w:r>
+      <w:r>
+        <w:tab/>
+      </w:r>
+      <w:r>
+        <w:t xml:space="preserve">Obstacle 5: A Complex and Invisible Data Ecosystem</w:t>
+      </w:r>
+    </w:p>
+    <w:bookmarkEnd w:id="46"/>
+    <w:bookmarkStart w:id="47" w:name="obstacle-6-a-lack-of-metadata"/>
+    <w:p>
+      <w:pPr>
+        <w:pStyle w:val="Heading4"/>
+      </w:pPr>
+      <w:r>
+        <w:rPr>
+          <w:rStyle w:val="SectionNumber"/>
+        </w:rPr>
+        <w:t xml:space="preserve">1.3.3.2</w:t>
+      </w:r>
+      <w:r>
+        <w:tab/>
+      </w:r>
+      <w:r>
+        <w:t xml:space="preserve">Obstacle 6: A Lack of Metadata</w:t>
+      </w:r>
+    </w:p>
+    <w:bookmarkEnd w:id="47"/>
+    <w:bookmarkStart w:id="48" w:name="insight-4-data-with-provenance"/>
+    <w:p>
+      <w:pPr>
+        <w:pStyle w:val="Heading4"/>
+      </w:pPr>
+      <w:r>
+        <w:rPr>
+          <w:rStyle w:val="SectionNumber"/>
+        </w:rPr>
+        <w:t xml:space="preserve">1.3.3.3</w:t>
+      </w:r>
+      <w:r>
+        <w:tab/>
+      </w:r>
+      <w:r>
+        <w:t xml:space="preserve">Insight 4: Data with Provenance</w:t>
+      </w:r>
+    </w:p>
+    <w:bookmarkEnd w:id="48"/>
+    <w:bookmarkEnd w:id="49"/>
+    <w:bookmarkStart w:id="55" w:name="ecosystem-negotiability"/>
+    <w:p>
+      <w:pPr>
+        <w:pStyle w:val="Heading3"/>
+      </w:pPr>
+      <w:r>
+        <w:rPr>
+          <w:rStyle w:val="SectionNumber"/>
+        </w:rPr>
+        <w:t xml:space="preserve">1.3.4</w:t>
+      </w:r>
+      <w:r>
+        <w:tab/>
+      </w:r>
+      <w:r>
+        <w:t xml:space="preserve">Ecosystem negotiability</w:t>
+      </w:r>
+    </w:p>
+    <w:bookmarkStart w:id="50" w:name="obstacle-7-provider-hegemony"/>
+    <w:p>
+      <w:pPr>
+        <w:pStyle w:val="Heading4"/>
+      </w:pPr>
+      <w:r>
+        <w:rPr>
+          <w:rStyle w:val="SectionNumber"/>
+        </w:rPr>
+        <w:t xml:space="preserve">1.3.4.1</w:t>
+      </w:r>
+      <w:r>
+        <w:tab/>
+      </w:r>
+      <w:r>
+        <w:t xml:space="preserve">Obstacle 7: Provider Hegemony</w:t>
+      </w:r>
+    </w:p>
+    <w:bookmarkEnd w:id="50"/>
+    <w:bookmarkStart w:id="51" w:name="insight-5-the-four-levers-of-power"/>
+    <w:p>
+      <w:pPr>
+        <w:pStyle w:val="Heading4"/>
+      </w:pPr>
+      <w:r>
+        <w:rPr>
+          <w:rStyle w:val="SectionNumber"/>
+        </w:rPr>
+        <w:t xml:space="preserve">1.3.4.2</w:t>
+      </w:r>
+      <w:r>
+        <w:tab/>
+      </w:r>
+      <w:r>
+        <w:t xml:space="preserve">Insight 5: The Four Levers of Power</w:t>
+      </w:r>
+    </w:p>
+    <w:bookmarkEnd w:id="51"/>
+    <w:bookmarkStart w:id="52" w:name="X2daef0330f42ad668f795de01e6aa4f2c682336"/>
+    <w:p>
+      <w:pPr>
+        <w:pStyle w:val="Heading4"/>
+      </w:pPr>
+      <w:r>
+        <w:rPr>
+          <w:rStyle w:val="SectionNumber"/>
+        </w:rPr>
+        <w:t xml:space="preserve">1.3.4.3</w:t>
+      </w:r>
+      <w:r>
+        <w:tab/>
+      </w:r>
+      <w:r>
+        <w:t xml:space="preserve">Obstacle 8: Closed, Insular and Introspective Practices</w:t>
+      </w:r>
+    </w:p>
+    <w:bookmarkEnd w:id="52"/>
+    <w:bookmarkStart w:id="53" w:name="X4f65f0471cd171ad8c5743888c81514f52586f6"/>
+    <w:p>
+      <w:pPr>
+        <w:pStyle w:val="Heading4"/>
+      </w:pPr>
+      <w:r>
+        <w:rPr>
+          <w:rStyle w:val="SectionNumber"/>
+        </w:rPr>
+        <w:t xml:space="preserve">1.3.4.4</w:t>
+      </w:r>
+      <w:r>
+        <w:tab/>
+      </w:r>
+      <w:r>
+        <w:t xml:space="preserve">Obstacle 9: A Trend of Actively Diminishing Individuals’ Agency</w:t>
+      </w:r>
+    </w:p>
+    <w:bookmarkEnd w:id="53"/>
+    <w:bookmarkStart w:id="54" w:name="insight-6-the-inaccessible-data-self"/>
+    <w:p>
+      <w:pPr>
+        <w:pStyle w:val="Heading4"/>
+      </w:pPr>
+      <w:r>
+        <w:rPr>
+          <w:rStyle w:val="SectionNumber"/>
+        </w:rPr>
+        <w:t xml:space="preserve">1.3.4.5</w:t>
+      </w:r>
+      <w:r>
+        <w:tab/>
+      </w:r>
+      <w:r>
+        <w:t xml:space="preserve">Insight 6: The Inaccessible Data Self</w:t>
+      </w:r>
+    </w:p>
+    <w:bookmarkEnd w:id="54"/>
+    <w:bookmarkEnd w:id="55"/>
+    <w:bookmarkStart w:id="60" w:name="general-human-challenges"/>
+    <w:p>
+      <w:pPr>
+        <w:pStyle w:val="Heading3"/>
+      </w:pPr>
+      <w:r>
+        <w:rPr>
+          <w:rStyle w:val="SectionNumber"/>
+        </w:rPr>
+        <w:t xml:space="preserve">1.3.5</w:t>
+      </w:r>
+      <w:r>
+        <w:tab/>
+      </w:r>
+      <w:r>
+        <w:t xml:space="preserve">General Human Challenges</w:t>
+      </w:r>
+    </w:p>
+    <w:bookmarkStart w:id="56" w:name="Xab3360103c0755204ffc3ef19a8463921dab6ef"/>
+    <w:p>
+      <w:pPr>
+        <w:pStyle w:val="Heading4"/>
+      </w:pPr>
+      <w:r>
+        <w:rPr>
+          <w:rStyle w:val="SectionNumber"/>
+        </w:rPr>
+        <w:t xml:space="preserve">1.3.5.1</w:t>
+      </w:r>
+      <w:r>
+        <w:tab/>
+      </w:r>
+      <w:r>
+        <w:t xml:space="preserve">Obstacle 10: A lack of demand and HDR motivation</w:t>
+      </w:r>
+    </w:p>
+    <w:bookmarkEnd w:id="56"/>
+    <w:bookmarkStart w:id="57" w:name="insight-7-new-life-capabilities"/>
+    <w:p>
+      <w:pPr>
+        <w:pStyle w:val="Heading4"/>
+      </w:pPr>
+      <w:r>
+        <w:rPr>
+          <w:rStyle w:val="SectionNumber"/>
+        </w:rPr>
+        <w:t xml:space="preserve">1.3.5.2</w:t>
+      </w:r>
+      <w:r>
+        <w:tab/>
+      </w:r>
+      <w:r>
+        <w:t xml:space="preserve">Insight 7: New Life Capabilities</w:t>
+      </w:r>
+    </w:p>
+    <w:bookmarkEnd w:id="57"/>
+    <w:bookmarkStart w:id="58" w:name="Xde2f99220ae79003f038b822dfac3064c9125cf"/>
+    <w:p>
+      <w:pPr>
+        <w:pStyle w:val="Heading4"/>
+      </w:pPr>
+      <w:r>
+        <w:rPr>
+          <w:rStyle w:val="SectionNumber"/>
+        </w:rPr>
+        <w:t xml:space="preserve">1.3.5.3</w:t>
+      </w:r>
+      <w:r>
+        <w:tab/>
+      </w:r>
+      <w:r>
+        <w:t xml:space="preserve">Obstacle 11: Digital Life Management is hard work</w:t>
+      </w:r>
+    </w:p>
+    <w:bookmarkEnd w:id="58"/>
+    <w:bookmarkStart w:id="59" w:name="insight-8-always-serve-a-need"/>
+    <w:p>
+      <w:pPr>
+        <w:pStyle w:val="Heading4"/>
+      </w:pPr>
+      <w:r>
+        <w:rPr>
+          <w:rStyle w:val="SectionNumber"/>
+        </w:rPr>
+        <w:t xml:space="preserve">1.3.5.4</w:t>
+      </w:r>
+      <w:r>
+        <w:tab/>
+      </w:r>
+      <w:r>
+        <w:t xml:space="preserve">Insight 8: Always Serve a Need</w:t>
+      </w:r>
+    </w:p>
+    <w:bookmarkEnd w:id="59"/>
+    <w:bookmarkEnd w:id="60"/>
+    <w:bookmarkStart w:id="64" w:name="general-technical-challenges"/>
+    <w:p>
+      <w:pPr>
+        <w:pStyle w:val="Heading3"/>
+      </w:pPr>
+      <w:r>
+        <w:rPr>
+          <w:rStyle w:val="SectionNumber"/>
+        </w:rPr>
+        <w:t xml:space="preserve">1.3.6</w:t>
+      </w:r>
+      <w:r>
+        <w:tab/>
+      </w:r>
+      <w:r>
+        <w:t xml:space="preserve">General Technical challenges</w:t>
+      </w:r>
+    </w:p>
+    <w:bookmarkStart w:id="61" w:name="obstacle-12-a-lack-of-interoperability"/>
+    <w:p>
+      <w:pPr>
+        <w:pStyle w:val="Heading4"/>
+      </w:pPr>
+      <w:r>
+        <w:rPr>
+          <w:rStyle w:val="SectionNumber"/>
+        </w:rPr>
+        <w:t xml:space="preserve">1.3.6.1</w:t>
+      </w:r>
+      <w:r>
+        <w:tab/>
+      </w:r>
+      <w:r>
+        <w:t xml:space="preserve">Obstacle 12: A lack of Interoperability</w:t>
+      </w:r>
+    </w:p>
+    <w:bookmarkEnd w:id="61"/>
+    <w:bookmarkStart w:id="62" w:name="Xa4c7316d3b72f5d89be274717063e859eea9442"/>
+    <w:p>
+      <w:pPr>
+        <w:pStyle w:val="Heading4"/>
+      </w:pPr>
+      <w:r>
+        <w:rPr>
+          <w:rStyle w:val="SectionNumber"/>
+        </w:rPr>
+        <w:t xml:space="preserve">1.3.6.2</w:t>
+      </w:r>
+      <w:r>
+        <w:tab/>
+      </w:r>
+      <w:r>
+        <w:t xml:space="preserve">Obstacle 13: Insufficient machine understanding of human data</w:t>
+      </w:r>
+    </w:p>
+    <w:bookmarkEnd w:id="62"/>
+    <w:bookmarkStart w:id="63" w:name="X141ffbfb40e6a22d2845082e4bc50d7fcbf2c91"/>
+    <w:p>
+      <w:pPr>
+        <w:pStyle w:val="Heading4"/>
+      </w:pPr>
+      <w:r>
+        <w:rPr>
+          <w:rStyle w:val="SectionNumber"/>
+        </w:rPr>
+        <w:t xml:space="preserve">1.3.6.3</w:t>
+      </w:r>
+      <w:r>
+        <w:tab/>
+      </w:r>
+      <w:r>
+        <w:t xml:space="preserve">Insight 9: The Power of Semantic Analysis and Information Standards</w:t>
+      </w:r>
+    </w:p>
+    <w:bookmarkEnd w:id="63"/>
+    <w:bookmarkEnd w:id="64"/>
+    <w:bookmarkEnd w:id="65"/>
+    <w:bookmarkStart w:id="93" w:name="X1a7e511717c200d656f7c4724667d0dda42bf14"/>
+    <w:p>
+      <w:pPr>
+        <w:pStyle w:val="Heading2"/>
+      </w:pPr>
+      <w:r>
+        <w:rPr>
+          <w:rStyle w:val="SectionNumber"/>
+        </w:rPr>
+        <w:t xml:space="preserve">1.4</w:t>
+      </w:r>
+      <w:r>
+        <w:tab/>
+      </w:r>
+      <w:r>
+        <w:t xml:space="preserve">Working in the present to build the future: Current Work &amp; Future Opportunities</w:t>
       </w:r>
     </w:p>
     <w:p>
@@ -2788,7 +3407,7 @@
                     </pic:cNvPicPr>
                   </pic:nvPicPr>
                   <pic:blipFill>
-                    <a:blip r:embed="rId37"/>
+                    <a:blip r:embed="rId66"/>
                     <a:stretch>
                       <a:fillRect/>
                     </a:stretch>
@@ -2939,52 +3558,10 @@
         <w:pStyle w:val="FirstParagraph"/>
       </w:pPr>
       <w:r>
-        <w:t xml:space="preserve">?_ The answers to this question are represented as discretely named ideas: either practical obstacles observed and practical opportunities identified. Within the simplified groupings of wants detailed above, these are conveyed as follows:</w:t>
-      </w:r>
-    </w:p>
-    <w:p>
-      <w:pPr>
-        <w:numPr>
-          <w:ilvl w:val="0"/>
-          <w:numId w:val="1011"/>
-        </w:numPr>
-        <w:pStyle w:val="Compact"/>
-      </w:pPr>
-      <w:r>
-        <w:rPr>
-          <w:i/>
-        </w:rPr>
-        <w:t xml:space="preserve">Obstacles</w:t>
-      </w:r>
-      <w:r>
-        <w:t xml:space="preserve"> </w:t>
-      </w:r>
-      <w:r>
-        <w:t xml:space="preserve">are illustrated through learnings and insights from the projects (7.3.1.1.1, 7.3.1.2.1, 7.3.2.1.1, 7.3.2.2.1)</w:t>
-      </w:r>
-    </w:p>
-    <w:p>
-      <w:pPr>
-        <w:numPr>
-          <w:ilvl w:val="0"/>
-          <w:numId w:val="1011"/>
-        </w:numPr>
-        <w:pStyle w:val="Compact"/>
-      </w:pPr>
-      <w:r>
-        <w:rPr>
-          <w:i/>
-        </w:rPr>
-        <w:t xml:space="preserve">Opportunities</w:t>
-      </w:r>
-      <w:r>
-        <w:t xml:space="preserve"> </w:t>
-      </w:r>
-      <w:r>
-        <w:t xml:space="preserve">are illustrated using conceptual models and design ideas from the projects (7.3.1.1.2, 7.3.1.2.2, 7.3.2.1.2, 7.3.2.2.2)</w:t>
-      </w:r>
-    </w:p>
-    <w:bookmarkStart w:id="45" w:name="X45560f2f789d0fc064236fdb4d6ef3118598669"/>
+        <w:t xml:space="preserve">[TODO: do we need a summary diagram here?]</w:t>
+      </w:r>
+    </w:p>
+    <w:bookmarkStart w:id="70" w:name="learn-discover"/>
     <w:p>
       <w:pPr>
         <w:pStyle w:val="Heading3"/>
@@ -2993,16 +3570,16 @@
         <w:rPr>
           <w:rStyle w:val="SectionNumber"/>
         </w:rPr>
-        <w:t xml:space="preserve">1.3.1</w:t>
-      </w:r>
-      <w:r>
-        <w:tab/>
-      </w:r>
-      <w:r>
-        <w:t xml:space="preserve">Challenges and Opportunities in Life Information Utilisation</w:t>
-      </w:r>
-    </w:p>
-    <w:bookmarkStart w:id="40" w:name="understandable-data"/>
+        <w:t xml:space="preserve">1.4.1</w:t>
+      </w:r>
+      <w:r>
+        <w:tab/>
+      </w:r>
+      <w:r>
+        <w:t xml:space="preserve">Learn &amp; Discover</w:t>
+      </w:r>
+    </w:p>
+    <w:bookmarkStart w:id="67" w:name="opportunity-1-auditing-data-holders"/>
     <w:p>
       <w:pPr>
         <w:pStyle w:val="Heading4"/>
@@ -3011,16 +3588,110 @@
         <w:rPr>
           <w:rStyle w:val="SectionNumber"/>
         </w:rPr>
-        <w:t xml:space="preserve">1.3.1.1</w:t>
-      </w:r>
-      <w:r>
-        <w:tab/>
-      </w:r>
-      <w:r>
-        <w:t xml:space="preserve">Understandable Data</w:t>
-      </w:r>
-    </w:p>
-    <w:bookmarkStart w:id="38" w:name="obstacles-to-data-understandability"/>
+        <w:t xml:space="preserve">1.4.1.1</w:t>
+      </w:r>
+      <w:r>
+        <w:tab/>
+      </w:r>
+      <w:r>
+        <w:t xml:space="preserve">Opportunity 1: Auditing Data Holders</w:t>
+      </w:r>
+    </w:p>
+    <w:bookmarkEnd w:id="67"/>
+    <w:bookmarkStart w:id="68" w:name="opportunity-2-collective-investigation"/>
+    <w:p>
+      <w:pPr>
+        <w:pStyle w:val="Heading4"/>
+      </w:pPr>
+      <w:r>
+        <w:rPr>
+          <w:rStyle w:val="SectionNumber"/>
+        </w:rPr>
+        <w:t xml:space="preserve">1.4.1.2</w:t>
+      </w:r>
+      <w:r>
+        <w:tab/>
+      </w:r>
+      <w:r>
+        <w:t xml:space="preserve">Opportunity 2: Collective Investigation</w:t>
+      </w:r>
+    </w:p>
+    <w:bookmarkEnd w:id="68"/>
+    <w:bookmarkStart w:id="69" w:name="Xe3b4a253fd6685651c3addac967b8cfb7c7448f"/>
+    <w:p>
+      <w:pPr>
+        <w:pStyle w:val="Heading4"/>
+      </w:pPr>
+      <w:r>
+        <w:rPr>
+          <w:rStyle w:val="SectionNumber"/>
+        </w:rPr>
+        <w:t xml:space="preserve">1.4.1.3</w:t>
+      </w:r>
+      <w:r>
+        <w:tab/>
+      </w:r>
+      <w:r>
+        <w:t xml:space="preserve">Opportunity 3: A</w:t>
+      </w:r>
+      <w:r>
+        <w:t xml:space="preserve"> </w:t>
+      </w:r>
+      <w:r>
+        <w:t xml:space="preserve">‘</w:t>
+      </w:r>
+      <w:r>
+        <w:t xml:space="preserve">Data Understanding</w:t>
+      </w:r>
+      <w:r>
+        <w:t xml:space="preserve">’</w:t>
+      </w:r>
+      <w:r>
+        <w:t xml:space="preserve"> </w:t>
+      </w:r>
+      <w:r>
+        <w:t xml:space="preserve">Industry</w:t>
+      </w:r>
+    </w:p>
+    <w:bookmarkEnd w:id="69"/>
+    <w:bookmarkEnd w:id="70"/>
+    <w:bookmarkStart w:id="83" w:name="defend-create"/>
+    <w:p>
+      <w:pPr>
+        <w:pStyle w:val="Heading3"/>
+      </w:pPr>
+      <w:r>
+        <w:rPr>
+          <w:rStyle w:val="SectionNumber"/>
+        </w:rPr>
+        <w:t xml:space="preserve">1.4.2</w:t>
+      </w:r>
+      <w:r>
+        <w:tab/>
+      </w:r>
+      <w:r>
+        <w:t xml:space="preserve">Defend &amp; Create</w:t>
+      </w:r>
+    </w:p>
+    <w:bookmarkStart w:id="72" w:name="X6c179d3cbdcba841e2bbe001108e3eb7b81241d"/>
+    <w:p>
+      <w:pPr>
+        <w:pStyle w:val="Heading4"/>
+      </w:pPr>
+      <w:r>
+        <w:rPr>
+          <w:rStyle w:val="SectionNumber"/>
+        </w:rPr>
+        <w:t xml:space="preserve">1.4.2.1</w:t>
+      </w:r>
+      <w:r>
+        <w:tab/>
+      </w:r>
+      <w:r>
+        <w:t xml:space="preserve">Defending the Status Quo and Pushing Back</w:t>
+      </w:r>
+    </w:p>
+    <w:bookmarkStart w:id="71" w:name="Xa7840535fd24ee1dc432d64b4a9289ecf00be58"/>
     <w:p>
       <w:pPr>
         <w:pStyle w:val="Heading5"/>
@@ -3029,13 +3700,396 @@
         <w:rPr>
           <w:rStyle w:val="SectionNumber"/>
         </w:rPr>
-        <w:t xml:space="preserve">1.3.1.1.1</w:t>
-      </w:r>
-      <w:r>
-        <w:tab/>
-      </w:r>
-      <w:r>
-        <w:t xml:space="preserve">Obstacles to Data Understandability</w:t>
+        <w:t xml:space="preserve">1.4.2.1.1</w:t>
+      </w:r>
+      <w:r>
+        <w:tab/>
+      </w:r>
+      <w:r>
+        <w:t xml:space="preserve">Opportunity 4: Tapping and Monitoring The Seams</w:t>
+      </w:r>
+    </w:p>
+    <w:bookmarkEnd w:id="71"/>
+    <w:bookmarkEnd w:id="72"/>
+    <w:bookmarkStart w:id="75" w:name="creating-new-structures-and-systems"/>
+    <w:p>
+      <w:pPr>
+        <w:pStyle w:val="Heading4"/>
+      </w:pPr>
+      <w:r>
+        <w:rPr>
+          <w:rStyle w:val="SectionNumber"/>
+        </w:rPr>
+        <w:t xml:space="preserve">1.4.2.2</w:t>
+      </w:r>
+      <w:r>
+        <w:tab/>
+      </w:r>
+      <w:r>
+        <w:t xml:space="preserve">Creating New Structures and Systems</w:t>
+      </w:r>
+    </w:p>
+    <w:bookmarkStart w:id="73" w:name="X2ca799808b8f90ce8bfd5d2f5636f55595b6212"/>
+    <w:p>
+      <w:pPr>
+        <w:pStyle w:val="Heading5"/>
+      </w:pPr>
+      <w:r>
+        <w:rPr>
+          <w:rStyle w:val="SectionNumber"/>
+        </w:rPr>
+        <w:t xml:space="preserve">1.4.2.2.1</w:t>
+      </w:r>
+      <w:r>
+        <w:tab/>
+      </w:r>
+      <w:r>
+        <w:t xml:space="preserve">Opportunity 5: A central home for your personal data</w:t>
+      </w:r>
+    </w:p>
+    <w:bookmarkEnd w:id="73"/>
+    <w:bookmarkStart w:id="74" w:name="X7758a593b166ea8408bd6c56d33c86366d5ba6e"/>
+    <w:p>
+      <w:pPr>
+        <w:pStyle w:val="Heading5"/>
+      </w:pPr>
+      <w:r>
+        <w:rPr>
+          <w:rStyle w:val="SectionNumber"/>
+        </w:rPr>
+        <w:t xml:space="preserve">1.4.2.2.2</w:t>
+      </w:r>
+      <w:r>
+        <w:tab/>
+      </w:r>
+      <w:r>
+        <w:t xml:space="preserve">Opportunity 6: Algorithmic Meaning Extraction</w:t>
+      </w:r>
+    </w:p>
+    <w:bookmarkEnd w:id="74"/>
+    <w:bookmarkEnd w:id="75"/>
+    <w:bookmarkStart w:id="79" w:name="creating-new-information-interfaces"/>
+    <w:p>
+      <w:pPr>
+        <w:pStyle w:val="Heading4"/>
+      </w:pPr>
+      <w:r>
+        <w:rPr>
+          <w:rStyle w:val="SectionNumber"/>
+        </w:rPr>
+        <w:t xml:space="preserve">1.4.2.3</w:t>
+      </w:r>
+      <w:r>
+        <w:tab/>
+      </w:r>
+      <w:r>
+        <w:t xml:space="preserve">Creating New Information Interfaces</w:t>
+      </w:r>
+    </w:p>
+    <w:bookmarkStart w:id="76" w:name="X3ec360dde1c66e6d2bd9b873167d2d7c8b781b7"/>
+    <w:p>
+      <w:pPr>
+        <w:pStyle w:val="Heading5"/>
+      </w:pPr>
+      <w:r>
+        <w:rPr>
+          <w:rStyle w:val="SectionNumber"/>
+        </w:rPr>
+        <w:t xml:space="preserve">1.4.2.3.1</w:t>
+      </w:r>
+      <w:r>
+        <w:tab/>
+      </w:r>
+      <w:r>
+        <w:t xml:space="preserve">Opportunity 7: Life Information interfaces</w:t>
+      </w:r>
+    </w:p>
+    <w:bookmarkEnd w:id="76"/>
+    <w:bookmarkStart w:id="77" w:name="X137cb3202be6bacda5297ef29c8b98181993665"/>
+    <w:p>
+      <w:pPr>
+        <w:pStyle w:val="Heading5"/>
+      </w:pPr>
+      <w:r>
+        <w:rPr>
+          <w:rStyle w:val="SectionNumber"/>
+        </w:rPr>
+        <w:t xml:space="preserve">1.4.2.3.2</w:t>
+      </w:r>
+      <w:r>
+        <w:tab/>
+      </w:r>
+      <w:r>
+        <w:t xml:space="preserve">Opportunity 8: Ecosystem Detection &amp; Visualisation</w:t>
+      </w:r>
+    </w:p>
+    <w:bookmarkEnd w:id="77"/>
+    <w:bookmarkStart w:id="78" w:name="opportunity-9-information-flows"/>
+    <w:p>
+      <w:pPr>
+        <w:pStyle w:val="Heading5"/>
+      </w:pPr>
+      <w:r>
+        <w:rPr>
+          <w:rStyle w:val="SectionNumber"/>
+        </w:rPr>
+        <w:t xml:space="preserve">1.4.2.3.3</w:t>
+      </w:r>
+      <w:r>
+        <w:tab/>
+      </w:r>
+      <w:r>
+        <w:t xml:space="preserve">Opportunity 9: Information Flows</w:t>
+      </w:r>
+    </w:p>
+    <w:bookmarkEnd w:id="78"/>
+    <w:bookmarkEnd w:id="79"/>
+    <w:bookmarkStart w:id="82" w:name="creating-new-information-capabilities"/>
+    <w:p>
+      <w:pPr>
+        <w:pStyle w:val="Heading4"/>
+      </w:pPr>
+      <w:r>
+        <w:rPr>
+          <w:rStyle w:val="SectionNumber"/>
+        </w:rPr>
+        <w:t xml:space="preserve">1.4.2.4</w:t>
+      </w:r>
+      <w:r>
+        <w:tab/>
+      </w:r>
+      <w:r>
+        <w:t xml:space="preserve">Creating New Information Capabilities</w:t>
+      </w:r>
+    </w:p>
+    <w:bookmarkStart w:id="80" w:name="X0fd9a5efdf2fe382d65a98d49021a3eca8f6592"/>
+    <w:p>
+      <w:pPr>
+        <w:pStyle w:val="Heading5"/>
+      </w:pPr>
+      <w:r>
+        <w:rPr>
+          <w:rStyle w:val="SectionNumber"/>
+        </w:rPr>
+        <w:t xml:space="preserve">1.4.2.4.1</w:t>
+      </w:r>
+      <w:r>
+        <w:tab/>
+      </w:r>
+      <w:r>
+        <w:t xml:space="preserve">Opportunity 10: Exploratory Actions &amp; Asking Tools</w:t>
+      </w:r>
+    </w:p>
+    <w:bookmarkEnd w:id="80"/>
+    <w:bookmarkStart w:id="81" w:name="Xdd8889a8f6a16423890c2a49dacb10c4b1ba20b"/>
+    <w:p>
+      <w:pPr>
+        <w:pStyle w:val="Heading5"/>
+      </w:pPr>
+      <w:r>
+        <w:rPr>
+          <w:rStyle w:val="SectionNumber"/>
+        </w:rPr>
+        <w:t xml:space="preserve">1.4.2.4.2</w:t>
+      </w:r>
+      <w:r>
+        <w:tab/>
+      </w:r>
+      <w:r>
+        <w:t xml:space="preserve">Opportunity 11: Self Profiling &amp; Curating your Digital Self</w:t>
+      </w:r>
+    </w:p>
+    <w:bookmarkEnd w:id="81"/>
+    <w:bookmarkEnd w:id="82"/>
+    <w:bookmarkEnd w:id="83"/>
+    <w:bookmarkStart w:id="88" w:name="influence-motivate"/>
+    <w:p>
+      <w:pPr>
+        <w:pStyle w:val="Heading3"/>
+      </w:pPr>
+      <w:r>
+        <w:rPr>
+          <w:rStyle w:val="SectionNumber"/>
+        </w:rPr>
+        <w:t xml:space="preserve">1.4.3</w:t>
+      </w:r>
+      <w:r>
+        <w:tab/>
+      </w:r>
+      <w:r>
+        <w:t xml:space="preserve">Influence &amp; Motivate</w:t>
+      </w:r>
+    </w:p>
+    <w:bookmarkStart w:id="84" w:name="Xe7aa9d13a0c0e941685e93bbc8e4d43b31b9da6"/>
+    <w:p>
+      <w:pPr>
+        <w:pStyle w:val="Heading4"/>
+      </w:pPr>
+      <w:r>
+        <w:rPr>
+          <w:rStyle w:val="SectionNumber"/>
+        </w:rPr>
+        <w:t xml:space="preserve">1.4.3.1</w:t>
+      </w:r>
+      <w:r>
+        <w:tab/>
+      </w:r>
+      <w:r>
+        <w:t xml:space="preserve">Opportunity 12: Regulating the Information Landscape</w:t>
+      </w:r>
+    </w:p>
+    <w:bookmarkEnd w:id="84"/>
+    <w:bookmarkStart w:id="85" w:name="X24f29089824f930bf886b11cf372b79c52ad6d8"/>
+    <w:p>
+      <w:pPr>
+        <w:pStyle w:val="Heading4"/>
+      </w:pPr>
+      <w:r>
+        <w:rPr>
+          <w:rStyle w:val="SectionNumber"/>
+        </w:rPr>
+        <w:t xml:space="preserve">1.4.3.2</w:t>
+      </w:r>
+      <w:r>
+        <w:tab/>
+      </w:r>
+      <w:r>
+        <w:t xml:space="preserve">Opportunity 13: Information Unification and Schematisation</w:t>
+      </w:r>
+    </w:p>
+    <w:bookmarkEnd w:id="85"/>
+    <w:bookmarkStart w:id="86" w:name="X7068a08b903235d4e28d40bc14b32e2caa7350b"/>
+    <w:p>
+      <w:pPr>
+        <w:pStyle w:val="Heading4"/>
+      </w:pPr>
+      <w:r>
+        <w:rPr>
+          <w:rStyle w:val="SectionNumber"/>
+        </w:rPr>
+        <w:t xml:space="preserve">1.4.3.3</w:t>
+      </w:r>
+      <w:r>
+        <w:tab/>
+      </w:r>
+      <w:r>
+        <w:t xml:space="preserve">Opportunity 14: Life/Ecosystem Information as Boundary Objects (Multi-stakeholder Design)</w:t>
+      </w:r>
+    </w:p>
+    <w:bookmarkEnd w:id="86"/>
+    <w:bookmarkStart w:id="87" w:name="X8a236e8c0af4d3a17e090bb62ea32c6c4fb0271"/>
+    <w:p>
+      <w:pPr>
+        <w:pStyle w:val="Heading4"/>
+      </w:pPr>
+      <w:r>
+        <w:rPr>
+          <w:rStyle w:val="SectionNumber"/>
+        </w:rPr>
+        <w:t xml:space="preserve">1.4.3.4</w:t>
+      </w:r>
+      <w:r>
+        <w:tab/>
+      </w:r>
+      <w:r>
+        <w:t xml:space="preserve">Opportunity 15: The Business Value of Transparency and Human Centricity</w:t>
+      </w:r>
+    </w:p>
+    <w:bookmarkEnd w:id="87"/>
+    <w:bookmarkEnd w:id="88"/>
+    <w:bookmarkStart w:id="92" w:name="educate-empower"/>
+    <w:p>
+      <w:pPr>
+        <w:pStyle w:val="Heading3"/>
+      </w:pPr>
+      <w:r>
+        <w:rPr>
+          <w:rStyle w:val="SectionNumber"/>
+        </w:rPr>
+        <w:t xml:space="preserve">1.4.4</w:t>
+      </w:r>
+      <w:r>
+        <w:tab/>
+      </w:r>
+      <w:r>
+        <w:t xml:space="preserve">Educate &amp; Empower</w:t>
+      </w:r>
+    </w:p>
+    <w:bookmarkStart w:id="89" w:name="opportunity-16-life-information-literacy"/>
+    <w:p>
+      <w:pPr>
+        <w:pStyle w:val="Heading4"/>
+      </w:pPr>
+      <w:r>
+        <w:rPr>
+          <w:rStyle w:val="SectionNumber"/>
+        </w:rPr>
+        <w:t xml:space="preserve">1.4.4.1</w:t>
+      </w:r>
+      <w:r>
+        <w:tab/>
+      </w:r>
+      <w:r>
+        <w:t xml:space="preserve">Opportunity 16: Life Information literacy</w:t>
+      </w:r>
+    </w:p>
+    <w:bookmarkEnd w:id="89"/>
+    <w:bookmarkStart w:id="90" w:name="Xe82f9f1b9fce3bd7211138d7a905cf68129503a"/>
+    <w:p>
+      <w:pPr>
+        <w:pStyle w:val="Heading4"/>
+      </w:pPr>
+      <w:r>
+        <w:rPr>
+          <w:rStyle w:val="SectionNumber"/>
+        </w:rPr>
+        <w:t xml:space="preserve">1.4.4.2</w:t>
+      </w:r>
+      <w:r>
+        <w:tab/>
+      </w:r>
+      <w:r>
+        <w:t xml:space="preserve">Opportunity 17: Personal Data Ecosystem Literacy</w:t>
+      </w:r>
+    </w:p>
+    <w:bookmarkEnd w:id="90"/>
+    <w:bookmarkStart w:id="91" w:name="X3f4da39dfae5755a90e6ebf0caa7dd98559282b"/>
+    <w:p>
+      <w:pPr>
+        <w:pStyle w:val="Heading4"/>
+      </w:pPr>
+      <w:r>
+        <w:rPr>
+          <w:rStyle w:val="SectionNumber"/>
+        </w:rPr>
+        <w:t xml:space="preserve">1.4.4.3</w:t>
+      </w:r>
+      <w:r>
+        <w:tab/>
+      </w:r>
+      <w:r>
+        <w:t xml:space="preserve">Opportunity 18: Individual Discovery: Mapping Your Personal Data Ecosystem</w:t>
+      </w:r>
+    </w:p>
+    <w:bookmarkEnd w:id="91"/>
+    <w:bookmarkEnd w:id="92"/>
+    <w:bookmarkEnd w:id="93"/>
+    <w:bookmarkStart w:id="94" w:name="thesis-conclusion"/>
+    <w:p>
+      <w:pPr>
+        <w:pStyle w:val="Heading2"/>
+      </w:pPr>
+      <w:r>
+        <w:rPr>
+          <w:rStyle w:val="SectionNumber"/>
+        </w:rPr>
+        <w:t xml:space="preserve">1.5</w:t>
+      </w:r>
+      <w:r>
+        <w:tab/>
+      </w:r>
+      <w:r>
+        <w:t xml:space="preserve">Thesis Conclusion</w:t>
       </w:r>
     </w:p>
     <w:p>
@@ -3043,19 +4097,7 @@
         <w:pStyle w:val="FirstParagraph"/>
       </w:pPr>
       <w:r>
-        <w:rPr>
-          <w:b/>
-        </w:rPr>
-        <w:t xml:space="preserve">Unrelatable data</w:t>
-      </w:r>
-      <w:r>
-        <w:t xml:space="preserve">.</w:t>
-      </w:r>
-      <w:r>
-        <w:t xml:space="preserve"> </w:t>
-      </w:r>
-      <w:r>
-        <w:t xml:space="preserve">[Meaningfulness / relatability -&gt; relate it to people/places/events] [Context - Life - &gt; need life interfaces]</w:t>
+        <w:t xml:space="preserve">[reiterate the answer to the question - the key 4 roles, 3 capabilities and N approaches needed for better human data relations]</w:t>
       </w:r>
     </w:p>
     <w:p>
@@ -3063,19 +4105,7 @@
         <w:pStyle w:val="BodyText"/>
       </w:pPr>
       <w:r>
-        <w:rPr>
-          <w:b/>
-        </w:rPr>
-        <w:t xml:space="preserve">Lack of Legibility</w:t>
-      </w:r>
-      <w:r>
-        <w:t xml:space="preserve">.</w:t>
-      </w:r>
-      <w:r>
-        <w:t xml:space="preserve"> </w:t>
-      </w:r>
-      <w:r>
-        <w:t xml:space="preserve">[Information within Data -&gt; Lack of Visualisations and Tools] [Complexity -&gt; common formats/abstractions/summarisations]</w:t>
+        <w:t xml:space="preserve">[clarify the contribution of the thesis, with backreferences - 2 case studies, RQ answers, and the HDR roadmap]</w:t>
       </w:r>
     </w:p>
     <w:p>
@@ -3083,1067 +4113,12 @@
         <w:pStyle w:val="BodyText"/>
       </w:pPr>
       <w:r>
-        <w:rPr>
-          <w:b/>
-        </w:rPr>
-        <w:t xml:space="preserve">The Personal Data Diaspora</w:t>
-      </w:r>
-      <w:r>
-        <w:t xml:space="preserve">.</w:t>
-      </w:r>
-      <w:r>
-        <w:t xml:space="preserve"> </w:t>
-      </w:r>
-      <w:r>
-        <w:t xml:space="preserve">[Scatteredness -&gt; holistic/unification, place to centralise] [My data is everywhere I am nowhere]</w:t>
-      </w:r>
-    </w:p>
-    <w:bookmarkEnd w:id="38"/>
-    <w:bookmarkStart w:id="39" w:name="improving-data-understandability"/>
-    <w:p>
-      <w:pPr>
-        <w:pStyle w:val="Heading5"/>
-      </w:pPr>
-      <w:r>
-        <w:rPr>
-          <w:rStyle w:val="SectionNumber"/>
-        </w:rPr>
-        <w:t xml:space="preserve">1.3.1.1.2</w:t>
-      </w:r>
-      <w:r>
-        <w:tab/>
-      </w:r>
-      <w:r>
-        <w:t xml:space="preserve">Improving Data Understandability</w:t>
-      </w:r>
-    </w:p>
-    <w:p>
-      <w:pPr>
-        <w:pStyle w:val="FirstParagraph"/>
-      </w:pPr>
-      <w:r>
-        <w:rPr>
-          <w:b/>
-        </w:rPr>
-        <w:t xml:space="preserve">Unified Life Information Storage</w:t>
-      </w:r>
-      <w:r>
-        <w:t xml:space="preserve">.</w:t>
-      </w:r>
-      <w:r>
-        <w:t xml:space="preserve"> </w:t>
-      </w:r>
-      <w:r>
-        <w:t xml:space="preserve">[Use standards &amp; semantics to convert data to life information]. [Personal data Stores as place to put stuff] [Data Trusts]</w:t>
-      </w:r>
-    </w:p>
-    <w:p>
-      <w:pPr>
-        <w:pStyle w:val="BodyText"/>
-      </w:pPr>
-      <w:r>
-        <w:rPr>
-          <w:b/>
-        </w:rPr>
-        <w:t xml:space="preserve">Meaning Extraction Software</w:t>
-      </w:r>
-      <w:r>
-        <w:t xml:space="preserve">.</w:t>
-      </w:r>
-      <w:r>
-        <w:t xml:space="preserve"> </w:t>
-      </w:r>
-      <w:r>
-        <w:t xml:space="preserve">[Build systems to extract meaning - interpreting and combining signals] [Semantic/content analytics]</w:t>
-      </w:r>
-    </w:p>
-    <w:p>
-      <w:pPr>
-        <w:pStyle w:val="BodyText"/>
-      </w:pPr>
-      <w:r>
-        <w:rPr>
-          <w:b/>
-        </w:rPr>
-        <w:t xml:space="preserve">Life Information Interfaces</w:t>
-      </w:r>
-      <w:r>
-        <w:t xml:space="preserve">.</w:t>
-      </w:r>
-      <w:r>
-        <w:t xml:space="preserve"> </w:t>
-      </w:r>
-      <w:r>
-        <w:t xml:space="preserve">[presenting and visualising life information]</w:t>
-      </w:r>
-      <w:r>
-        <w:t xml:space="preserve"> </w:t>
-      </w:r>
-      <w:r>
-        <w:t xml:space="preserve">[Alternative Perspectives: temporal, entity-based/relational and geographical exploration] [relate to subjectivity]</w:t>
-      </w:r>
-    </w:p>
-    <w:bookmarkEnd w:id="39"/>
-    <w:bookmarkEnd w:id="40"/>
-    <w:bookmarkStart w:id="43" w:name="useable-data"/>
-    <w:p>
-      <w:pPr>
-        <w:pStyle w:val="Heading4"/>
-      </w:pPr>
-      <w:r>
-        <w:rPr>
-          <w:rStyle w:val="SectionNumber"/>
-        </w:rPr>
-        <w:t xml:space="preserve">1.3.1.2</w:t>
-      </w:r>
-      <w:r>
-        <w:tab/>
-      </w:r>
-      <w:r>
-        <w:t xml:space="preserve">Useable Data</w:t>
-      </w:r>
-    </w:p>
-    <w:bookmarkStart w:id="41" w:name="obstacles-to-data-useability"/>
-    <w:p>
-      <w:pPr>
-        <w:pStyle w:val="Heading5"/>
-      </w:pPr>
-      <w:r>
-        <w:rPr>
-          <w:rStyle w:val="SectionNumber"/>
-        </w:rPr>
-        <w:t xml:space="preserve">1.3.1.2.1</w:t>
-      </w:r>
-      <w:r>
-        <w:tab/>
-      </w:r>
-      <w:r>
-        <w:t xml:space="preserve">Obstacles to Data Useability</w:t>
-      </w:r>
-    </w:p>
-    <w:p>
-      <w:pPr>
-        <w:pStyle w:val="FirstParagraph"/>
-      </w:pPr>
-      <w:r>
-        <w:rPr>
-          <w:b/>
-        </w:rPr>
-        <w:t xml:space="preserve">Trapped Data</w:t>
-      </w:r>
-      <w:r>
-        <w:t xml:space="preserve">.</w:t>
-      </w:r>
-      <w:r>
-        <w:t xml:space="preserve"> </w:t>
-      </w:r>
-      <w:r>
-        <w:t xml:space="preserve">[Trapped Data -&gt; Force unlocking of data through technical means or regulatory influence]</w:t>
-      </w:r>
-    </w:p>
-    <w:p>
-      <w:pPr>
-        <w:pStyle w:val="BodyText"/>
-      </w:pPr>
-      <w:r>
-        <w:rPr>
-          <w:b/>
-        </w:rPr>
-        <w:t xml:space="preserve">Integration Challenges</w:t>
-      </w:r>
-      <w:r>
-        <w:t xml:space="preserve">.</w:t>
-      </w:r>
-      <w:r>
-        <w:t xml:space="preserve"> </w:t>
-      </w:r>
-      <w:r>
-        <w:t xml:space="preserve">[Integration challenges -&gt; Need to be able to bring data together and connect and combine]</w:t>
-      </w:r>
-    </w:p>
-    <w:p>
-      <w:pPr>
-        <w:pStyle w:val="BodyText"/>
-      </w:pPr>
-      <w:r>
-        <w:rPr>
-          <w:b/>
-        </w:rPr>
-        <w:t xml:space="preserve">Lack of Malleability</w:t>
-      </w:r>
-      <w:r>
-        <w:t xml:space="preserve">.</w:t>
-      </w:r>
-      <w:r>
-        <w:t xml:space="preserve"> </w:t>
-      </w:r>
-      <w:r>
-        <w:t xml:space="preserve">[Lack of malleability -&gt; need to be able to slice/group/view from different perspectives]</w:t>
-      </w:r>
-    </w:p>
-    <w:p>
-      <w:pPr>
-        <w:pStyle w:val="BodyText"/>
-      </w:pPr>
-      <w:r>
-        <w:rPr>
-          <w:b/>
-        </w:rPr>
-        <w:t xml:space="preserve">Inability to Investigate</w:t>
-      </w:r>
-      <w:r>
-        <w:t xml:space="preserve">.</w:t>
-      </w:r>
-      <w:r>
-        <w:t xml:space="preserve"> </w:t>
-      </w:r>
-      <w:r>
-        <w:t xml:space="preserve">[inability to investigate -&gt; enable questions, comparisons, investigations etc]</w:t>
-      </w:r>
-    </w:p>
-    <w:bookmarkEnd w:id="41"/>
-    <w:bookmarkStart w:id="42" w:name="improving-data-useability"/>
-    <w:p>
-      <w:pPr>
-        <w:pStyle w:val="Heading5"/>
-      </w:pPr>
-      <w:r>
-        <w:rPr>
-          <w:rStyle w:val="SectionNumber"/>
-        </w:rPr>
-        <w:t xml:space="preserve">1.3.1.2.2</w:t>
-      </w:r>
-      <w:r>
-        <w:tab/>
-      </w:r>
-      <w:r>
-        <w:t xml:space="preserve">Improving Data Useability</w:t>
-      </w:r>
-    </w:p>
-    <w:p>
-      <w:pPr>
-        <w:pStyle w:val="FirstParagraph"/>
-      </w:pPr>
-      <w:r>
-        <w:rPr>
-          <w:b/>
-        </w:rPr>
-        <w:t xml:space="preserve">Exploratory Actions &amp; Asking Tools</w:t>
-      </w:r>
-      <w:r>
-        <w:t xml:space="preserve">.</w:t>
-      </w:r>
-      <w:r>
-        <w:t xml:space="preserve"> </w:t>
-      </w:r>
-      <w:r>
-        <w:t xml:space="preserve">[supporting useful actions on data - filtering, referencing, cross referencing, conjecturing/whatiffing - data action verbs]</w:t>
-      </w:r>
-      <w:r>
-        <w:t xml:space="preserve"> </w:t>
-      </w:r>
-      <w:r>
-        <w:t xml:space="preserve">[asking tools rather than answers or insights]</w:t>
-      </w:r>
-    </w:p>
-    <w:p>
-      <w:pPr>
-        <w:pStyle w:val="BodyText"/>
-      </w:pPr>
-      <w:r>
-        <w:rPr>
-          <w:b/>
-        </w:rPr>
-        <w:t xml:space="preserve">Life Information as Material</w:t>
-      </w:r>
-      <w:r>
-        <w:t xml:space="preserve">.</w:t>
-      </w:r>
-      <w:r>
-        <w:t xml:space="preserve"> </w:t>
-      </w:r>
-      <w:r>
-        <w:t xml:space="preserve">[data as material, interface features as tools to use that material] [an information operating system]</w:t>
-      </w:r>
-    </w:p>
-    <w:p>
-      <w:pPr>
-        <w:pStyle w:val="BodyText"/>
-      </w:pPr>
-      <w:r>
-        <w:rPr>
-          <w:b/>
-        </w:rPr>
-        <w:t xml:space="preserve">PIM &amp; SI capabilities</w:t>
-      </w:r>
-      <w:r>
-        <w:t xml:space="preserve">.</w:t>
-      </w:r>
-      <w:r>
-        <w:t xml:space="preserve"> </w:t>
-      </w:r>
-      <w:r>
-        <w:t xml:space="preserve">[supporting appropriation, annotation, organisation, curation, use &amp; re-use] [reference 2.2.2 , including adaptability, re-use, etc]</w:t>
-      </w:r>
-      <w:r>
-        <w:t xml:space="preserve"> </w:t>
-      </w:r>
-      <w:r>
-        <w:t xml:space="preserve">[Reflection &amp; Goals] [support goal setting, tracking and reflection]</w:t>
-      </w:r>
-    </w:p>
-    <w:bookmarkEnd w:id="42"/>
-    <w:bookmarkEnd w:id="43"/>
-    <w:bookmarkStart w:id="44" w:name="X5c81e21949359bb4129e62bf618740968ad771d"/>
-    <w:p>
-      <w:pPr>
-        <w:pStyle w:val="Heading4"/>
-      </w:pPr>
-      <w:r>
-        <w:rPr>
-          <w:rStyle w:val="SectionNumber"/>
-        </w:rPr>
-        <w:t xml:space="preserve">1.3.1.3</w:t>
-      </w:r>
-      <w:r>
-        <w:tab/>
-      </w:r>
-      <w:r>
-        <w:t xml:space="preserve">Other Factors in Life Information Utilisation</w:t>
-      </w:r>
-    </w:p>
-    <w:p>
-      <w:pPr>
-        <w:pStyle w:val="FirstParagraph"/>
-      </w:pPr>
-      <w:r>
-        <w:rPr>
-          <w:b/>
-        </w:rPr>
-        <w:t xml:space="preserve">Motivation</w:t>
-      </w:r>
-      <w:r>
-        <w:t xml:space="preserve">.</w:t>
-      </w:r>
-      <w:r>
-        <w:t xml:space="preserve"> </w:t>
-      </w:r>
-      <w:r>
-        <w:t xml:space="preserve">[Motivation -&gt; Showing the potential]</w:t>
-      </w:r>
-    </w:p>
-    <w:p>
-      <w:pPr>
-        <w:pStyle w:val="BodyText"/>
-      </w:pPr>
-      <w:r>
-        <w:rPr>
-          <w:b/>
-        </w:rPr>
-        <w:t xml:space="preserve">Effort</w:t>
-      </w:r>
-      <w:r>
-        <w:t xml:space="preserve">.</w:t>
-      </w:r>
-      <w:r>
-        <w:t xml:space="preserve"> </w:t>
-      </w:r>
-      <w:r>
-        <w:t xml:space="preserve">[Effort -&gt; doing as much as possible automatically, conjecture and assertion over blank pages. training rather than meticulous instructution.]</w:t>
-      </w:r>
-    </w:p>
-    <w:p>
-      <w:pPr>
-        <w:pStyle w:val="BodyText"/>
-      </w:pPr>
-      <w:r>
-        <w:rPr>
-          <w:b/>
-        </w:rPr>
-        <w:t xml:space="preserve">Ecosystem Transparency</w:t>
-      </w:r>
-      <w:r>
-        <w:t xml:space="preserve">.</w:t>
-      </w:r>
-      <w:r>
-        <w:t xml:space="preserve"> </w:t>
-      </w:r>
-      <w:r>
-        <w:t xml:space="preserve">[how the other wants fit in, visibility as it pertains to Life info, transparency/oversight/involvement etc]</w:t>
-      </w:r>
-    </w:p>
-    <w:p>
-      <w:pPr>
-        <w:pStyle w:val="BodyText"/>
-      </w:pPr>
-      <w:r>
-        <w:rPr>
-          <w:b/>
-        </w:rPr>
-        <w:t xml:space="preserve">Agency &amp; Ecosystem Negotiability</w:t>
-      </w:r>
-      <w:r>
-        <w:t xml:space="preserve">.</w:t>
-      </w:r>
-      <w:r>
-        <w:t xml:space="preserve"> </w:t>
-      </w:r>
-      <w:r>
-        <w:t xml:space="preserve">[agency over trapped data (by tech or by companies (lead into next)]</w:t>
-      </w:r>
-    </w:p>
-    <w:bookmarkEnd w:id="44"/>
-    <w:bookmarkEnd w:id="45"/>
-    <w:bookmarkStart w:id="53" w:name="X9c976b937306d4e6132bd27faef2722dda94b09"/>
-    <w:p>
-      <w:pPr>
-        <w:pStyle w:val="Heading3"/>
-      </w:pPr>
-      <w:r>
-        <w:rPr>
-          <w:rStyle w:val="SectionNumber"/>
-        </w:rPr>
-        <w:t xml:space="preserve">1.3.2</w:t>
-      </w:r>
-      <w:r>
-        <w:tab/>
-      </w:r>
-      <w:r>
-        <w:t xml:space="preserve">Challenges and Opportunities in Personal Data Ecosystem Control</w:t>
-      </w:r>
-    </w:p>
-    <w:bookmarkStart w:id="48" w:name="ecosystem-transparency"/>
-    <w:p>
-      <w:pPr>
-        <w:pStyle w:val="Heading4"/>
-      </w:pPr>
-      <w:r>
-        <w:rPr>
-          <w:rStyle w:val="SectionNumber"/>
-        </w:rPr>
-        <w:t xml:space="preserve">1.3.2.1</w:t>
-      </w:r>
-      <w:r>
-        <w:tab/>
-      </w:r>
-      <w:r>
-        <w:t xml:space="preserve">Ecosystem Transparency</w:t>
-      </w:r>
-    </w:p>
-    <w:bookmarkStart w:id="46" w:name="obstacles-to-ecosystem-transparency"/>
-    <w:p>
-      <w:pPr>
-        <w:pStyle w:val="Heading5"/>
-      </w:pPr>
-      <w:r>
-        <w:rPr>
-          <w:rStyle w:val="SectionNumber"/>
-        </w:rPr>
-        <w:t xml:space="preserve">1.3.2.1.1</w:t>
-      </w:r>
-      <w:r>
-        <w:tab/>
-      </w:r>
-      <w:r>
-        <w:t xml:space="preserve">Obstacles to Ecosystem Transparency</w:t>
-      </w:r>
-    </w:p>
-    <w:p>
-      <w:pPr>
-        <w:pStyle w:val="FirstParagraph"/>
-      </w:pPr>
-      <w:r>
-        <w:rPr>
-          <w:b/>
-        </w:rPr>
-        <w:t xml:space="preserve">Introspective Practices</w:t>
-      </w:r>
-      <w:r>
-        <w:t xml:space="preserve">.</w:t>
-      </w:r>
-      <w:r>
-        <w:t xml:space="preserve"> </w:t>
-      </w:r>
-      <w:r>
-        <w:t xml:space="preserve">[hidden data and closed processes -&gt; closed by default thinking -&gt; encourage or legislate for openness.. e.g. data portability/access rights, rights to explanatione etc, but more needed]</w:t>
-      </w:r>
-    </w:p>
-    <w:p>
-      <w:pPr>
-        <w:pStyle w:val="BodyText"/>
-      </w:pPr>
-      <w:r>
-        <w:rPr>
-          <w:b/>
-        </w:rPr>
-        <w:t xml:space="preserve">Proprietary, Incompatible Silos</w:t>
-      </w:r>
-      <w:r>
-        <w:t xml:space="preserve">.</w:t>
-      </w:r>
-      <w:r>
-        <w:t xml:space="preserve"> </w:t>
-      </w:r>
-      <w:r>
-        <w:t xml:space="preserve">[silos and motives towards closed proprietary systems -&gt; highlight the pains]. [lack of standards, motivations against interoperability -&gt; motivate standards and unconver opportunities for interoperability]</w:t>
-      </w:r>
-    </w:p>
-    <w:p>
-      <w:pPr>
-        <w:pStyle w:val="BodyText"/>
-      </w:pPr>
-      <w:r>
-        <w:rPr>
-          <w:b/>
-        </w:rPr>
-        <w:t xml:space="preserve">Ecosystem Complexity</w:t>
-      </w:r>
-      <w:r>
-        <w:t xml:space="preserve">.</w:t>
-      </w:r>
-      <w:r>
-        <w:t xml:space="preserve"> </w:t>
-      </w:r>
-      <w:r>
-        <w:t xml:space="preserve">[complex data ecosystems, adtech]</w:t>
-      </w:r>
-    </w:p>
-    <w:p>
-      <w:pPr>
-        <w:pStyle w:val="BodyText"/>
-      </w:pPr>
-      <w:r>
-        <w:rPr>
-          <w:b/>
-        </w:rPr>
-        <w:t xml:space="preserve">A Lack of Metadata</w:t>
-      </w:r>
-      <w:r>
-        <w:t xml:space="preserve">.</w:t>
-      </w:r>
-      <w:r>
-        <w:t xml:space="preserve"> </w:t>
-      </w:r>
-      <w:r>
-        <w:t xml:space="preserve">[lack of information</w:t>
-      </w:r>
-      <w:r>
-        <w:t xml:space="preserve"> </w:t>
-      </w:r>
-      <w:r>
-        <w:rPr>
-          <w:i/>
-        </w:rPr>
-        <w:t xml:space="preserve">about</w:t>
-      </w:r>
-      <w:r>
-        <w:t xml:space="preserve"> </w:t>
-      </w:r>
-      <w:r>
-        <w:t xml:space="preserve">our data -&gt; awareness and accountability even where access is difficult -&gt; ] [show metadata diagram]</w:t>
-      </w:r>
-    </w:p>
-    <w:bookmarkEnd w:id="46"/>
-    <w:bookmarkStart w:id="47" w:name="improving-ecosystem-transparency"/>
-    <w:p>
-      <w:pPr>
-        <w:pStyle w:val="Heading5"/>
-      </w:pPr>
-      <w:r>
-        <w:rPr>
-          <w:rStyle w:val="SectionNumber"/>
-        </w:rPr>
-        <w:t xml:space="preserve">1.3.2.1.2</w:t>
-      </w:r>
-      <w:r>
-        <w:tab/>
-      </w:r>
-      <w:r>
-        <w:t xml:space="preserve">Improving Ecosystem Transparency</w:t>
-      </w:r>
-    </w:p>
-    <w:p>
-      <w:pPr>
-        <w:pStyle w:val="FirstParagraph"/>
-      </w:pPr>
-      <w:r>
-        <w:rPr>
-          <w:b/>
-        </w:rPr>
-        <w:t xml:space="preserve">Transparency through Regulation</w:t>
-      </w:r>
-      <w:r>
-        <w:t xml:space="preserve">.</w:t>
-      </w:r>
-      <w:r>
-        <w:t xml:space="preserve"> </w:t>
-      </w:r>
-      <w:r>
-        <w:t xml:space="preserve">[regulation - forcing openness transparency and interop. DSA ? ] [standards for data access - technical standards could make compliance easier to judge too]</w:t>
-      </w:r>
-    </w:p>
-    <w:p>
-      <w:pPr>
-        <w:pStyle w:val="BodyText"/>
-      </w:pPr>
-      <w:r>
-        <w:rPr>
-          <w:b/>
-        </w:rPr>
-        <w:t xml:space="preserve">Ecosystem Mapping &amp; Visualisation</w:t>
-      </w:r>
-      <w:r>
-        <w:t xml:space="preserve">.</w:t>
-      </w:r>
-      <w:r>
-        <w:t xml:space="preserve"> </w:t>
-      </w:r>
-      <w:r>
-        <w:t xml:space="preserve">[ecosystem visualisation and overviews]</w:t>
-      </w:r>
-    </w:p>
-    <w:p>
-      <w:pPr>
-        <w:pStyle w:val="BodyText"/>
-      </w:pPr>
-      <w:r>
-        <w:rPr>
-          <w:b/>
-        </w:rPr>
-        <w:t xml:space="preserve">Collective Investigations</w:t>
-      </w:r>
-      <w:r>
-        <w:t xml:space="preserve">.</w:t>
-      </w:r>
-      <w:r>
-        <w:t xml:space="preserve"> </w:t>
-      </w:r>
-      <w:r>
-        <w:t xml:space="preserve">[collectives - as a means to compare and see more]</w:t>
-      </w:r>
-    </w:p>
-    <w:p>
-      <w:pPr>
-        <w:pStyle w:val="BodyText"/>
-      </w:pPr>
-      <w:r>
-        <w:rPr>
-          <w:b/>
-        </w:rPr>
-        <w:t xml:space="preserve">Tap the Seams</w:t>
-      </w:r>
-      <w:r>
-        <w:t xml:space="preserve">.</w:t>
-      </w:r>
-      <w:r>
-        <w:t xml:space="preserve"> </w:t>
-      </w:r>
-      <w:r>
-        <w:t xml:space="preserve">[exploiting the seams - the battle for the seams]</w:t>
-      </w:r>
-    </w:p>
-    <w:p>
-      <w:pPr>
-        <w:pStyle w:val="BodyText"/>
-      </w:pPr>
-      <w:r>
-        <w:rPr>
-          <w:b/>
-        </w:rPr>
-        <w:t xml:space="preserve">Bootstrap</w:t>
-      </w:r>
-      <w:r>
-        <w:rPr>
-          <w:b/>
-        </w:rPr>
-        <w:t xml:space="preserve"> </w:t>
-      </w:r>
-      <w:r>
-        <w:rPr>
-          <w:b/>
-        </w:rPr>
-        <w:t xml:space="preserve">‘</w:t>
-      </w:r>
-      <w:r>
-        <w:rPr>
-          <w:b/>
-        </w:rPr>
-        <w:t xml:space="preserve">Data Understanding</w:t>
-      </w:r>
-      <w:r>
-        <w:rPr>
-          <w:b/>
-        </w:rPr>
-        <w:t xml:space="preserve">’</w:t>
-      </w:r>
-      <w:r>
-        <w:rPr>
-          <w:b/>
-        </w:rPr>
-        <w:t xml:space="preserve"> </w:t>
-      </w:r>
-      <w:r>
-        <w:rPr>
-          <w:b/>
-        </w:rPr>
-        <w:t xml:space="preserve">Innovation</w:t>
-      </w:r>
-      <w:r>
-        <w:t xml:space="preserve">.</w:t>
-      </w:r>
-      <w:r>
-        <w:t xml:space="preserve"> </w:t>
-      </w:r>
-      <w:r>
-        <w:t xml:space="preserve">[standards creation and the benefits of enabling a</w:t>
-      </w:r>
-      <w:r>
-        <w:t xml:space="preserve"> </w:t>
-      </w:r>
-      <w:r>
-        <w:t xml:space="preserve">‘</w:t>
-      </w:r>
-      <w:r>
-        <w:t xml:space="preserve">data understanding</w:t>
-      </w:r>
-      <w:r>
-        <w:t xml:space="preserve">’</w:t>
-      </w:r>
-      <w:r>
-        <w:t xml:space="preserve"> </w:t>
-      </w:r>
-      <w:r>
-        <w:t xml:space="preserve">industry]</w:t>
-      </w:r>
-    </w:p>
-    <w:bookmarkEnd w:id="47"/>
-    <w:bookmarkEnd w:id="48"/>
-    <w:bookmarkStart w:id="51" w:name="ecosystem-negotiability"/>
-    <w:p>
-      <w:pPr>
-        <w:pStyle w:val="Heading4"/>
-      </w:pPr>
-      <w:r>
-        <w:rPr>
-          <w:rStyle w:val="SectionNumber"/>
-        </w:rPr>
-        <w:t xml:space="preserve">1.3.2.2</w:t>
-      </w:r>
-      <w:r>
-        <w:tab/>
-      </w:r>
-      <w:r>
-        <w:t xml:space="preserve">Ecosystem Negotiability</w:t>
-      </w:r>
-    </w:p>
-    <w:bookmarkStart w:id="49" w:name="obstacles-to-ecosystem-negotiability"/>
-    <w:p>
-      <w:pPr>
-        <w:pStyle w:val="Heading5"/>
-      </w:pPr>
-      <w:r>
-        <w:rPr>
-          <w:rStyle w:val="SectionNumber"/>
-        </w:rPr>
-        <w:t xml:space="preserve">1.3.2.2.1</w:t>
-      </w:r>
-      <w:r>
-        <w:tab/>
-      </w:r>
-      <w:r>
-        <w:t xml:space="preserve">Obstacles to Ecosystem Negotiability</w:t>
-      </w:r>
-    </w:p>
-    <w:p>
-      <w:pPr>
-        <w:pStyle w:val="FirstParagraph"/>
-      </w:pPr>
-      <w:r>
-        <w:rPr>
-          <w:b/>
-        </w:rPr>
-        <w:t xml:space="preserve">The Datafication of the Self</w:t>
-      </w:r>
-      <w:r>
-        <w:t xml:space="preserve">.</w:t>
-      </w:r>
-      <w:r>
-        <w:t xml:space="preserve"> </w:t>
-      </w:r>
-      <w:r>
-        <w:t xml:space="preserve">[data self affects you but cannot see (proxy for involvement, unseen inferences etc)- &gt; find a way to produce better digital selves]. [brings in LDM etc].</w:t>
-      </w:r>
-    </w:p>
-    <w:p>
-      <w:pPr>
-        <w:pStyle w:val="BodyText"/>
-      </w:pPr>
-      <w:r>
-        <w:rPr>
-          <w:b/>
-        </w:rPr>
-        <w:t xml:space="preserve">The Technological Hegemony</w:t>
-      </w:r>
-      <w:r>
-        <w:t xml:space="preserve">.</w:t>
-      </w:r>
-      <w:r>
-        <w:t xml:space="preserve"> </w:t>
-      </w:r>
-      <w:r>
-        <w:t xml:space="preserve">[structural power, resource control, centralisation etc -&gt; uneven landscape -&gt; awareness as first step and systemic change needed to change. ]</w:t>
-      </w:r>
-    </w:p>
-    <w:p>
-      <w:pPr>
-        <w:pStyle w:val="BodyText"/>
-      </w:pPr>
-      <w:r>
-        <w:rPr>
-          <w:b/>
-        </w:rPr>
-        <w:t xml:space="preserve">Digital Landscape Manipulation</w:t>
-      </w:r>
-      <w:r>
-        <w:t xml:space="preserve">.</w:t>
-      </w:r>
-      <w:r>
-        <w:t xml:space="preserve"> </w:t>
-      </w:r>
-      <w:r>
-        <w:t xml:space="preserve">[the four levers of infrastructural power. accumulation of info/surveillance as power. changing available information/actions as power]</w:t>
-      </w:r>
-      <w:r>
-        <w:t xml:space="preserve"> </w:t>
-      </w:r>
-      <w:r>
-        <w:t xml:space="preserve">[Controlling the landscape of what is knowable, and what is do-able -&gt; recognise the importance of free information landscapes, and make them happen through tech or through regulation]</w:t>
-      </w:r>
-    </w:p>
-    <w:bookmarkEnd w:id="49"/>
-    <w:bookmarkStart w:id="50" w:name="improving-ecosystem-negotiability"/>
-    <w:p>
-      <w:pPr>
-        <w:pStyle w:val="Heading5"/>
-      </w:pPr>
-      <w:r>
-        <w:rPr>
-          <w:rStyle w:val="SectionNumber"/>
-        </w:rPr>
-        <w:t xml:space="preserve">1.3.2.2.2</w:t>
-      </w:r>
-      <w:r>
-        <w:tab/>
-      </w:r>
-      <w:r>
-        <w:t xml:space="preserve">Improving Ecosystem Negotiability</w:t>
-      </w:r>
-    </w:p>
-    <w:p>
-      <w:pPr>
-        <w:pStyle w:val="FirstParagraph"/>
-      </w:pPr>
-      <w:r>
-        <w:rPr>
-          <w:b/>
-        </w:rPr>
-        <w:t xml:space="preserve">Regulating the Information Landscape</w:t>
-      </w:r>
-      <w:r>
-        <w:t xml:space="preserve">.</w:t>
-      </w:r>
-      <w:r>
-        <w:t xml:space="preserve"> </w:t>
-      </w:r>
-      <w:r>
-        <w:t xml:space="preserve">[-&gt; better policies to protect the information landscape? DSA.]</w:t>
-      </w:r>
-    </w:p>
-    <w:p>
-      <w:pPr>
-        <w:pStyle w:val="BodyText"/>
-      </w:pPr>
-      <w:r>
-        <w:rPr>
-          <w:b/>
-        </w:rPr>
-        <w:t xml:space="preserve">Unionisation</w:t>
-      </w:r>
-      <w:r>
-        <w:t xml:space="preserve">.</w:t>
-      </w:r>
-      <w:r>
-        <w:t xml:space="preserve"> </w:t>
-      </w:r>
-      <w:r>
-        <w:t xml:space="preserve">[collectives, as a means to ask collectively /demand change, supported by policy (uber, ref GDPR guidelines?)]</w:t>
-      </w:r>
-    </w:p>
-    <w:p>
-      <w:pPr>
-        <w:pStyle w:val="BodyText"/>
-      </w:pPr>
-      <w:r>
-        <w:rPr>
-          <w:b/>
-        </w:rPr>
-        <w:t xml:space="preserve">Self-Profiling</w:t>
-      </w:r>
-      <w:r>
-        <w:t xml:space="preserve"> </w:t>
-      </w:r>
-      <w:r>
-        <w:t xml:space="preserve">[better digital selves -&gt; people as source of data. profiles and curated as better representation of self, ref past calls in C4&amp;5 for stewardship, user-contributed data etc] [Can also hint at VRM style declarations] [Better data, which you control; but also less uncontrollable effects]</w:t>
-      </w:r>
-    </w:p>
-    <w:p>
-      <w:pPr>
-        <w:pStyle w:val="BodyText"/>
-      </w:pPr>
-      <w:r>
-        <w:rPr>
-          <w:b/>
-        </w:rPr>
-        <w:t xml:space="preserve">Taking Back Power in the Browser</w:t>
-      </w:r>
-      <w:r>
-        <w:t xml:space="preserve">.</w:t>
-      </w:r>
-      <w:r>
-        <w:t xml:space="preserve"> </w:t>
-      </w:r>
-      <w:r>
-        <w:t xml:space="preserve">[-&gt; exploiting the seams in order to produce new information presentations… ref JE paper (+colin?) -&gt; web aug, firefox containers. Taking Back Power In The Browser, resist moves to apps]</w:t>
-      </w:r>
-    </w:p>
-    <w:p>
-      <w:pPr>
-        <w:pStyle w:val="BodyText"/>
-      </w:pPr>
-      <w:r>
-        <w:rPr>
-          <w:b/>
-        </w:rPr>
-        <w:t xml:space="preserve">Free Information Landscapes</w:t>
-      </w:r>
-      <w:r>
-        <w:t xml:space="preserve">.</w:t>
-      </w:r>
-      <w:r>
-        <w:t xml:space="preserve"> </w:t>
-      </w:r>
-      <w:r>
-        <w:t xml:space="preserve">[the battle for landscape control - RSS, API, 3P interfaces, etc, Defending The Seams And Protecting Interface Freedom]. [information surfaces]. [reclamation and repurposing]</w:t>
-      </w:r>
-    </w:p>
-    <w:bookmarkEnd w:id="50"/>
-    <w:bookmarkEnd w:id="51"/>
-    <w:bookmarkStart w:id="52" w:name="Xc0b14a81cfced0348eec7b57aa04da5af0077d7"/>
-    <w:p>
-      <w:pPr>
-        <w:pStyle w:val="Heading4"/>
-      </w:pPr>
-      <w:r>
-        <w:rPr>
-          <w:rStyle w:val="SectionNumber"/>
-        </w:rPr>
-        <w:t xml:space="preserve">1.3.2.3</w:t>
-      </w:r>
-      <w:r>
-        <w:tab/>
-      </w:r>
-      <w:r>
-        <w:t xml:space="preserve">Other Factors in Personal Data Ecosystem Control</w:t>
-      </w:r>
-    </w:p>
-    <w:p>
-      <w:pPr>
-        <w:pStyle w:val="FirstParagraph"/>
-      </w:pPr>
-      <w:r>
-        <w:rPr>
-          <w:b/>
-        </w:rPr>
-        <w:t xml:space="preserve">Inclusive Information Flows</w:t>
-      </w:r>
-      <w:r>
-        <w:t xml:space="preserve">.</w:t>
-      </w:r>
-      <w:r>
-        <w:t xml:space="preserve"> </w:t>
-      </w:r>
-      <w:r>
-        <w:t xml:space="preserve">[Feeds and flows that loop in the data subject (default not opt in)] [Delay] [Lack of up to date insights / delay]. [Rivers of Information]</w:t>
-      </w:r>
-    </w:p>
-    <w:p>
-      <w:pPr>
-        <w:pStyle w:val="BodyText"/>
-      </w:pPr>
-      <w:r>
-        <w:rPr>
-          <w:b/>
-        </w:rPr>
-        <w:t xml:space="preserve">Data Literacy</w:t>
-      </w:r>
-      <w:r>
-        <w:t xml:space="preserve">.</w:t>
-      </w:r>
-      <w:r>
-        <w:t xml:space="preserve"> </w:t>
-      </w:r>
-      <w:r>
-        <w:t xml:space="preserve">[data literacy and rights awareness - you should teach this in schools]. [Rights Inconsistencies]. [Inconsistent and difficult data rights offerings]</w:t>
-      </w:r>
-    </w:p>
-    <w:bookmarkEnd w:id="52"/>
-    <w:bookmarkEnd w:id="53"/>
-    <w:bookmarkEnd w:id="54"/>
-    <w:bookmarkStart w:id="55" w:name="thesis-conclusion"/>
-    <w:p>
-      <w:pPr>
-        <w:pStyle w:val="Heading2"/>
-      </w:pPr>
-      <w:r>
-        <w:rPr>
-          <w:rStyle w:val="SectionNumber"/>
-        </w:rPr>
-        <w:t xml:space="preserve">1.4</w:t>
-      </w:r>
-      <w:r>
-        <w:tab/>
-      </w:r>
-      <w:r>
-        <w:t xml:space="preserve">Thesis Conclusion</w:t>
-      </w:r>
-    </w:p>
-    <w:p>
-      <w:pPr>
-        <w:pStyle w:val="FirstParagraph"/>
-      </w:pPr>
-      <w:r>
-        <w:t xml:space="preserve">[reiterate the answer to the question - the key 4 roles, 3 capabilities and N approaches needed for better human data relations]</w:t>
-      </w:r>
-    </w:p>
-    <w:p>
-      <w:pPr>
-        <w:pStyle w:val="BodyText"/>
-      </w:pPr>
-      <w:r>
-        <w:t xml:space="preserve">[clarify the contribution of the thesis, with backreferences - 2 case studies, RQ answers, and the HDR roadmap]</w:t>
-      </w:r>
-    </w:p>
-    <w:p>
-      <w:pPr>
-        <w:pStyle w:val="BodyText"/>
-      </w:pPr>
-      <w:r>
         <w:t xml:space="preserve">[highlight future value/societal implications of the work]</w:t>
       </w:r>
     </w:p>
-    <w:bookmarkEnd w:id="55"/>
-    <w:bookmarkEnd w:id="56"/>
-    <w:bookmarkStart w:id="99" w:name="bibliography"/>
+    <w:bookmarkEnd w:id="94"/>
+    <w:bookmarkEnd w:id="95"/>
+    <w:bookmarkStart w:id="138" w:name="bibliography"/>
     <w:p>
       <w:pPr>
         <w:pStyle w:val="Heading1"/>
@@ -4152,8 +4127,8 @@
         <w:t xml:space="preserve">Bibliography</w:t>
       </w:r>
     </w:p>
-    <w:bookmarkStart w:id="98" w:name="refs"/>
-    <w:bookmarkStart w:id="58" w:name="ref-bowyer2021"/>
+    <w:bookmarkStart w:id="137" w:name="refs"/>
+    <w:bookmarkStart w:id="97" w:name="ref-bowyer2021"/>
     <w:p>
       <w:pPr>
         <w:pStyle w:val="Bibliography"/>
@@ -4164,7 +4139,7 @@
       <w:r>
         <w:t xml:space="preserve"> </w:t>
       </w:r>
-      <w:hyperlink r:id="rId57">
+      <w:hyperlink r:id="rId96">
         <w:r>
           <w:rPr>
             <w:rStyle w:val="Hyperlink"/>
@@ -4173,8 +4148,8 @@
         </w:r>
       </w:hyperlink>
     </w:p>
-    <w:bookmarkEnd w:id="58"/>
-    <w:bookmarkStart w:id="59" w:name="ref-brest2010"/>
+    <w:bookmarkEnd w:id="97"/>
+    <w:bookmarkStart w:id="98" w:name="ref-brest2010"/>
     <w:p>
       <w:pPr>
         <w:pStyle w:val="Bibliography"/>
@@ -4195,8 +4170,8 @@
         <w:t xml:space="preserve">, 8(2), pp. 47–51.</w:t>
       </w:r>
     </w:p>
-    <w:bookmarkEnd w:id="59"/>
-    <w:bookmarkStart w:id="61" w:name="ref-cavoukian2010"/>
+    <w:bookmarkEnd w:id="98"/>
+    <w:bookmarkStart w:id="100" w:name="ref-cavoukian2010"/>
     <w:p>
       <w:pPr>
         <w:pStyle w:val="Bibliography"/>
@@ -4219,7 +4194,7 @@
       <w:r>
         <w:t xml:space="preserve"> </w:t>
       </w:r>
-      <w:hyperlink r:id="rId60">
+      <w:hyperlink r:id="rId99">
         <w:r>
           <w:rPr>
             <w:rStyle w:val="Hyperlink"/>
@@ -4231,8 +4206,8 @@
         <w:t xml:space="preserve">.</w:t>
       </w:r>
     </w:p>
-    <w:bookmarkEnd w:id="61"/>
-    <w:bookmarkStart w:id="63" w:name="ref-crivellaro2019"/>
+    <w:bookmarkEnd w:id="100"/>
+    <w:bookmarkStart w:id="102" w:name="ref-crivellaro2019"/>
     <w:p>
       <w:pPr>
         <w:pStyle w:val="Bibliography"/>
@@ -4270,7 +4245,7 @@
       <w:r>
         <w:t xml:space="preserve"> </w:t>
       </w:r>
-      <w:hyperlink r:id="rId62">
+      <w:hyperlink r:id="rId101">
         <w:r>
           <w:rPr>
             <w:rStyle w:val="Hyperlink"/>
@@ -4282,8 +4257,8 @@
         <w:t xml:space="preserve">.</w:t>
       </w:r>
     </w:p>
-    <w:bookmarkEnd w:id="63"/>
-    <w:bookmarkStart w:id="64" w:name="ref-vanEs2015"/>
+    <w:bookmarkEnd w:id="102"/>
+    <w:bookmarkStart w:id="103" w:name="ref-vanEs2015"/>
     <w:p>
       <w:pPr>
         <w:pStyle w:val="Bibliography"/>
@@ -4292,8 +4267,8 @@
         <w:t xml:space="preserve">Es, M. van, Guijt, I. and Vogel, I. (2015) ‘Hivos ToC Guidelines: Theory of Change Thinking in Practice’. The Hague, The Netherlands: Hivos.</w:t>
       </w:r>
     </w:p>
-    <w:bookmarkEnd w:id="64"/>
-    <w:bookmarkStart w:id="66" w:name="ref-explainableAI"/>
+    <w:bookmarkEnd w:id="103"/>
+    <w:bookmarkStart w:id="105" w:name="ref-explainableAI"/>
     <w:p>
       <w:pPr>
         <w:pStyle w:val="Bibliography"/>
@@ -4304,7 +4279,7 @@
       <w:r>
         <w:t xml:space="preserve"> </w:t>
       </w:r>
-      <w:hyperlink r:id="rId65">
+      <w:hyperlink r:id="rId104">
         <w:r>
           <w:rPr>
             <w:rStyle w:val="Hyperlink"/>
@@ -4319,8 +4294,8 @@
         <w:t xml:space="preserve">(Accessed: 16 June 2022).</w:t>
       </w:r>
     </w:p>
-    <w:bookmarkEnd w:id="66"/>
-    <w:bookmarkStart w:id="68" w:name="ref-gillespie2016"/>
+    <w:bookmarkEnd w:id="105"/>
+    <w:bookmarkStart w:id="107" w:name="ref-gillespie2016"/>
     <w:p>
       <w:pPr>
         <w:pStyle w:val="Bibliography"/>
@@ -4331,7 +4306,7 @@
       <w:r>
         <w:t xml:space="preserve"> </w:t>
       </w:r>
-      <w:hyperlink r:id="rId67">
+      <w:hyperlink r:id="rId106">
         <w:r>
           <w:rPr>
             <w:rStyle w:val="Hyperlink"/>
@@ -4343,8 +4318,8 @@
         <w:t xml:space="preserve">.</w:t>
       </w:r>
     </w:p>
-    <w:bookmarkEnd w:id="68"/>
-    <w:bookmarkStart w:id="70" w:name="ref-harris2013"/>
+    <w:bookmarkEnd w:id="107"/>
+    <w:bookmarkStart w:id="109" w:name="ref-harris2013"/>
     <w:p>
       <w:pPr>
         <w:pStyle w:val="Bibliography"/>
@@ -4355,7 +4330,7 @@
       <w:r>
         <w:t xml:space="preserve"> </w:t>
       </w:r>
-      <w:hyperlink r:id="rId69">
+      <w:hyperlink r:id="rId108">
         <w:r>
           <w:rPr>
             <w:rStyle w:val="Hyperlink"/>
@@ -4367,8 +4342,8 @@
         <w:t xml:space="preserve">.</w:t>
       </w:r>
     </w:p>
-    <w:bookmarkEnd w:id="70"/>
-    <w:bookmarkStart w:id="72" w:name="ref-wef2014lens"/>
+    <w:bookmarkEnd w:id="109"/>
+    <w:bookmarkStart w:id="111" w:name="ref-wef2014lens"/>
     <w:p>
       <w:pPr>
         <w:pStyle w:val="Bibliography"/>
@@ -4391,7 +4366,7 @@
       <w:r>
         <w:t xml:space="preserve"> </w:t>
       </w:r>
-      <w:hyperlink r:id="rId71">
+      <w:hyperlink r:id="rId110">
         <w:r>
           <w:rPr>
             <w:rStyle w:val="Hyperlink"/>
@@ -4403,8 +4378,8 @@
         <w:t xml:space="preserve">.</w:t>
       </w:r>
     </w:p>
-    <w:bookmarkEnd w:id="72"/>
-    <w:bookmarkStart w:id="74" w:name="ref-jones2006"/>
+    <w:bookmarkEnd w:id="111"/>
+    <w:bookmarkStart w:id="113" w:name="ref-jones2006"/>
     <w:p>
       <w:pPr>
         <w:pStyle w:val="Bibliography"/>
@@ -4442,7 +4417,7 @@
       <w:r>
         <w:t xml:space="preserve"> </w:t>
       </w:r>
-      <w:hyperlink r:id="rId73">
+      <w:hyperlink r:id="rId112">
         <w:r>
           <w:rPr>
             <w:rStyle w:val="Hyperlink"/>
@@ -4454,8 +4429,8 @@
         <w:t xml:space="preserve">.</w:t>
       </w:r>
     </w:p>
-    <w:bookmarkEnd w:id="74"/>
-    <w:bookmarkStart w:id="76" w:name="ref-karger2005"/>
+    <w:bookmarkEnd w:id="113"/>
+    <w:bookmarkStart w:id="115" w:name="ref-karger2005"/>
     <w:p>
       <w:pPr>
         <w:pStyle w:val="Bibliography"/>
@@ -4493,7 +4468,7 @@
       <w:r>
         <w:t xml:space="preserve"> </w:t>
       </w:r>
-      <w:hyperlink r:id="rId75">
+      <w:hyperlink r:id="rId114">
         <w:r>
           <w:rPr>
             <w:rStyle w:val="Hyperlink"/>
@@ -4505,8 +4480,8 @@
         <w:t xml:space="preserve">.</w:t>
       </w:r>
     </w:p>
-    <w:bookmarkEnd w:id="76"/>
-    <w:bookmarkStart w:id="77" w:name="ref-kelty2008"/>
+    <w:bookmarkEnd w:id="115"/>
+    <w:bookmarkStart w:id="116" w:name="ref-kelty2008"/>
     <w:p>
       <w:pPr>
         <w:pStyle w:val="Bibliography"/>
@@ -4527,8 +4502,8 @@
         <w:t xml:space="preserve">. Duke University Press, pp. 27–63.</w:t>
       </w:r>
     </w:p>
-    <w:bookmarkEnd w:id="77"/>
-    <w:bookmarkStart w:id="78" w:name="ref-kirven2018"/>
+    <w:bookmarkEnd w:id="116"/>
+    <w:bookmarkStart w:id="117" w:name="ref-kirven2018"/>
     <w:p>
       <w:pPr>
         <w:pStyle w:val="Bibliography"/>
@@ -4552,8 +4527,8 @@
         <w:t xml:space="preserve">HeinOnline, 89, p. 249.</w:t>
       </w:r>
     </w:p>
-    <w:bookmarkEnd w:id="78"/>
-    <w:bookmarkStart w:id="79" w:name="ref-ledantec2016"/>
+    <w:bookmarkEnd w:id="117"/>
+    <w:bookmarkStart w:id="118" w:name="ref-ledantec2016"/>
     <w:p>
       <w:pPr>
         <w:pStyle w:val="Bibliography"/>
@@ -4574,8 +4549,8 @@
         <w:t xml:space="preserve">. MIT Press.</w:t>
       </w:r>
     </w:p>
-    <w:bookmarkEnd w:id="79"/>
-    <w:bookmarkStart w:id="81" w:name="ref-marchionini2008"/>
+    <w:bookmarkEnd w:id="118"/>
+    <w:bookmarkStart w:id="120" w:name="ref-marchionini2008"/>
     <w:p>
       <w:pPr>
         <w:pStyle w:val="Bibliography"/>
@@ -4598,7 +4573,7 @@
       <w:r>
         <w:t xml:space="preserve"> </w:t>
       </w:r>
-      <w:hyperlink r:id="rId80">
+      <w:hyperlink r:id="rId119">
         <w:r>
           <w:rPr>
             <w:rStyle w:val="Hyperlink"/>
@@ -4610,8 +4585,8 @@
         <w:t xml:space="preserve">.</w:t>
       </w:r>
     </w:p>
-    <w:bookmarkEnd w:id="81"/>
-    <w:bookmarkStart w:id="83" w:name="ref-mortier2013"/>
+    <w:bookmarkEnd w:id="120"/>
+    <w:bookmarkStart w:id="122" w:name="ref-mortier2013"/>
     <w:p>
       <w:pPr>
         <w:pStyle w:val="Bibliography"/>
@@ -4649,7 +4624,7 @@
       <w:r>
         <w:t xml:space="preserve"> </w:t>
       </w:r>
-      <w:hyperlink r:id="rId82">
+      <w:hyperlink r:id="rId121">
         <w:r>
           <w:rPr>
             <w:rStyle w:val="Hyperlink"/>
@@ -4661,8 +4636,8 @@
         <w:t xml:space="preserve">.</w:t>
       </w:r>
     </w:p>
-    <w:bookmarkEnd w:id="83"/>
-    <w:bookmarkStart w:id="85" w:name="ref-mortier2014"/>
+    <w:bookmarkEnd w:id="122"/>
+    <w:bookmarkStart w:id="124" w:name="ref-mortier2014"/>
     <w:p>
       <w:pPr>
         <w:pStyle w:val="Bibliography"/>
@@ -4700,7 +4675,7 @@
       <w:r>
         <w:t xml:space="preserve"> </w:t>
       </w:r>
-      <w:hyperlink r:id="rId84">
+      <w:hyperlink r:id="rId123">
         <w:r>
           <w:rPr>
             <w:rStyle w:val="Hyperlink"/>
@@ -4712,8 +4687,8 @@
         <w:t xml:space="preserve">.</w:t>
       </w:r>
     </w:p>
-    <w:bookmarkEnd w:id="85"/>
-    <w:bookmarkStart w:id="87" w:name="ref-mydata2017declaration"/>
+    <w:bookmarkEnd w:id="124"/>
+    <w:bookmarkStart w:id="126" w:name="ref-mydata2017declaration"/>
     <w:p>
       <w:pPr>
         <w:pStyle w:val="Bibliography"/>
@@ -4724,7 +4699,7 @@
       <w:r>
         <w:t xml:space="preserve"> </w:t>
       </w:r>
-      <w:hyperlink r:id="rId86">
+      <w:hyperlink r:id="rId125">
         <w:r>
           <w:rPr>
             <w:rStyle w:val="Hyperlink"/>
@@ -4739,8 +4714,8 @@
         <w:t xml:space="preserve">(Accessed: 8 November 2019).</w:t>
       </w:r>
     </w:p>
-    <w:bookmarkEnd w:id="87"/>
-    <w:bookmarkStart w:id="89" w:name="ref-openRightsGroup"/>
+    <w:bookmarkEnd w:id="126"/>
+    <w:bookmarkStart w:id="128" w:name="ref-openRightsGroup"/>
     <w:p>
       <w:pPr>
         <w:pStyle w:val="Bibliography"/>
@@ -4751,7 +4726,7 @@
       <w:r>
         <w:t xml:space="preserve"> </w:t>
       </w:r>
-      <w:hyperlink r:id="rId88">
+      <w:hyperlink r:id="rId127">
         <w:r>
           <w:rPr>
             <w:rStyle w:val="Hyperlink"/>
@@ -4766,8 +4741,8 @@
         <w:t xml:space="preserve">(Accessed: 16 June 2022).</w:t>
       </w:r>
     </w:p>
-    <w:bookmarkEnd w:id="89"/>
-    <w:bookmarkStart w:id="91" w:name="ref-p2pwikiRecursivePublic"/>
+    <w:bookmarkEnd w:id="128"/>
+    <w:bookmarkStart w:id="130" w:name="ref-p2pwikiRecursivePublic"/>
     <w:p>
       <w:pPr>
         <w:pStyle w:val="Bibliography"/>
@@ -4778,7 +4753,7 @@
       <w:r>
         <w:t xml:space="preserve"> </w:t>
       </w:r>
-      <w:hyperlink r:id="rId90">
+      <w:hyperlink r:id="rId129">
         <w:r>
           <w:rPr>
             <w:rStyle w:val="Hyperlink"/>
@@ -4793,8 +4768,8 @@
         <w:t xml:space="preserve">(Accessed: 16 June 2022).</w:t>
       </w:r>
     </w:p>
-    <w:bookmarkEnd w:id="91"/>
-    <w:bookmarkStart w:id="93" w:name="ref-taplin2012"/>
+    <w:bookmarkEnd w:id="130"/>
+    <w:bookmarkStart w:id="132" w:name="ref-taplin2012"/>
     <w:p>
       <w:pPr>
         <w:pStyle w:val="Bibliography"/>
@@ -4817,7 +4792,7 @@
       <w:r>
         <w:t xml:space="preserve"> </w:t>
       </w:r>
-      <w:hyperlink r:id="rId92">
+      <w:hyperlink r:id="rId131">
         <w:r>
           <w:rPr>
             <w:rStyle w:val="Hyperlink"/>
@@ -4829,8 +4804,8 @@
         <w:t xml:space="preserve">.</w:t>
       </w:r>
     </w:p>
-    <w:bookmarkEnd w:id="93"/>
-    <w:bookmarkStart w:id="95" w:name="ref-taylor2017"/>
+    <w:bookmarkEnd w:id="132"/>
+    <w:bookmarkStart w:id="134" w:name="ref-taylor2017"/>
     <w:p>
       <w:pPr>
         <w:pStyle w:val="Bibliography"/>
@@ -4853,7 +4828,7 @@
       <w:r>
         <w:t xml:space="preserve"> </w:t>
       </w:r>
-      <w:hyperlink r:id="rId94">
+      <w:hyperlink r:id="rId133">
         <w:r>
           <w:rPr>
             <w:rStyle w:val="Hyperlink"/>
@@ -4865,8 +4840,8 @@
         <w:t xml:space="preserve">.</w:t>
       </w:r>
     </w:p>
-    <w:bookmarkEnd w:id="95"/>
-    <w:bookmarkStart w:id="97" w:name="ref-vlachokyriakos2016"/>
+    <w:bookmarkEnd w:id="134"/>
+    <w:bookmarkStart w:id="136" w:name="ref-vlachokyriakos2016"/>
     <w:p>
       <w:pPr>
         <w:pStyle w:val="Bibliography"/>
@@ -4904,7 +4879,7 @@
       <w:r>
         <w:t xml:space="preserve"> </w:t>
       </w:r>
-      <w:hyperlink r:id="rId96">
+      <w:hyperlink r:id="rId135">
         <w:r>
           <w:rPr>
             <w:rStyle w:val="Hyperlink"/>
@@ -4916,9 +4891,9 @@
         <w:t xml:space="preserve">.</w:t>
       </w:r>
     </w:p>
-    <w:bookmarkEnd w:id="97"/>
-    <w:bookmarkEnd w:id="98"/>
-    <w:bookmarkEnd w:id="99"/>
+    <w:bookmarkEnd w:id="136"/>
+    <w:bookmarkEnd w:id="137"/>
+    <w:bookmarkEnd w:id="138"/>
     <w:sectPr/>
   </w:body>
 </w:document>
@@ -5783,9 +5758,6 @@
     </w:lvlOverride>
   </w:num>
   <w:num w:numId="1010">
-    <w:abstractNumId w:val="991"/>
-  </w:num>
-  <w:num w:numId="1011">
     <w:abstractNumId w:val="991"/>
   </w:num>
 </w:numbering>

</xml_diff>